<commit_message>
added notes on numpy.docx
</commit_message>
<xml_diff>
--- a/NumPy basics.docx
+++ b/NumPy basics.docx
@@ -527,6 +527,7 @@
     <w:p>
       <w:pPr>
         <w:numPr>
+          <w:ilvl w:val="0"/>
           <w:numId w:val="0"/>
         </w:numPr>
         <w:spacing w:line="360" w:lineRule="auto"/>
@@ -823,6 +824,7 @@
     <w:p>
       <w:pPr>
         <w:numPr>
+          <w:ilvl w:val="0"/>
           <w:numId w:val="0"/>
         </w:numPr>
         <w:spacing w:line="360" w:lineRule="auto"/>
@@ -996,6 +998,7 @@
     <w:p>
       <w:pPr>
         <w:numPr>
+          <w:ilvl w:val="0"/>
           <w:numId w:val="0"/>
         </w:numPr>
         <w:spacing w:line="360" w:lineRule="auto"/>
@@ -1045,6 +1048,7 @@
     <w:p>
       <w:pPr>
         <w:numPr>
+          <w:ilvl w:val="0"/>
           <w:numId w:val="0"/>
         </w:numPr>
         <w:spacing w:line="360" w:lineRule="auto"/>
@@ -1093,6 +1097,7 @@
     <w:p>
       <w:pPr>
         <w:numPr>
+          <w:ilvl w:val="0"/>
           <w:numId w:val="0"/>
         </w:numPr>
         <w:spacing w:line="360" w:lineRule="auto"/>
@@ -1112,33 +1117,938 @@
         </w:rPr>
         <w:t>Gives dimension of variable.</w:t>
       </w:r>
+    </w:p>
+    <w:p>
+      <w:pPr>
+        <w:numPr>
+          <w:ilvl w:val="0"/>
+          <w:numId w:val="0"/>
+        </w:numPr>
+        <w:spacing w:line="360" w:lineRule="auto"/>
+        <w:rPr>
+          <w:rFonts w:hint="default"/>
+          <w:sz w:val="40"/>
+          <w:szCs w:val="40"/>
+          <w:lang w:val="en-US"/>
+        </w:rPr>
+      </w:pPr>
+    </w:p>
+    <w:p>
+      <w:pPr>
+        <w:spacing w:line="360" w:lineRule="auto"/>
+        <w:rPr>
+          <w:rFonts w:hint="default"/>
+          <w:sz w:val="40"/>
+          <w:szCs w:val="40"/>
+          <w:lang w:val="en-US"/>
+        </w:rPr>
+      </w:pPr>
+      <w:r>
+        <w:rPr>
+          <w:rFonts w:hint="default"/>
+          <w:sz w:val="40"/>
+          <w:szCs w:val="40"/>
+          <w:lang w:val="en-US"/>
+        </w:rPr>
+        <w:t>Q8:ARRAY Airthmetics?</w:t>
+      </w:r>
+    </w:p>
+    <w:p>
+      <w:pPr>
+        <w:numPr>
+          <w:ilvl w:val="0"/>
+          <w:numId w:val="0"/>
+        </w:numPr>
+        <w:spacing w:line="360" w:lineRule="auto"/>
+        <w:ind w:leftChars="0"/>
+        <w:rPr>
+          <w:rFonts w:hint="default"/>
+          <w:sz w:val="40"/>
+          <w:szCs w:val="40"/>
+          <w:lang w:val="en-US"/>
+        </w:rPr>
+      </w:pPr>
+      <w:r>
+        <w:rPr>
+          <w:rFonts w:hint="default"/>
+          <w:sz w:val="40"/>
+          <w:szCs w:val="40"/>
+          <w:lang w:val="en-US"/>
+        </w:rPr>
+        <w:t>A:</w:t>
+      </w:r>
+    </w:p>
+    <w:p>
+      <w:pPr>
+        <w:numPr>
+          <w:ilvl w:val="0"/>
+          <w:numId w:val="4"/>
+        </w:numPr>
+        <w:tabs>
+          <w:tab w:val="clear" w:pos="420"/>
+        </w:tabs>
+        <w:spacing w:line="360" w:lineRule="auto"/>
+        <w:ind w:left="420" w:leftChars="0" w:hanging="420" w:firstLineChars="0"/>
+        <w:rPr>
+          <w:rFonts w:hint="default"/>
+          <w:sz w:val="40"/>
+          <w:szCs w:val="40"/>
+          <w:lang w:val="en-US"/>
+        </w:rPr>
+      </w:pPr>
+      <w:r>
+        <w:rPr>
+          <w:rFonts w:hint="default"/>
+          <w:sz w:val="40"/>
+          <w:szCs w:val="40"/>
+          <w:lang w:val="en-US"/>
+        </w:rPr>
+        <w:t>A=np.random.randn(10):</w:t>
+      </w:r>
+    </w:p>
+    <w:p>
+      <w:pPr>
+        <w:numPr>
+          <w:ilvl w:val="0"/>
+          <w:numId w:val="0"/>
+        </w:numPr>
+        <w:spacing w:line="360" w:lineRule="auto"/>
+        <w:rPr>
+          <w:rFonts w:hint="default"/>
+          <w:b w:val="0"/>
+          <w:bCs w:val="0"/>
+          <w:sz w:val="40"/>
+          <w:szCs w:val="40"/>
+          <w:lang w:val="en-US"/>
+        </w:rPr>
+      </w:pPr>
+      <w:r>
+        <w:rPr>
+          <w:rFonts w:hint="default"/>
+          <w:b w:val="0"/>
+          <w:bCs w:val="0"/>
+          <w:sz w:val="40"/>
+          <w:szCs w:val="40"/>
+          <w:lang w:val="en-US"/>
+        </w:rPr>
+        <w:t>Creates array randomly and assign it in A.</w:t>
+      </w:r>
+    </w:p>
+    <w:p>
+      <w:pPr>
+        <w:numPr>
+          <w:ilvl w:val="0"/>
+          <w:numId w:val="4"/>
+        </w:numPr>
+        <w:tabs>
+          <w:tab w:val="clear" w:pos="420"/>
+        </w:tabs>
+        <w:spacing w:line="360" w:lineRule="auto"/>
+        <w:ind w:left="420" w:leftChars="0" w:hanging="420" w:firstLineChars="0"/>
+        <w:rPr>
+          <w:rFonts w:hint="default"/>
+          <w:sz w:val="40"/>
+          <w:szCs w:val="40"/>
+          <w:lang w:val="en-US"/>
+        </w:rPr>
+      </w:pPr>
+      <w:r>
+        <w:rPr>
+          <w:rFonts w:hint="default"/>
+          <w:sz w:val="40"/>
+          <w:szCs w:val="40"/>
+          <w:lang w:val="en-US"/>
+        </w:rPr>
+        <w:t>A[w&gt;0]</w:t>
+      </w:r>
+    </w:p>
+    <w:p>
+      <w:pPr>
+        <w:numPr>
+          <w:ilvl w:val="0"/>
+          <w:numId w:val="0"/>
+        </w:numPr>
+        <w:spacing w:line="360" w:lineRule="auto"/>
+        <w:rPr>
+          <w:rFonts w:hint="default"/>
+          <w:sz w:val="40"/>
+          <w:szCs w:val="40"/>
+          <w:lang w:val="en-US"/>
+        </w:rPr>
+      </w:pPr>
+      <w:r>
+        <w:rPr>
+          <w:rFonts w:hint="default"/>
+          <w:sz w:val="40"/>
+          <w:szCs w:val="40"/>
+          <w:lang w:val="en-US"/>
+        </w:rPr>
+        <w:t>If w&gt;0 passed in index then values are stored in w is compared with &gt;0 and saved in A</w:t>
+      </w:r>
+    </w:p>
+    <w:p>
+      <w:pPr>
+        <w:numPr>
+          <w:ilvl w:val="0"/>
+          <w:numId w:val="4"/>
+        </w:numPr>
+        <w:tabs>
+          <w:tab w:val="clear" w:pos="420"/>
+        </w:tabs>
+        <w:spacing w:line="360" w:lineRule="auto"/>
+        <w:ind w:left="420" w:leftChars="0" w:hanging="420" w:firstLineChars="0"/>
+        <w:rPr>
+          <w:rFonts w:hint="default"/>
+          <w:sz w:val="40"/>
+          <w:szCs w:val="40"/>
+          <w:lang w:val="en-US"/>
+        </w:rPr>
+      </w:pPr>
+      <w:r>
+        <w:rPr>
+          <w:rFonts w:hint="default"/>
+          <w:b/>
+          <w:bCs/>
+          <w:sz w:val="40"/>
+          <w:szCs w:val="40"/>
+          <w:lang w:val="en-US"/>
+        </w:rPr>
+        <w:t>Fancy indexing:</w:t>
+      </w:r>
+    </w:p>
+    <w:p>
+      <w:pPr>
+        <w:numPr>
+          <w:ilvl w:val="0"/>
+          <w:numId w:val="0"/>
+        </w:numPr>
+        <w:spacing w:line="360" w:lineRule="auto"/>
+        <w:rPr>
+          <w:rFonts w:hint="default"/>
+          <w:b/>
+          <w:bCs/>
+          <w:sz w:val="40"/>
+          <w:szCs w:val="40"/>
+          <w:lang w:val="en-US"/>
+        </w:rPr>
+      </w:pPr>
+      <w:r>
+        <w:rPr>
+          <w:rFonts w:hint="default"/>
+          <w:b/>
+          <w:bCs/>
+          <w:sz w:val="40"/>
+          <w:szCs w:val="40"/>
+          <w:lang w:val="en-US"/>
+        </w:rPr>
+        <w:t>a=[1,3,5,7,9]</w:t>
+      </w:r>
+    </w:p>
+    <w:p>
+      <w:pPr>
+        <w:numPr>
+          <w:ilvl w:val="0"/>
+          <w:numId w:val="0"/>
+        </w:numPr>
+        <w:spacing w:line="360" w:lineRule="auto"/>
+        <w:rPr>
+          <w:rFonts w:hint="default"/>
+          <w:b/>
+          <w:bCs/>
+          <w:sz w:val="40"/>
+          <w:szCs w:val="40"/>
+          <w:lang w:val="en-US"/>
+        </w:rPr>
+      </w:pPr>
+      <w:r>
+        <w:rPr>
+          <w:rFonts w:hint="default"/>
+          <w:b/>
+          <w:bCs/>
+          <w:sz w:val="40"/>
+          <w:szCs w:val="40"/>
+          <w:lang w:val="en-US"/>
+        </w:rPr>
+        <w:t>A=a[[4,2]]</w:t>
+      </w:r>
+    </w:p>
+    <w:p>
+      <w:pPr>
+        <w:numPr>
+          <w:ilvl w:val="0"/>
+          <w:numId w:val="0"/>
+        </w:numPr>
+        <w:spacing w:line="360" w:lineRule="auto"/>
+        <w:rPr>
+          <w:rFonts w:hint="default"/>
+          <w:b/>
+          <w:bCs/>
+          <w:sz w:val="40"/>
+          <w:szCs w:val="40"/>
+          <w:lang w:val="en-US"/>
+        </w:rPr>
+      </w:pPr>
+      <w:r>
+        <w:rPr>
+          <w:rFonts w:hint="default"/>
+          <w:b w:val="0"/>
+          <w:bCs w:val="0"/>
+          <w:sz w:val="40"/>
+          <w:szCs w:val="40"/>
+          <w:lang w:val="en-US"/>
+        </w:rPr>
+        <w:t>A beacomes [9,5]</w:t>
+      </w:r>
+      <w:r>
+        <w:rPr>
+          <w:rFonts w:hint="default"/>
+          <w:b/>
+          <w:bCs/>
+          <w:sz w:val="40"/>
+          <w:szCs w:val="40"/>
+          <w:lang w:val="en-US"/>
+        </w:rPr>
+        <w:t xml:space="preserve"> </w:t>
+      </w:r>
+    </w:p>
+    <w:p>
+      <w:pPr>
+        <w:numPr>
+          <w:ilvl w:val="0"/>
+          <w:numId w:val="4"/>
+        </w:numPr>
+        <w:tabs>
+          <w:tab w:val="clear" w:pos="420"/>
+        </w:tabs>
+        <w:spacing w:line="360" w:lineRule="auto"/>
+        <w:ind w:left="420" w:leftChars="0" w:hanging="420" w:firstLineChars="0"/>
+        <w:rPr>
+          <w:rFonts w:hint="default"/>
+          <w:sz w:val="40"/>
+          <w:szCs w:val="40"/>
+          <w:lang w:val="en-US"/>
+        </w:rPr>
+      </w:pPr>
+      <w:r>
+        <w:rPr>
+          <w:rFonts w:hint="default"/>
+          <w:b/>
+          <w:bCs/>
+          <w:sz w:val="40"/>
+          <w:szCs w:val="40"/>
+          <w:lang w:val="en-US"/>
+        </w:rPr>
+        <w:t>np.sqrt(list/array):</w:t>
+      </w:r>
+    </w:p>
+    <w:p>
+      <w:pPr>
+        <w:numPr>
+          <w:ilvl w:val="0"/>
+          <w:numId w:val="0"/>
+        </w:numPr>
+        <w:spacing w:line="360" w:lineRule="auto"/>
+        <w:rPr>
+          <w:rFonts w:hint="default"/>
+          <w:b w:val="0"/>
+          <w:bCs w:val="0"/>
+          <w:sz w:val="40"/>
+          <w:szCs w:val="40"/>
+          <w:lang w:val="en-US"/>
+        </w:rPr>
+      </w:pPr>
+      <w:r>
+        <w:rPr>
+          <w:rFonts w:hint="default"/>
+          <w:b w:val="0"/>
+          <w:bCs w:val="0"/>
+          <w:sz w:val="40"/>
+          <w:szCs w:val="40"/>
+          <w:lang w:val="en-US"/>
+        </w:rPr>
+        <w:t>Takes square root of list/array and returns an array.</w:t>
+      </w:r>
+    </w:p>
+    <w:p>
+      <w:pPr>
+        <w:numPr>
+          <w:ilvl w:val="0"/>
+          <w:numId w:val="0"/>
+        </w:numPr>
+        <w:spacing w:line="360" w:lineRule="auto"/>
+        <w:rPr>
+          <w:rFonts w:hint="default"/>
+          <w:b w:val="0"/>
+          <w:bCs w:val="0"/>
+          <w:sz w:val="40"/>
+          <w:szCs w:val="40"/>
+          <w:lang w:val="en-US"/>
+        </w:rPr>
+      </w:pPr>
+    </w:p>
+    <w:p>
+      <w:pPr>
+        <w:numPr>
+          <w:ilvl w:val="0"/>
+          <w:numId w:val="4"/>
+        </w:numPr>
+        <w:tabs>
+          <w:tab w:val="clear" w:pos="420"/>
+        </w:tabs>
+        <w:spacing w:line="360" w:lineRule="auto"/>
+        <w:ind w:left="420" w:leftChars="0" w:hanging="420" w:firstLineChars="0"/>
+        <w:rPr>
+          <w:rFonts w:hint="default"/>
+          <w:sz w:val="40"/>
+          <w:szCs w:val="40"/>
+          <w:lang w:val="en-US"/>
+        </w:rPr>
+      </w:pPr>
+      <w:r>
+        <w:rPr>
+          <w:rFonts w:hint="default"/>
+          <w:b/>
+          <w:bCs/>
+          <w:sz w:val="40"/>
+          <w:szCs w:val="40"/>
+          <w:lang w:val="en-US"/>
+        </w:rPr>
+        <w:t>np.power(list/array,power_variable):</w:t>
+      </w:r>
+    </w:p>
+    <w:p>
+      <w:pPr>
+        <w:numPr>
+          <w:ilvl w:val="0"/>
+          <w:numId w:val="5"/>
+        </w:numPr>
+        <w:tabs>
+          <w:tab w:val="clear" w:pos="425"/>
+        </w:tabs>
+        <w:spacing w:line="360" w:lineRule="auto"/>
+        <w:ind w:left="425" w:leftChars="0" w:hanging="425" w:firstLineChars="0"/>
+        <w:rPr>
+          <w:rFonts w:hint="default"/>
+          <w:sz w:val="40"/>
+          <w:szCs w:val="40"/>
+          <w:lang w:val="en-US"/>
+        </w:rPr>
+      </w:pPr>
+      <w:r>
+        <w:rPr>
+          <w:rFonts w:hint="default"/>
+          <w:b/>
+          <w:bCs/>
+          <w:sz w:val="40"/>
+          <w:szCs w:val="40"/>
+          <w:lang w:val="en-US"/>
+        </w:rPr>
+        <w:t>List/array</w:t>
+      </w:r>
+      <w:r>
+        <w:rPr>
+          <w:rFonts w:hint="default"/>
+          <w:sz w:val="40"/>
+          <w:szCs w:val="40"/>
+          <w:lang w:val="en-US"/>
+        </w:rPr>
+        <w:t>: takes a list which need to be powered.</w:t>
+      </w:r>
+    </w:p>
+    <w:p>
+      <w:pPr>
+        <w:numPr>
+          <w:ilvl w:val="0"/>
+          <w:numId w:val="5"/>
+        </w:numPr>
+        <w:tabs>
+          <w:tab w:val="clear" w:pos="425"/>
+        </w:tabs>
+        <w:spacing w:line="360" w:lineRule="auto"/>
+        <w:ind w:left="425" w:leftChars="0" w:hanging="425" w:firstLineChars="0"/>
+        <w:rPr>
+          <w:rFonts w:hint="default"/>
+          <w:sz w:val="40"/>
+          <w:szCs w:val="40"/>
+          <w:lang w:val="en-US"/>
+        </w:rPr>
+      </w:pPr>
+      <w:r>
+        <w:rPr>
+          <w:rFonts w:hint="default"/>
+          <w:b/>
+          <w:bCs/>
+          <w:sz w:val="40"/>
+          <w:szCs w:val="40"/>
+          <w:lang w:val="en-US"/>
+        </w:rPr>
+        <w:t>Power_variable</w:t>
+      </w:r>
+      <w:r>
+        <w:rPr>
+          <w:rFonts w:hint="default"/>
+          <w:b w:val="0"/>
+          <w:bCs w:val="0"/>
+          <w:sz w:val="40"/>
+          <w:szCs w:val="40"/>
+          <w:lang w:val="en-US"/>
+        </w:rPr>
+        <w:t>:the power which has to be raised.</w:t>
+      </w:r>
+    </w:p>
+    <w:p>
+      <w:pPr>
+        <w:numPr>
+          <w:ilvl w:val="0"/>
+          <w:numId w:val="5"/>
+        </w:numPr>
+        <w:tabs>
+          <w:tab w:val="clear" w:pos="425"/>
+        </w:tabs>
+        <w:spacing w:line="360" w:lineRule="auto"/>
+        <w:ind w:left="425" w:leftChars="0" w:hanging="425" w:firstLineChars="0"/>
+        <w:rPr>
+          <w:rFonts w:hint="default"/>
+          <w:sz w:val="40"/>
+          <w:szCs w:val="40"/>
+          <w:lang w:val="en-US"/>
+        </w:rPr>
+      </w:pPr>
+      <w:r>
+        <w:rPr>
+          <w:rFonts w:hint="default"/>
+          <w:b w:val="0"/>
+          <w:bCs w:val="0"/>
+          <w:sz w:val="40"/>
+          <w:szCs w:val="40"/>
+          <w:lang w:val="en-US"/>
+        </w:rPr>
+        <w:t xml:space="preserve">Return type : array of power operation. </w:t>
+      </w:r>
+    </w:p>
+    <w:p>
+      <w:pPr>
+        <w:numPr>
+          <w:ilvl w:val="0"/>
+          <w:numId w:val="4"/>
+        </w:numPr>
+        <w:tabs>
+          <w:tab w:val="clear" w:pos="420"/>
+        </w:tabs>
+        <w:spacing w:line="360" w:lineRule="auto"/>
+        <w:ind w:left="420" w:leftChars="0" w:hanging="420" w:firstLineChars="0"/>
+        <w:rPr>
+          <w:rFonts w:hint="default"/>
+          <w:sz w:val="40"/>
+          <w:szCs w:val="40"/>
+          <w:lang w:val="en-US"/>
+        </w:rPr>
+      </w:pPr>
+      <w:r>
+        <w:rPr>
+          <w:rFonts w:hint="default"/>
+          <w:b/>
+          <w:bCs/>
+          <w:sz w:val="40"/>
+          <w:szCs w:val="40"/>
+          <w:lang w:val="en-US"/>
+        </w:rPr>
+        <w:t>Np.maximum(array1,array2):</w:t>
+      </w:r>
+    </w:p>
+    <w:p>
+      <w:pPr>
+        <w:numPr>
+          <w:ilvl w:val="0"/>
+          <w:numId w:val="6"/>
+        </w:numPr>
+        <w:tabs>
+          <w:tab w:val="clear" w:pos="425"/>
+        </w:tabs>
+        <w:spacing w:line="360" w:lineRule="auto"/>
+        <w:ind w:left="425" w:leftChars="0" w:hanging="425" w:firstLineChars="0"/>
+        <w:rPr>
+          <w:rFonts w:hint="default"/>
+          <w:sz w:val="40"/>
+          <w:szCs w:val="40"/>
+          <w:lang w:val="en-US"/>
+        </w:rPr>
+      </w:pPr>
+      <w:r>
+        <w:rPr>
+          <w:rFonts w:hint="default"/>
+          <w:sz w:val="40"/>
+          <w:szCs w:val="40"/>
+          <w:lang w:val="en-US"/>
+        </w:rPr>
+        <w:t xml:space="preserve"> </w:t>
+      </w:r>
+      <w:r>
+        <w:rPr>
+          <w:rFonts w:hint="default"/>
+          <w:b/>
+          <w:bCs/>
+          <w:sz w:val="40"/>
+          <w:szCs w:val="40"/>
+          <w:lang w:val="en-US"/>
+        </w:rPr>
+        <w:t>Array1:</w:t>
+      </w:r>
+      <w:r>
+        <w:rPr>
+          <w:rFonts w:hint="default"/>
+          <w:b w:val="0"/>
+          <w:bCs w:val="0"/>
+          <w:sz w:val="40"/>
+          <w:szCs w:val="40"/>
+          <w:lang w:val="en-US"/>
+        </w:rPr>
+        <w:t>takes first array to be compared.</w:t>
+      </w:r>
+    </w:p>
+    <w:p>
+      <w:pPr>
+        <w:numPr>
+          <w:ilvl w:val="0"/>
+          <w:numId w:val="6"/>
+        </w:numPr>
+        <w:tabs>
+          <w:tab w:val="clear" w:pos="425"/>
+        </w:tabs>
+        <w:spacing w:line="360" w:lineRule="auto"/>
+        <w:ind w:left="425" w:leftChars="0" w:hanging="425" w:firstLineChars="0"/>
+        <w:rPr>
+          <w:rFonts w:hint="default"/>
+          <w:sz w:val="40"/>
+          <w:szCs w:val="40"/>
+          <w:lang w:val="en-US"/>
+        </w:rPr>
+      </w:pPr>
+      <w:r>
+        <w:rPr>
+          <w:rFonts w:hint="default"/>
+          <w:b/>
+          <w:bCs/>
+          <w:sz w:val="40"/>
+          <w:szCs w:val="40"/>
+          <w:lang w:val="en-US"/>
+        </w:rPr>
+        <w:t>Array2:</w:t>
+      </w:r>
+      <w:r>
+        <w:rPr>
+          <w:rFonts w:hint="default"/>
+          <w:b w:val="0"/>
+          <w:bCs w:val="0"/>
+          <w:sz w:val="40"/>
+          <w:szCs w:val="40"/>
+          <w:lang w:val="en-US"/>
+        </w:rPr>
+        <w:t>takes second array to be compared.</w:t>
+      </w:r>
+    </w:p>
+    <w:p>
+      <w:pPr>
+        <w:numPr>
+          <w:ilvl w:val="0"/>
+          <w:numId w:val="6"/>
+        </w:numPr>
+        <w:tabs>
+          <w:tab w:val="clear" w:pos="425"/>
+        </w:tabs>
+        <w:spacing w:line="360" w:lineRule="auto"/>
+        <w:ind w:left="425" w:leftChars="0" w:hanging="425" w:firstLineChars="0"/>
+        <w:rPr>
+          <w:rFonts w:hint="default"/>
+          <w:sz w:val="40"/>
+          <w:szCs w:val="40"/>
+          <w:lang w:val="en-US"/>
+        </w:rPr>
+      </w:pPr>
+      <w:r>
+        <w:rPr>
+          <w:rFonts w:hint="default"/>
+          <w:b/>
+          <w:bCs/>
+          <w:sz w:val="40"/>
+          <w:szCs w:val="40"/>
+          <w:lang w:val="en-US"/>
+        </w:rPr>
+        <w:t>Return type:</w:t>
+      </w:r>
+      <w:r>
+        <w:rPr>
+          <w:rFonts w:hint="default"/>
+          <w:b w:val="0"/>
+          <w:bCs w:val="0"/>
+          <w:sz w:val="40"/>
+          <w:szCs w:val="40"/>
+          <w:lang w:val="en-US"/>
+        </w:rPr>
+        <w:t>return type would be the max array.</w:t>
+      </w:r>
+    </w:p>
+    <w:p>
+      <w:pPr>
+        <w:numPr>
+          <w:ilvl w:val="0"/>
+          <w:numId w:val="4"/>
+        </w:numPr>
+        <w:tabs>
+          <w:tab w:val="clear" w:pos="420"/>
+        </w:tabs>
+        <w:spacing w:line="360" w:lineRule="auto"/>
+        <w:ind w:left="420" w:leftChars="0" w:hanging="420" w:firstLineChars="0"/>
+        <w:rPr>
+          <w:rFonts w:hint="default"/>
+          <w:b/>
+          <w:bCs/>
+          <w:sz w:val="40"/>
+          <w:szCs w:val="40"/>
+          <w:lang w:val="en-US"/>
+        </w:rPr>
+      </w:pPr>
+      <w:r>
+        <w:rPr>
+          <w:rFonts w:hint="default"/>
+          <w:b/>
+          <w:bCs/>
+          <w:sz w:val="40"/>
+          <w:szCs w:val="40"/>
+          <w:lang w:val="en-US"/>
+        </w:rPr>
+        <w:t>np.where(condition,option1,option2):</w:t>
+      </w:r>
+    </w:p>
+    <w:p>
+      <w:pPr>
+        <w:numPr>
+          <w:ilvl w:val="0"/>
+          <w:numId w:val="7"/>
+        </w:numPr>
+        <w:tabs>
+          <w:tab w:val="clear" w:pos="425"/>
+        </w:tabs>
+        <w:spacing w:line="360" w:lineRule="auto"/>
+        <w:ind w:left="425" w:leftChars="0" w:hanging="425" w:firstLineChars="0"/>
+        <w:rPr>
+          <w:rFonts w:hint="default"/>
+          <w:b/>
+          <w:bCs/>
+          <w:sz w:val="40"/>
+          <w:szCs w:val="40"/>
+          <w:lang w:val="en-US"/>
+        </w:rPr>
+      </w:pPr>
+      <w:r>
+        <w:rPr>
+          <w:rFonts w:hint="default"/>
+          <w:b/>
+          <w:bCs/>
+          <w:sz w:val="40"/>
+          <w:szCs w:val="40"/>
+          <w:lang w:val="en-US"/>
+        </w:rPr>
+        <w:t>Condition:(</w:t>
+      </w:r>
+      <w:r>
+        <w:rPr>
+          <w:rFonts w:hint="default"/>
+          <w:b w:val="0"/>
+          <w:bCs w:val="0"/>
+          <w:sz w:val="40"/>
+          <w:szCs w:val="40"/>
+          <w:lang w:val="en-US"/>
+        </w:rPr>
+        <w:t>arr&gt;0) specifies a condition of array</w:t>
+      </w:r>
+    </w:p>
+    <w:p>
+      <w:pPr>
+        <w:numPr>
+          <w:ilvl w:val="0"/>
+          <w:numId w:val="0"/>
+        </w:numPr>
+        <w:spacing w:line="360" w:lineRule="auto"/>
+        <w:rPr>
+          <w:rFonts w:hint="default"/>
+          <w:b/>
+          <w:bCs/>
+          <w:sz w:val="40"/>
+          <w:szCs w:val="40"/>
+          <w:lang w:val="en-US"/>
+        </w:rPr>
+      </w:pPr>
+      <w:r>
+        <w:rPr>
+          <w:rFonts w:hint="default"/>
+          <w:b w:val="0"/>
+          <w:bCs w:val="0"/>
+          <w:sz w:val="40"/>
+          <w:szCs w:val="40"/>
+          <w:lang w:val="en-US"/>
+        </w:rPr>
+        <w:t>(array ki condition ko btana k agar number &gt;0 aye to ye kaam kro array k index py)</w:t>
+      </w:r>
+    </w:p>
+    <w:p>
+      <w:pPr>
+        <w:numPr>
+          <w:ilvl w:val="0"/>
+          <w:numId w:val="7"/>
+        </w:numPr>
+        <w:tabs>
+          <w:tab w:val="clear" w:pos="425"/>
+        </w:tabs>
+        <w:spacing w:line="360" w:lineRule="auto"/>
+        <w:ind w:left="425" w:leftChars="0" w:hanging="425" w:firstLineChars="0"/>
+        <w:rPr>
+          <w:rFonts w:hint="default"/>
+          <w:b/>
+          <w:bCs/>
+          <w:sz w:val="40"/>
+          <w:szCs w:val="40"/>
+          <w:lang w:val="en-US"/>
+        </w:rPr>
+      </w:pPr>
+      <w:r>
+        <w:rPr>
+          <w:rFonts w:hint="default"/>
+          <w:b/>
+          <w:bCs/>
+          <w:sz w:val="40"/>
+          <w:szCs w:val="40"/>
+          <w:lang w:val="en-US"/>
+        </w:rPr>
+        <w:t xml:space="preserve">Option1: </w:t>
+      </w:r>
+      <w:r>
+        <w:rPr>
+          <w:rFonts w:hint="default"/>
+          <w:b w:val="0"/>
+          <w:bCs w:val="0"/>
+          <w:sz w:val="40"/>
+          <w:szCs w:val="40"/>
+          <w:lang w:val="en-US"/>
+        </w:rPr>
+        <w:t xml:space="preserve">runs if condition true </w:t>
+      </w:r>
+    </w:p>
+    <w:p>
+      <w:pPr>
+        <w:numPr>
+          <w:ilvl w:val="0"/>
+          <w:numId w:val="7"/>
+        </w:numPr>
+        <w:tabs>
+          <w:tab w:val="clear" w:pos="425"/>
+        </w:tabs>
+        <w:spacing w:line="360" w:lineRule="auto"/>
+        <w:ind w:left="425" w:leftChars="0" w:hanging="425" w:firstLineChars="0"/>
+        <w:rPr>
+          <w:rFonts w:hint="default"/>
+          <w:b/>
+          <w:bCs/>
+          <w:sz w:val="40"/>
+          <w:szCs w:val="40"/>
+          <w:lang w:val="en-US"/>
+        </w:rPr>
+      </w:pPr>
+      <w:r>
+        <w:rPr>
+          <w:rFonts w:hint="default"/>
+          <w:b/>
+          <w:bCs/>
+          <w:sz w:val="40"/>
+          <w:szCs w:val="40"/>
+          <w:lang w:val="en-US"/>
+        </w:rPr>
+        <w:t>Option2:</w:t>
+      </w:r>
+      <w:r>
+        <w:rPr>
+          <w:rFonts w:hint="default"/>
+          <w:b w:val="0"/>
+          <w:bCs w:val="0"/>
+          <w:sz w:val="40"/>
+          <w:szCs w:val="40"/>
+          <w:lang w:val="en-US"/>
+        </w:rPr>
+        <w:t>runs if condition false</w:t>
+      </w:r>
+    </w:p>
+    <w:p>
+      <w:pPr>
+        <w:numPr>
+          <w:ilvl w:val="0"/>
+          <w:numId w:val="4"/>
+        </w:numPr>
+        <w:tabs>
+          <w:tab w:val="clear" w:pos="420"/>
+        </w:tabs>
+        <w:spacing w:line="360" w:lineRule="auto"/>
+        <w:ind w:left="420" w:leftChars="0" w:hanging="420" w:firstLineChars="0"/>
+        <w:rPr>
+          <w:rFonts w:hint="default"/>
+          <w:b/>
+          <w:bCs/>
+          <w:sz w:val="40"/>
+          <w:szCs w:val="40"/>
+          <w:lang w:val="en-US"/>
+        </w:rPr>
+      </w:pPr>
+    </w:p>
+    <w:p>
+      <w:pPr>
+        <w:numPr>
+          <w:ilvl w:val="0"/>
+          <w:numId w:val="0"/>
+        </w:numPr>
+        <w:spacing w:line="360" w:lineRule="auto"/>
+        <w:rPr>
+          <w:rFonts w:hint="default"/>
+          <w:b w:val="0"/>
+          <w:bCs w:val="0"/>
+          <w:sz w:val="40"/>
+          <w:szCs w:val="40"/>
+          <w:lang w:val="en-US"/>
+        </w:rPr>
+      </w:pPr>
+      <w:r>
+        <w:rPr>
+          <w:rFonts w:hint="default"/>
+          <w:b/>
+          <w:bCs/>
+          <w:sz w:val="40"/>
+          <w:szCs w:val="40"/>
+          <w:lang w:val="en-US"/>
+        </w:rPr>
+        <w:t>NOTE:</w:t>
+      </w:r>
+      <w:r>
+        <w:rPr>
+          <w:rFonts w:hint="default"/>
+          <w:b w:val="0"/>
+          <w:bCs w:val="0"/>
+          <w:sz w:val="40"/>
+          <w:szCs w:val="40"/>
+          <w:lang w:val="en-US"/>
+        </w:rPr>
+        <w:t xml:space="preserve">conditions(&gt;,&lt;,&lt;= etc) are not supported in list. </w:t>
+      </w:r>
+    </w:p>
+    <w:p>
+      <w:pPr>
+        <w:spacing w:line="360" w:lineRule="auto"/>
+        <w:rPr>
+          <w:rFonts w:hint="default"/>
+          <w:sz w:val="40"/>
+          <w:szCs w:val="40"/>
+          <w:lang w:val="en-US"/>
+        </w:rPr>
+      </w:pPr>
       <w:bookmarkStart w:id="0" w:name="_GoBack"/>
       <w:bookmarkEnd w:id="0"/>
-    </w:p>
-    <w:p>
-      <w:pPr>
-        <w:numPr>
-          <w:numId w:val="0"/>
-        </w:numPr>
-        <w:spacing w:line="360" w:lineRule="auto"/>
-        <w:rPr>
-          <w:rFonts w:hint="default"/>
-          <w:sz w:val="40"/>
-          <w:szCs w:val="40"/>
-          <w:lang w:val="en-US"/>
-        </w:rPr>
-      </w:pPr>
-    </w:p>
-    <w:p>
-      <w:pPr>
-        <w:spacing w:line="360" w:lineRule="auto"/>
-        <w:rPr>
-          <w:rFonts w:hint="default"/>
-          <w:sz w:val="40"/>
-          <w:szCs w:val="40"/>
-          <w:lang w:val="en-US"/>
-        </w:rPr>
-      </w:pPr>
     </w:p>
     <w:p>
       <w:pPr>
@@ -1224,6 +2134,66 @@
     </w:lvl>
   </w:abstractNum>
   <w:abstractNum w:abstractNumId="3">
+    <w:nsid w:val="C5E5FA98"/>
+    <w:multiLevelType w:val="singleLevel"/>
+    <w:tmpl w:val="C5E5FA98"/>
+    <w:lvl w:ilvl="0" w:tentative="0">
+      <w:start w:val="1"/>
+      <w:numFmt w:val="decimal"/>
+      <w:lvlText w:val="%1."/>
+      <w:lvlJc w:val="left"/>
+      <w:pPr>
+        <w:tabs>
+          <w:tab w:val="left" w:pos="425"/>
+        </w:tabs>
+        <w:ind w:left="425" w:leftChars="0" w:hanging="425" w:firstLineChars="0"/>
+      </w:pPr>
+      <w:rPr>
+        <w:rFonts w:hint="default"/>
+      </w:rPr>
+    </w:lvl>
+  </w:abstractNum>
+  <w:abstractNum w:abstractNumId="4">
+    <w:nsid w:val="376FCEF5"/>
+    <w:multiLevelType w:val="singleLevel"/>
+    <w:tmpl w:val="376FCEF5"/>
+    <w:lvl w:ilvl="0" w:tentative="0">
+      <w:start w:val="1"/>
+      <w:numFmt w:val="decimal"/>
+      <w:lvlText w:val="%1."/>
+      <w:lvlJc w:val="left"/>
+      <w:pPr>
+        <w:tabs>
+          <w:tab w:val="left" w:pos="425"/>
+        </w:tabs>
+        <w:ind w:left="425" w:leftChars="0" w:hanging="425" w:firstLineChars="0"/>
+      </w:pPr>
+      <w:rPr>
+        <w:rFonts w:hint="default"/>
+      </w:rPr>
+    </w:lvl>
+  </w:abstractNum>
+  <w:abstractNum w:abstractNumId="5">
+    <w:nsid w:val="5D242BC6"/>
+    <w:multiLevelType w:val="singleLevel"/>
+    <w:tmpl w:val="5D242BC6"/>
+    <w:lvl w:ilvl="0" w:tentative="0">
+      <w:start w:val="1"/>
+      <w:numFmt w:val="decimal"/>
+      <w:lvlText w:val="%1."/>
+      <w:lvlJc w:val="left"/>
+      <w:pPr>
+        <w:tabs>
+          <w:tab w:val="left" w:pos="425"/>
+        </w:tabs>
+        <w:ind w:left="425" w:leftChars="0" w:hanging="425" w:firstLineChars="0"/>
+      </w:pPr>
+      <w:rPr>
+        <w:rFonts w:hint="default"/>
+      </w:rPr>
+    </w:lvl>
+  </w:abstractNum>
+  <w:abstractNum w:abstractNumId="6">
     <w:nsid w:val="6E1DC18A"/>
     <w:multiLevelType w:val="singleLevel"/>
     <w:tmpl w:val="6E1DC18A"/>
@@ -1244,7 +2214,7 @@
     </w:lvl>
   </w:abstractNum>
   <w:num w:numId="1">
-    <w:abstractNumId w:val="3"/>
+    <w:abstractNumId w:val="6"/>
   </w:num>
   <w:num w:numId="2">
     <w:abstractNumId w:val="2"/>
@@ -1254,6 +2224,15 @@
   </w:num>
   <w:num w:numId="4">
     <w:abstractNumId w:val="1"/>
+  </w:num>
+  <w:num w:numId="5">
+    <w:abstractNumId w:val="4"/>
+  </w:num>
+  <w:num w:numId="6">
+    <w:abstractNumId w:val="5"/>
+  </w:num>
+  <w:num w:numId="7">
+    <w:abstractNumId w:val="3"/>
   </w:num>
 </w:numbering>
 </file>
@@ -1333,7 +2312,7 @@
     <w:lsdException w:qFormat="1" w:unhideWhenUsed="0" w:uiPriority="0" w:semiHidden="0" w:name="Title"/>
     <w:lsdException w:unhideWhenUsed="0" w:uiPriority="0" w:semiHidden="0" w:name="Closing"/>
     <w:lsdException w:unhideWhenUsed="0" w:uiPriority="0" w:semiHidden="0" w:name="Signature"/>
-    <w:lsdException w:unhideWhenUsed="0" w:uiPriority="0" w:name="Default Paragraph Font"/>
+    <w:lsdException w:qFormat="1" w:unhideWhenUsed="0" w:uiPriority="0" w:name="Default Paragraph Font"/>
     <w:lsdException w:unhideWhenUsed="0" w:uiPriority="0" w:semiHidden="0" w:name="Body Text"/>
     <w:lsdException w:unhideWhenUsed="0" w:uiPriority="0" w:semiHidden="0" w:name="Body Text Indent"/>
     <w:lsdException w:unhideWhenUsed="0" w:uiPriority="0" w:semiHidden="0" w:name="List Continue"/>
@@ -1529,6 +2508,7 @@
   <w:style w:type="character" w:default="1" w:styleId="2">
     <w:name w:val="Default Paragraph Font"/>
     <w:semiHidden/>
+    <w:qFormat/>
     <w:uiPriority w:val="0"/>
   </w:style>
   <w:style w:type="table" w:default="1" w:styleId="3">
@@ -1536,7 +2516,6 @@
     <w:semiHidden/>
     <w:uiPriority w:val="0"/>
     <w:tblPr>
-      <w:tblLayout w:type="fixed"/>
       <w:tblCellMar>
         <w:top w:w="0" w:type="dxa"/>
         <w:left w:w="108" w:type="dxa"/>

</xml_diff>

<commit_message>
adding notes of commulative products and sum
</commit_message>
<xml_diff>
--- a/NumPy basics.docx
+++ b/NumPy basics.docx
@@ -1997,11 +1997,53 @@
           <w:lang w:val="en-US"/>
         </w:rPr>
       </w:pPr>
-    </w:p>
-    <w:p>
-      <w:pPr>
-        <w:numPr>
-          <w:ilvl w:val="0"/>
+      <w:r>
+        <w:rPr>
+          <w:rFonts w:hint="default"/>
+          <w:b/>
+          <w:bCs/>
+          <w:sz w:val="40"/>
+          <w:szCs w:val="40"/>
+          <w:lang w:val="en-US"/>
+        </w:rPr>
+        <w:t>Numerical and statistical methods:</w:t>
+      </w:r>
+    </w:p>
+    <w:p>
+      <w:pPr>
+        <w:numPr>
+          <w:ilvl w:val="0"/>
+          <w:numId w:val="8"/>
+        </w:numPr>
+        <w:tabs>
+          <w:tab w:val="clear" w:pos="425"/>
+        </w:tabs>
+        <w:spacing w:line="360" w:lineRule="auto"/>
+        <w:ind w:left="425" w:leftChars="0" w:hanging="425" w:firstLineChars="0"/>
+        <w:rPr>
+          <w:rFonts w:hint="default"/>
+          <w:b/>
+          <w:bCs/>
+          <w:sz w:val="40"/>
+          <w:szCs w:val="40"/>
+          <w:lang w:val="en-US"/>
+        </w:rPr>
+      </w:pPr>
+      <w:r>
+        <w:rPr>
+          <w:rFonts w:hint="default"/>
+          <w:b/>
+          <w:bCs/>
+          <w:sz w:val="40"/>
+          <w:szCs w:val="40"/>
+          <w:lang w:val="en-US"/>
+        </w:rPr>
+        <w:t>Np.mean():</w:t>
+      </w:r>
+    </w:p>
+    <w:p>
+      <w:pPr>
+        <w:numPr>
           <w:numId w:val="0"/>
         </w:numPr>
         <w:spacing w:line="360" w:lineRule="auto"/>
@@ -2017,25 +2059,393 @@
       <w:r>
         <w:rPr>
           <w:rFonts w:hint="default"/>
-          <w:b/>
-          <w:bCs/>
-          <w:sz w:val="40"/>
-          <w:szCs w:val="40"/>
-          <w:lang w:val="en-US"/>
-        </w:rPr>
-        <w:t>NOTE:</w:t>
-      </w:r>
-      <w:r>
-        <w:rPr>
-          <w:rFonts w:hint="default"/>
           <w:b w:val="0"/>
           <w:bCs w:val="0"/>
           <w:sz w:val="40"/>
           <w:szCs w:val="40"/>
           <w:lang w:val="en-US"/>
         </w:rPr>
+        <w:t>Returns mean of an array/list in float.</w:t>
+      </w:r>
+    </w:p>
+    <w:p>
+      <w:pPr>
+        <w:numPr>
+          <w:ilvl w:val="0"/>
+          <w:numId w:val="8"/>
+        </w:numPr>
+        <w:tabs>
+          <w:tab w:val="clear" w:pos="425"/>
+        </w:tabs>
+        <w:spacing w:line="360" w:lineRule="auto"/>
+        <w:ind w:left="425" w:leftChars="0" w:hanging="425" w:firstLineChars="0"/>
+        <w:rPr>
+          <w:rFonts w:hint="default"/>
+          <w:b/>
+          <w:bCs/>
+          <w:sz w:val="40"/>
+          <w:szCs w:val="40"/>
+          <w:lang w:val="en-US"/>
+        </w:rPr>
+      </w:pPr>
+      <w:r>
+        <w:rPr>
+          <w:rFonts w:hint="default"/>
+          <w:b/>
+          <w:bCs/>
+          <w:sz w:val="40"/>
+          <w:szCs w:val="40"/>
+          <w:lang w:val="en-US"/>
+        </w:rPr>
+        <w:t>Np.cumsum():</w:t>
+      </w:r>
+    </w:p>
+    <w:p>
+      <w:pPr>
+        <w:numPr>
+          <w:numId w:val="0"/>
+        </w:numPr>
+        <w:spacing w:line="360" w:lineRule="auto"/>
+        <w:rPr>
+          <w:rFonts w:hint="default"/>
+          <w:b w:val="0"/>
+          <w:bCs w:val="0"/>
+          <w:sz w:val="40"/>
+          <w:szCs w:val="40"/>
+          <w:lang w:val="en-US"/>
+        </w:rPr>
+      </w:pPr>
+      <w:r>
+        <w:rPr>
+          <w:rFonts w:hint="default"/>
+          <w:b w:val="0"/>
+          <w:bCs w:val="0"/>
+          <w:sz w:val="40"/>
+          <w:szCs w:val="40"/>
+          <w:lang w:val="en-US"/>
+        </w:rPr>
+        <w:t>return cumulative sum of an array/list</w:t>
+      </w:r>
+    </w:p>
+    <w:p>
+      <w:pPr>
+        <w:numPr>
+          <w:numId w:val="0"/>
+        </w:numPr>
+        <w:spacing w:line="360" w:lineRule="auto"/>
+        <w:rPr>
+          <w:rFonts w:hint="default"/>
+          <w:b w:val="0"/>
+          <w:bCs w:val="0"/>
+          <w:sz w:val="40"/>
+          <w:szCs w:val="40"/>
+          <w:lang w:val="en-US"/>
+        </w:rPr>
+      </w:pPr>
+      <w:r>
+        <w:rPr>
+          <w:rFonts w:hint="default"/>
+          <w:b w:val="0"/>
+          <w:bCs w:val="0"/>
+          <w:sz w:val="40"/>
+          <w:szCs w:val="40"/>
+          <w:lang w:val="en-US"/>
+        </w:rPr>
+        <w:t>Return Type would be array</w:t>
+      </w:r>
+    </w:p>
+    <w:p>
+      <w:pPr>
+        <w:numPr>
+          <w:ilvl w:val="0"/>
+          <w:numId w:val="0"/>
+        </w:numPr>
+        <w:spacing w:line="360" w:lineRule="auto"/>
+        <w:rPr>
+          <w:rFonts w:hint="default"/>
+          <w:b w:val="0"/>
+          <w:bCs w:val="0"/>
+          <w:sz w:val="40"/>
+          <w:szCs w:val="40"/>
+          <w:lang w:val="en-US"/>
+        </w:rPr>
+      </w:pPr>
+      <w:r>
+        <w:rPr>
+          <w:rFonts w:hint="default"/>
+          <w:b/>
+          <w:bCs/>
+          <w:sz w:val="40"/>
+          <w:szCs w:val="40"/>
+          <w:lang w:val="en-US"/>
+        </w:rPr>
+        <w:t>Commulative sum:</w:t>
+      </w:r>
+      <w:r>
+        <w:rPr>
+          <w:rFonts w:hint="default"/>
+          <w:b w:val="0"/>
+          <w:bCs w:val="0"/>
+          <w:sz w:val="40"/>
+          <w:szCs w:val="40"/>
+          <w:lang w:val="en-US"/>
+        </w:rPr>
+        <w:t>sum with all previous elements in an array.</w:t>
+      </w:r>
+    </w:p>
+    <w:p>
+      <w:pPr>
+        <w:numPr>
+          <w:numId w:val="0"/>
+        </w:numPr>
+        <w:spacing w:line="360" w:lineRule="auto"/>
+        <w:rPr>
+          <w:rFonts w:hint="default"/>
+          <w:b w:val="0"/>
+          <w:bCs w:val="0"/>
+          <w:sz w:val="40"/>
+          <w:szCs w:val="40"/>
+          <w:lang w:val="en-US"/>
+        </w:rPr>
+      </w:pPr>
+      <w:r>
+        <w:rPr>
+          <w:rFonts w:hint="default"/>
+          <w:b w:val="0"/>
+          <w:bCs w:val="0"/>
+          <w:sz w:val="40"/>
+          <w:szCs w:val="40"/>
+          <w:lang w:val="en-US"/>
+        </w:rPr>
+        <w:t xml:space="preserve"> </w:t>
+      </w:r>
+    </w:p>
+    <w:p>
+      <w:pPr>
+        <w:numPr>
+          <w:ilvl w:val="0"/>
+          <w:numId w:val="8"/>
+        </w:numPr>
+        <w:tabs>
+          <w:tab w:val="clear" w:pos="425"/>
+        </w:tabs>
+        <w:spacing w:line="360" w:lineRule="auto"/>
+        <w:ind w:left="425" w:leftChars="0" w:hanging="425" w:firstLineChars="0"/>
+        <w:rPr>
+          <w:rFonts w:hint="default"/>
+          <w:b/>
+          <w:bCs/>
+          <w:sz w:val="40"/>
+          <w:szCs w:val="40"/>
+          <w:lang w:val="en-US"/>
+        </w:rPr>
+      </w:pPr>
+      <w:r>
+        <w:rPr>
+          <w:rFonts w:hint="default"/>
+          <w:b/>
+          <w:bCs/>
+          <w:sz w:val="40"/>
+          <w:szCs w:val="40"/>
+          <w:lang w:val="en-US"/>
+        </w:rPr>
+        <w:t>Np.cumprod():</w:t>
+      </w:r>
+    </w:p>
+    <w:p>
+      <w:pPr>
+        <w:numPr>
+          <w:numId w:val="0"/>
+        </w:numPr>
+        <w:spacing w:line="360" w:lineRule="auto"/>
+        <w:rPr>
+          <w:rFonts w:hint="default"/>
+          <w:b w:val="0"/>
+          <w:bCs w:val="0"/>
+          <w:sz w:val="40"/>
+          <w:szCs w:val="40"/>
+          <w:lang w:val="en-US"/>
+        </w:rPr>
+      </w:pPr>
+      <w:r>
+        <w:rPr>
+          <w:rFonts w:hint="default"/>
+          <w:b w:val="0"/>
+          <w:bCs w:val="0"/>
+          <w:sz w:val="40"/>
+          <w:szCs w:val="40"/>
+          <w:lang w:val="en-US"/>
+        </w:rPr>
+        <w:t>return type would be commulative product of array/list.</w:t>
+      </w:r>
+    </w:p>
+    <w:p>
+      <w:pPr>
+        <w:numPr>
+          <w:numId w:val="0"/>
+        </w:numPr>
+        <w:spacing w:line="360" w:lineRule="auto"/>
+        <w:rPr>
+          <w:rFonts w:hint="default"/>
+          <w:b w:val="0"/>
+          <w:bCs w:val="0"/>
+          <w:sz w:val="40"/>
+          <w:szCs w:val="40"/>
+          <w:lang w:val="en-US"/>
+        </w:rPr>
+      </w:pPr>
+      <w:r>
+        <w:rPr>
+          <w:rFonts w:hint="default"/>
+          <w:b w:val="0"/>
+          <w:bCs w:val="0"/>
+          <w:sz w:val="40"/>
+          <w:szCs w:val="40"/>
+          <w:lang w:val="en-US"/>
+        </w:rPr>
+        <w:t>Return Type would be array</w:t>
+      </w:r>
+    </w:p>
+    <w:p>
+      <w:pPr>
+        <w:numPr>
+          <w:numId w:val="0"/>
+        </w:numPr>
+        <w:spacing w:line="360" w:lineRule="auto"/>
+        <w:rPr>
+          <w:rFonts w:hint="default"/>
+          <w:b w:val="0"/>
+          <w:bCs w:val="0"/>
+          <w:sz w:val="40"/>
+          <w:szCs w:val="40"/>
+          <w:lang w:val="en-US"/>
+        </w:rPr>
+      </w:pPr>
+      <w:r>
+        <w:rPr>
+          <w:rFonts w:hint="default"/>
+          <w:b/>
+          <w:bCs/>
+          <w:sz w:val="40"/>
+          <w:szCs w:val="40"/>
+          <w:lang w:val="en-US"/>
+        </w:rPr>
+        <w:t>Commulative product:</w:t>
+      </w:r>
+      <w:r>
+        <w:rPr>
+          <w:rFonts w:hint="default"/>
+          <w:b w:val="0"/>
+          <w:bCs w:val="0"/>
+          <w:sz w:val="40"/>
+          <w:szCs w:val="40"/>
+          <w:lang w:val="en-US"/>
+        </w:rPr>
+        <w:t>product with all previous elements in an array.</w:t>
+      </w:r>
+    </w:p>
+    <w:p>
+      <w:pPr>
+        <w:numPr>
+          <w:ilvl w:val="0"/>
+          <w:numId w:val="4"/>
+        </w:numPr>
+        <w:tabs>
+          <w:tab w:val="clear" w:pos="420"/>
+        </w:tabs>
+        <w:spacing w:line="360" w:lineRule="auto"/>
+        <w:ind w:left="420" w:leftChars="0" w:hanging="420" w:firstLineChars="0"/>
+        <w:rPr>
+          <w:rFonts w:hint="default"/>
+          <w:b/>
+          <w:bCs/>
+          <w:sz w:val="40"/>
+          <w:szCs w:val="40"/>
+          <w:lang w:val="en-US"/>
+        </w:rPr>
+      </w:pPr>
+      <w:r>
+        <w:rPr>
+          <w:rFonts w:hint="default"/>
+          <w:b/>
+          <w:bCs/>
+          <w:sz w:val="40"/>
+          <w:szCs w:val="40"/>
+          <w:lang w:val="en-US"/>
+        </w:rPr>
+        <w:t>A:</w:t>
+      </w:r>
+    </w:p>
+    <w:p>
+      <w:pPr>
+        <w:numPr>
+          <w:ilvl w:val="0"/>
+          <w:numId w:val="4"/>
+        </w:numPr>
+        <w:tabs>
+          <w:tab w:val="clear" w:pos="420"/>
+        </w:tabs>
+        <w:spacing w:line="360" w:lineRule="auto"/>
+        <w:ind w:left="420" w:leftChars="0" w:hanging="420" w:firstLineChars="0"/>
+        <w:rPr>
+          <w:rFonts w:hint="default"/>
+          <w:b/>
+          <w:bCs/>
+          <w:sz w:val="40"/>
+          <w:szCs w:val="40"/>
+          <w:lang w:val="en-US"/>
+        </w:rPr>
+      </w:pPr>
+    </w:p>
+    <w:p>
+      <w:pPr>
+        <w:numPr>
+          <w:ilvl w:val="0"/>
+          <w:numId w:val="0"/>
+        </w:numPr>
+        <w:spacing w:line="360" w:lineRule="auto"/>
+        <w:rPr>
+          <w:rFonts w:hint="default"/>
+          <w:b w:val="0"/>
+          <w:bCs w:val="0"/>
+          <w:sz w:val="40"/>
+          <w:szCs w:val="40"/>
+          <w:lang w:val="en-US"/>
+        </w:rPr>
+      </w:pPr>
+      <w:r>
+        <w:rPr>
+          <w:rFonts w:hint="default"/>
+          <w:b/>
+          <w:bCs/>
+          <w:sz w:val="40"/>
+          <w:szCs w:val="40"/>
+          <w:lang w:val="en-US"/>
+        </w:rPr>
+        <w:t>NOTE:</w:t>
+      </w:r>
+      <w:r>
+        <w:rPr>
+          <w:rFonts w:hint="default"/>
+          <w:b w:val="0"/>
+          <w:bCs w:val="0"/>
+          <w:sz w:val="40"/>
+          <w:szCs w:val="40"/>
+          <w:lang w:val="en-US"/>
+        </w:rPr>
         <w:t xml:space="preserve">conditions(&gt;,&lt;,&lt;= etc) are not supported in list. </w:t>
       </w:r>
+    </w:p>
+    <w:p>
+      <w:pPr>
+        <w:spacing w:line="360" w:lineRule="auto"/>
+        <w:rPr>
+          <w:rFonts w:hint="default"/>
+          <w:sz w:val="40"/>
+          <w:szCs w:val="40"/>
+          <w:lang w:val="en-US"/>
+        </w:rPr>
+      </w:pPr>
     </w:p>
     <w:p>
       <w:pPr>
@@ -2049,17 +2459,6 @@
       </w:pPr>
       <w:bookmarkStart w:id="0" w:name="_GoBack"/>
       <w:bookmarkEnd w:id="0"/>
-    </w:p>
-    <w:p>
-      <w:pPr>
-        <w:spacing w:line="360" w:lineRule="auto"/>
-        <w:rPr>
-          <w:rFonts w:hint="default"/>
-          <w:sz w:val="40"/>
-          <w:szCs w:val="40"/>
-          <w:lang w:val="en-US"/>
-        </w:rPr>
-      </w:pPr>
     </w:p>
     <w:sectPr>
       <w:pgSz w:w="11906" w:h="16838"/>
@@ -2154,6 +2553,26 @@
     </w:lvl>
   </w:abstractNum>
   <w:abstractNum w:abstractNumId="4">
+    <w:nsid w:val="028A33AD"/>
+    <w:multiLevelType w:val="singleLevel"/>
+    <w:tmpl w:val="028A33AD"/>
+    <w:lvl w:ilvl="0" w:tentative="0">
+      <w:start w:val="1"/>
+      <w:numFmt w:val="decimal"/>
+      <w:lvlText w:val="%1."/>
+      <w:lvlJc w:val="left"/>
+      <w:pPr>
+        <w:tabs>
+          <w:tab w:val="left" w:pos="425"/>
+        </w:tabs>
+        <w:ind w:left="425" w:leftChars="0" w:hanging="425" w:firstLineChars="0"/>
+      </w:pPr>
+      <w:rPr>
+        <w:rFonts w:hint="default"/>
+      </w:rPr>
+    </w:lvl>
+  </w:abstractNum>
+  <w:abstractNum w:abstractNumId="5">
     <w:nsid w:val="376FCEF5"/>
     <w:multiLevelType w:val="singleLevel"/>
     <w:tmpl w:val="376FCEF5"/>
@@ -2173,7 +2592,7 @@
       </w:rPr>
     </w:lvl>
   </w:abstractNum>
-  <w:abstractNum w:abstractNumId="5">
+  <w:abstractNum w:abstractNumId="6">
     <w:nsid w:val="5D242BC6"/>
     <w:multiLevelType w:val="singleLevel"/>
     <w:tmpl w:val="5D242BC6"/>
@@ -2193,7 +2612,7 @@
       </w:rPr>
     </w:lvl>
   </w:abstractNum>
-  <w:abstractNum w:abstractNumId="6">
+  <w:abstractNum w:abstractNumId="7">
     <w:nsid w:val="6E1DC18A"/>
     <w:multiLevelType w:val="singleLevel"/>
     <w:tmpl w:val="6E1DC18A"/>
@@ -2214,7 +2633,7 @@
     </w:lvl>
   </w:abstractNum>
   <w:num w:numId="1">
-    <w:abstractNumId w:val="6"/>
+    <w:abstractNumId w:val="7"/>
   </w:num>
   <w:num w:numId="2">
     <w:abstractNumId w:val="2"/>
@@ -2226,13 +2645,16 @@
     <w:abstractNumId w:val="1"/>
   </w:num>
   <w:num w:numId="5">
-    <w:abstractNumId w:val="4"/>
+    <w:abstractNumId w:val="5"/>
   </w:num>
   <w:num w:numId="6">
-    <w:abstractNumId w:val="5"/>
+    <w:abstractNumId w:val="6"/>
   </w:num>
   <w:num w:numId="7">
     <w:abstractNumId w:val="3"/>
+  </w:num>
+  <w:num w:numId="8">
+    <w:abstractNumId w:val="4"/>
   </w:num>
 </w:numbering>
 </file>

</xml_diff>

<commit_message>
aded notes about sorting and unique etc
</commit_message>
<xml_diff>
--- a/NumPy basics.docx
+++ b/NumPy basics.docx
@@ -2373,7 +2373,184 @@
           <w:szCs w:val="40"/>
           <w:lang w:val="en-US"/>
         </w:rPr>
-        <w:t>A:</w:t>
+        <w:t>Boolean array:</w:t>
+      </w:r>
+    </w:p>
+    <w:p>
+      <w:pPr>
+        <w:numPr>
+          <w:ilvl w:val="0"/>
+          <w:numId w:val="9"/>
+        </w:numPr>
+        <w:tabs>
+          <w:tab w:val="clear" w:pos="425"/>
+        </w:tabs>
+        <w:spacing w:line="360" w:lineRule="auto"/>
+        <w:ind w:left="425" w:leftChars="0" w:hanging="425" w:firstLineChars="0"/>
+        <w:rPr>
+          <w:rFonts w:hint="default"/>
+          <w:b/>
+          <w:bCs/>
+          <w:sz w:val="40"/>
+          <w:szCs w:val="40"/>
+          <w:lang w:val="en-US"/>
+        </w:rPr>
+      </w:pPr>
+      <w:r>
+        <w:rPr>
+          <w:rFonts w:hint="default"/>
+          <w:b/>
+          <w:bCs/>
+          <w:sz w:val="40"/>
+          <w:szCs w:val="40"/>
+          <w:lang w:val="en-US"/>
+        </w:rPr>
+        <w:t>np.sum():</w:t>
+      </w:r>
+    </w:p>
+    <w:p>
+      <w:pPr>
+        <w:numPr>
+          <w:numId w:val="0"/>
+        </w:numPr>
+        <w:spacing w:line="360" w:lineRule="auto"/>
+        <w:rPr>
+          <w:rFonts w:hint="default"/>
+          <w:b w:val="0"/>
+          <w:bCs w:val="0"/>
+          <w:sz w:val="40"/>
+          <w:szCs w:val="40"/>
+          <w:lang w:val="en-US"/>
+        </w:rPr>
+      </w:pPr>
+      <w:r>
+        <w:rPr>
+          <w:rFonts w:hint="default"/>
+          <w:b w:val="0"/>
+          <w:bCs w:val="0"/>
+          <w:sz w:val="40"/>
+          <w:szCs w:val="40"/>
+          <w:lang w:val="en-US"/>
+        </w:rPr>
+        <w:t>Counts number of true in a boolean array.</w:t>
+      </w:r>
+    </w:p>
+    <w:p>
+      <w:pPr>
+        <w:numPr>
+          <w:ilvl w:val="0"/>
+          <w:numId w:val="9"/>
+        </w:numPr>
+        <w:tabs>
+          <w:tab w:val="clear" w:pos="425"/>
+        </w:tabs>
+        <w:spacing w:line="360" w:lineRule="auto"/>
+        <w:ind w:left="425" w:leftChars="0" w:hanging="425" w:firstLineChars="0"/>
+        <w:rPr>
+          <w:rFonts w:hint="default"/>
+          <w:b/>
+          <w:bCs/>
+          <w:sz w:val="40"/>
+          <w:szCs w:val="40"/>
+          <w:lang w:val="en-US"/>
+        </w:rPr>
+      </w:pPr>
+      <w:r>
+        <w:rPr>
+          <w:rFonts w:hint="default"/>
+          <w:b/>
+          <w:bCs/>
+          <w:sz w:val="40"/>
+          <w:szCs w:val="40"/>
+          <w:lang w:val="en-US"/>
+        </w:rPr>
+        <w:t>Np.any():</w:t>
+      </w:r>
+    </w:p>
+    <w:p>
+      <w:pPr>
+        <w:numPr>
+          <w:numId w:val="0"/>
+        </w:numPr>
+        <w:spacing w:line="360" w:lineRule="auto"/>
+        <w:rPr>
+          <w:rFonts w:hint="default"/>
+          <w:b w:val="0"/>
+          <w:bCs w:val="0"/>
+          <w:sz w:val="40"/>
+          <w:szCs w:val="40"/>
+          <w:lang w:val="en-US"/>
+        </w:rPr>
+      </w:pPr>
+      <w:r>
+        <w:rPr>
+          <w:rFonts w:hint="default"/>
+          <w:b w:val="0"/>
+          <w:bCs w:val="0"/>
+          <w:sz w:val="40"/>
+          <w:szCs w:val="40"/>
+          <w:lang w:val="en-US"/>
+        </w:rPr>
+        <w:t>Test whether one or more values in an array is true.</w:t>
+      </w:r>
+    </w:p>
+    <w:p>
+      <w:pPr>
+        <w:numPr>
+          <w:ilvl w:val="0"/>
+          <w:numId w:val="9"/>
+        </w:numPr>
+        <w:tabs>
+          <w:tab w:val="clear" w:pos="425"/>
+        </w:tabs>
+        <w:spacing w:line="360" w:lineRule="auto"/>
+        <w:ind w:left="425" w:leftChars="0" w:hanging="425" w:firstLineChars="0"/>
+        <w:rPr>
+          <w:rFonts w:hint="default"/>
+          <w:b/>
+          <w:bCs/>
+          <w:sz w:val="40"/>
+          <w:szCs w:val="40"/>
+          <w:lang w:val="en-US"/>
+        </w:rPr>
+      </w:pPr>
+      <w:r>
+        <w:rPr>
+          <w:rFonts w:hint="default"/>
+          <w:b/>
+          <w:bCs/>
+          <w:sz w:val="40"/>
+          <w:szCs w:val="40"/>
+          <w:lang w:val="en-US"/>
+        </w:rPr>
+        <w:t>Np.all():</w:t>
+      </w:r>
+    </w:p>
+    <w:p>
+      <w:pPr>
+        <w:numPr>
+          <w:numId w:val="0"/>
+        </w:numPr>
+        <w:spacing w:line="360" w:lineRule="auto"/>
+        <w:rPr>
+          <w:rFonts w:hint="default"/>
+          <w:b w:val="0"/>
+          <w:bCs w:val="0"/>
+          <w:sz w:val="40"/>
+          <w:szCs w:val="40"/>
+          <w:lang w:val="en-US"/>
+        </w:rPr>
+      </w:pPr>
+      <w:r>
+        <w:rPr>
+          <w:rFonts w:hint="default"/>
+          <w:b w:val="0"/>
+          <w:bCs w:val="0"/>
+          <w:sz w:val="40"/>
+          <w:szCs w:val="40"/>
+          <w:lang w:val="en-US"/>
+        </w:rPr>
+        <w:t>Checks if all values in an array is true</w:t>
       </w:r>
     </w:p>
     <w:p>
@@ -2396,11 +2573,21 @@
           <w:lang w:val="en-US"/>
         </w:rPr>
       </w:pPr>
-    </w:p>
-    <w:p>
-      <w:pPr>
-        <w:numPr>
-          <w:ilvl w:val="0"/>
+      <w:r>
+        <w:rPr>
+          <w:rFonts w:hint="default"/>
+          <w:b/>
+          <w:bCs/>
+          <w:sz w:val="40"/>
+          <w:szCs w:val="40"/>
+          <w:lang w:val="en-US"/>
+        </w:rPr>
+        <w:t>Np.unique():</w:t>
+      </w:r>
+    </w:p>
+    <w:p>
+      <w:pPr>
+        <w:numPr>
           <w:numId w:val="0"/>
         </w:numPr>
         <w:spacing w:line="360" w:lineRule="auto"/>
@@ -2416,49 +2603,157 @@
       <w:r>
         <w:rPr>
           <w:rFonts w:hint="default"/>
-          <w:b/>
-          <w:bCs/>
-          <w:sz w:val="40"/>
-          <w:szCs w:val="40"/>
-          <w:lang w:val="en-US"/>
-        </w:rPr>
-        <w:t>NOTE:</w:t>
-      </w:r>
-      <w:r>
-        <w:rPr>
-          <w:rFonts w:hint="default"/>
-          <w:b w:val="0"/>
-          <w:bCs w:val="0"/>
-          <w:sz w:val="40"/>
-          <w:szCs w:val="40"/>
-          <w:lang w:val="en-US"/>
-        </w:rPr>
-        <w:t xml:space="preserve">conditions(&gt;,&lt;,&lt;= etc) are not supported in list. </w:t>
-      </w:r>
-    </w:p>
-    <w:p>
-      <w:pPr>
-        <w:spacing w:line="360" w:lineRule="auto"/>
-        <w:rPr>
-          <w:rFonts w:hint="default"/>
-          <w:sz w:val="40"/>
-          <w:szCs w:val="40"/>
-          <w:lang w:val="en-US"/>
-        </w:rPr>
-      </w:pPr>
-    </w:p>
-    <w:p>
-      <w:pPr>
-        <w:spacing w:line="360" w:lineRule="auto"/>
-        <w:rPr>
-          <w:rFonts w:hint="default"/>
-          <w:sz w:val="40"/>
-          <w:szCs w:val="40"/>
-          <w:lang w:val="en-US"/>
-        </w:rPr>
-      </w:pPr>
+          <w:b w:val="0"/>
+          <w:bCs w:val="0"/>
+          <w:sz w:val="40"/>
+          <w:szCs w:val="40"/>
+          <w:lang w:val="en-US"/>
+        </w:rPr>
+        <w:t>Returns unique element in a list/array</w:t>
+      </w:r>
+    </w:p>
+    <w:p>
+      <w:pPr>
+        <w:numPr>
+          <w:ilvl w:val="0"/>
+          <w:numId w:val="4"/>
+        </w:numPr>
+        <w:tabs>
+          <w:tab w:val="clear" w:pos="420"/>
+        </w:tabs>
+        <w:spacing w:line="360" w:lineRule="auto"/>
+        <w:ind w:left="420" w:leftChars="0" w:hanging="420" w:firstLineChars="0"/>
+        <w:rPr>
+          <w:rFonts w:hint="default"/>
+          <w:b/>
+          <w:bCs/>
+          <w:sz w:val="40"/>
+          <w:szCs w:val="40"/>
+          <w:lang w:val="en-US"/>
+        </w:rPr>
+      </w:pPr>
+      <w:r>
+        <w:rPr>
+          <w:rFonts w:hint="default"/>
+          <w:b/>
+          <w:bCs/>
+          <w:sz w:val="40"/>
+          <w:szCs w:val="40"/>
+          <w:lang w:val="en-US"/>
+        </w:rPr>
+        <w:t>Np.sort():</w:t>
+      </w:r>
+    </w:p>
+    <w:p>
+      <w:pPr>
+        <w:numPr>
+          <w:numId w:val="0"/>
+        </w:numPr>
+        <w:spacing w:line="360" w:lineRule="auto"/>
+        <w:rPr>
+          <w:rFonts w:hint="default"/>
+          <w:b w:val="0"/>
+          <w:bCs w:val="0"/>
+          <w:sz w:val="40"/>
+          <w:szCs w:val="40"/>
+          <w:lang w:val="en-US"/>
+        </w:rPr>
+      </w:pPr>
+      <w:r>
+        <w:rPr>
+          <w:rFonts w:hint="default"/>
+          <w:b w:val="0"/>
+          <w:bCs w:val="0"/>
+          <w:sz w:val="40"/>
+          <w:szCs w:val="40"/>
+          <w:lang w:val="en-US"/>
+        </w:rPr>
+        <w:t>Return sorted list in an array.</w:t>
+      </w:r>
       <w:bookmarkStart w:id="0" w:name="_GoBack"/>
       <w:bookmarkEnd w:id="0"/>
+    </w:p>
+    <w:p>
+      <w:pPr>
+        <w:numPr>
+          <w:ilvl w:val="0"/>
+          <w:numId w:val="4"/>
+        </w:numPr>
+        <w:tabs>
+          <w:tab w:val="clear" w:pos="420"/>
+        </w:tabs>
+        <w:spacing w:line="360" w:lineRule="auto"/>
+        <w:ind w:left="420" w:leftChars="0" w:hanging="420" w:firstLineChars="0"/>
+        <w:rPr>
+          <w:rFonts w:hint="default"/>
+          <w:b/>
+          <w:bCs/>
+          <w:sz w:val="40"/>
+          <w:szCs w:val="40"/>
+          <w:lang w:val="en-US"/>
+        </w:rPr>
+      </w:pPr>
+    </w:p>
+    <w:p>
+      <w:pPr>
+        <w:numPr>
+          <w:ilvl w:val="0"/>
+          <w:numId w:val="0"/>
+        </w:numPr>
+        <w:spacing w:line="360" w:lineRule="auto"/>
+        <w:rPr>
+          <w:rFonts w:hint="default"/>
+          <w:b w:val="0"/>
+          <w:bCs w:val="0"/>
+          <w:sz w:val="40"/>
+          <w:szCs w:val="40"/>
+          <w:lang w:val="en-US"/>
+        </w:rPr>
+      </w:pPr>
+      <w:r>
+        <w:rPr>
+          <w:rFonts w:hint="default"/>
+          <w:b/>
+          <w:bCs/>
+          <w:sz w:val="40"/>
+          <w:szCs w:val="40"/>
+          <w:lang w:val="en-US"/>
+        </w:rPr>
+        <w:t>NOTE:</w:t>
+      </w:r>
+      <w:r>
+        <w:rPr>
+          <w:rFonts w:hint="default"/>
+          <w:b w:val="0"/>
+          <w:bCs w:val="0"/>
+          <w:sz w:val="40"/>
+          <w:szCs w:val="40"/>
+          <w:lang w:val="en-US"/>
+        </w:rPr>
+        <w:t xml:space="preserve">conditions(&gt;,&lt;,&lt;= etc) are not supported in list. </w:t>
+      </w:r>
+    </w:p>
+    <w:p>
+      <w:pPr>
+        <w:spacing w:line="360" w:lineRule="auto"/>
+        <w:rPr>
+          <w:rFonts w:hint="default"/>
+          <w:sz w:val="40"/>
+          <w:szCs w:val="40"/>
+          <w:lang w:val="en-US"/>
+        </w:rPr>
+      </w:pPr>
+    </w:p>
+    <w:p>
+      <w:pPr>
+        <w:spacing w:line="360" w:lineRule="auto"/>
+        <w:rPr>
+          <w:rFonts w:hint="default"/>
+          <w:sz w:val="40"/>
+          <w:szCs w:val="40"/>
+          <w:lang w:val="en-US"/>
+        </w:rPr>
+      </w:pPr>
     </w:p>
     <w:sectPr>
       <w:pgSz w:w="11906" w:h="16838"/>
@@ -2573,6 +2868,26 @@
     </w:lvl>
   </w:abstractNum>
   <w:abstractNum w:abstractNumId="5">
+    <w:nsid w:val="079DF786"/>
+    <w:multiLevelType w:val="singleLevel"/>
+    <w:tmpl w:val="079DF786"/>
+    <w:lvl w:ilvl="0" w:tentative="0">
+      <w:start w:val="1"/>
+      <w:numFmt w:val="decimal"/>
+      <w:lvlText w:val="%1."/>
+      <w:lvlJc w:val="left"/>
+      <w:pPr>
+        <w:tabs>
+          <w:tab w:val="left" w:pos="425"/>
+        </w:tabs>
+        <w:ind w:left="425" w:leftChars="0" w:hanging="425" w:firstLineChars="0"/>
+      </w:pPr>
+      <w:rPr>
+        <w:rFonts w:hint="default"/>
+      </w:rPr>
+    </w:lvl>
+  </w:abstractNum>
+  <w:abstractNum w:abstractNumId="6">
     <w:nsid w:val="376FCEF5"/>
     <w:multiLevelType w:val="singleLevel"/>
     <w:tmpl w:val="376FCEF5"/>
@@ -2592,7 +2907,7 @@
       </w:rPr>
     </w:lvl>
   </w:abstractNum>
-  <w:abstractNum w:abstractNumId="6">
+  <w:abstractNum w:abstractNumId="7">
     <w:nsid w:val="5D242BC6"/>
     <w:multiLevelType w:val="singleLevel"/>
     <w:tmpl w:val="5D242BC6"/>
@@ -2612,7 +2927,7 @@
       </w:rPr>
     </w:lvl>
   </w:abstractNum>
-  <w:abstractNum w:abstractNumId="7">
+  <w:abstractNum w:abstractNumId="8">
     <w:nsid w:val="6E1DC18A"/>
     <w:multiLevelType w:val="singleLevel"/>
     <w:tmpl w:val="6E1DC18A"/>
@@ -2633,7 +2948,7 @@
     </w:lvl>
   </w:abstractNum>
   <w:num w:numId="1">
-    <w:abstractNumId w:val="7"/>
+    <w:abstractNumId w:val="8"/>
   </w:num>
   <w:num w:numId="2">
     <w:abstractNumId w:val="2"/>
@@ -2645,16 +2960,19 @@
     <w:abstractNumId w:val="1"/>
   </w:num>
   <w:num w:numId="5">
-    <w:abstractNumId w:val="5"/>
+    <w:abstractNumId w:val="6"/>
   </w:num>
   <w:num w:numId="6">
-    <w:abstractNumId w:val="6"/>
+    <w:abstractNumId w:val="7"/>
   </w:num>
   <w:num w:numId="7">
     <w:abstractNumId w:val="3"/>
   </w:num>
   <w:num w:numId="8">
     <w:abstractNumId w:val="4"/>
+  </w:num>
+  <w:num w:numId="9">
+    <w:abstractNumId w:val="5"/>
   </w:num>
 </w:numbering>
 </file>

</xml_diff>

<commit_message>
added linear algebra functions
</commit_message>
<xml_diff>
--- a/NumPy basics.docx
+++ b/NumPy basics.docx
@@ -2044,6 +2044,7 @@
     <w:p>
       <w:pPr>
         <w:numPr>
+          <w:ilvl w:val="0"/>
           <w:numId w:val="0"/>
         </w:numPr>
         <w:spacing w:line="360" w:lineRule="auto"/>
@@ -2103,6 +2104,7 @@
     <w:p>
       <w:pPr>
         <w:numPr>
+          <w:ilvl w:val="0"/>
           <w:numId w:val="0"/>
         </w:numPr>
         <w:spacing w:line="360" w:lineRule="auto"/>
@@ -2130,6 +2132,7 @@
     <w:p>
       <w:pPr>
         <w:numPr>
+          <w:ilvl w:val="0"/>
           <w:numId w:val="0"/>
         </w:numPr>
         <w:spacing w:line="360" w:lineRule="auto"/>
@@ -2196,6 +2199,7 @@
     <w:p>
       <w:pPr>
         <w:numPr>
+          <w:ilvl w:val="0"/>
           <w:numId w:val="0"/>
         </w:numPr>
         <w:spacing w:line="360" w:lineRule="auto"/>
@@ -2255,6 +2259,7 @@
     <w:p>
       <w:pPr>
         <w:numPr>
+          <w:ilvl w:val="0"/>
           <w:numId w:val="0"/>
         </w:numPr>
         <w:spacing w:line="360" w:lineRule="auto"/>
@@ -2282,6 +2287,7 @@
     <w:p>
       <w:pPr>
         <w:numPr>
+          <w:ilvl w:val="0"/>
           <w:numId w:val="0"/>
         </w:numPr>
         <w:spacing w:line="360" w:lineRule="auto"/>
@@ -2309,6 +2315,7 @@
     <w:p>
       <w:pPr>
         <w:numPr>
+          <w:ilvl w:val="0"/>
           <w:numId w:val="0"/>
         </w:numPr>
         <w:spacing w:line="360" w:lineRule="auto"/>
@@ -2411,6 +2418,7 @@
     <w:p>
       <w:pPr>
         <w:numPr>
+          <w:ilvl w:val="0"/>
           <w:numId w:val="0"/>
         </w:numPr>
         <w:spacing w:line="360" w:lineRule="auto"/>
@@ -2470,6 +2478,7 @@
     <w:p>
       <w:pPr>
         <w:numPr>
+          <w:ilvl w:val="0"/>
           <w:numId w:val="0"/>
         </w:numPr>
         <w:spacing w:line="360" w:lineRule="auto"/>
@@ -2529,6 +2538,7 @@
     <w:p>
       <w:pPr>
         <w:numPr>
+          <w:ilvl w:val="0"/>
           <w:numId w:val="0"/>
         </w:numPr>
         <w:spacing w:line="360" w:lineRule="auto"/>
@@ -2588,6 +2598,7 @@
     <w:p>
       <w:pPr>
         <w:numPr>
+          <w:ilvl w:val="0"/>
           <w:numId w:val="0"/>
         </w:numPr>
         <w:spacing w:line="360" w:lineRule="auto"/>
@@ -2647,6 +2658,7 @@
     <w:p>
       <w:pPr>
         <w:numPr>
+          <w:ilvl w:val="0"/>
           <w:numId w:val="0"/>
         </w:numPr>
         <w:spacing w:line="360" w:lineRule="auto"/>
@@ -2738,6 +2750,7 @@
     <w:p>
       <w:pPr>
         <w:numPr>
+          <w:ilvl w:val="0"/>
           <w:numId w:val="0"/>
         </w:numPr>
         <w:spacing w:line="360" w:lineRule="auto"/>
@@ -2797,6 +2810,7 @@
     <w:p>
       <w:pPr>
         <w:numPr>
+          <w:ilvl w:val="0"/>
           <w:numId w:val="0"/>
         </w:numPr>
         <w:spacing w:line="360" w:lineRule="auto"/>
@@ -2856,6 +2870,7 @@
     <w:p>
       <w:pPr>
         <w:numPr>
+          <w:ilvl w:val="0"/>
           <w:numId w:val="0"/>
         </w:numPr>
         <w:spacing w:line="360" w:lineRule="auto"/>
@@ -2883,6 +2898,7 @@
     <w:p>
       <w:pPr>
         <w:numPr>
+          <w:ilvl w:val="0"/>
           <w:numId w:val="0"/>
         </w:numPr>
         <w:spacing w:line="360" w:lineRule="auto"/>
@@ -2921,6 +2937,7 @@
     <w:p>
       <w:pPr>
         <w:numPr>
+          <w:ilvl w:val="0"/>
           <w:numId w:val="0"/>
         </w:numPr>
         <w:spacing w:line="360" w:lineRule="auto"/>
@@ -2948,6 +2965,7 @@
     <w:p>
       <w:pPr>
         <w:numPr>
+          <w:ilvl w:val="0"/>
           <w:numId w:val="0"/>
         </w:numPr>
         <w:spacing w:line="360" w:lineRule="auto"/>
@@ -2975,6 +2993,7 @@
     <w:p>
       <w:pPr>
         <w:numPr>
+          <w:ilvl w:val="0"/>
           <w:numId w:val="0"/>
         </w:numPr>
         <w:spacing w:line="360" w:lineRule="auto"/>
@@ -3002,6 +3021,7 @@
     <w:p>
       <w:pPr>
         <w:numPr>
+          <w:ilvl w:val="0"/>
           <w:numId w:val="0"/>
         </w:numPr>
         <w:spacing w:line="360" w:lineRule="auto"/>
@@ -3029,6 +3049,7 @@
     <w:p>
       <w:pPr>
         <w:numPr>
+          <w:ilvl w:val="0"/>
           <w:numId w:val="0"/>
         </w:numPr>
         <w:spacing w:line="360" w:lineRule="auto"/>
@@ -3062,7 +3083,6 @@
           <w:lang w:val="en-US"/>
         </w:rPr>
         <w:tab/>
-        <w:t/>
       </w:r>
       <w:r>
         <w:rPr>
@@ -3074,20 +3094,17 @@
           <w:lang w:val="en-US"/>
         </w:rPr>
         <w:tab/>
-        <w:t>Output:</w:t>
-      </w:r>
-      <w:bookmarkStart w:id="0" w:name="_GoBack"/>
-      <w:bookmarkEnd w:id="0"/>
-      <w:r>
-        <w:rPr>
-          <w:rFonts w:hint="default"/>
-          <w:b w:val="0"/>
-          <w:bCs w:val="0"/>
-          <w:sz w:val="40"/>
-          <w:szCs w:val="40"/>
-          <w:lang w:val="en-US"/>
-        </w:rPr>
-        <w:t>[4,6,1]sss</w:t>
+      </w:r>
+      <w:r>
+        <w:rPr>
+          <w:rFonts w:hint="default"/>
+          <w:b w:val="0"/>
+          <w:bCs w:val="0"/>
+          <w:sz w:val="40"/>
+          <w:szCs w:val="40"/>
+          <w:lang w:val="en-US"/>
+        </w:rPr>
+        <w:t>Output:[4,6,1]</w:t>
       </w:r>
     </w:p>
     <w:p>
@@ -3110,10 +3127,1154 @@
           <w:lang w:val="en-US"/>
         </w:rPr>
       </w:pPr>
-    </w:p>
-    <w:p>
-      <w:pPr>
-        <w:numPr>
+      <w:r>
+        <w:rPr>
+          <w:rFonts w:hint="default"/>
+          <w:b/>
+          <w:bCs/>
+          <w:sz w:val="40"/>
+          <w:szCs w:val="40"/>
+          <w:lang w:val="en-US"/>
+        </w:rPr>
+        <w:t>Np.linalg.fn():</w:t>
+      </w:r>
+    </w:p>
+    <w:p>
+      <w:pPr>
+        <w:numPr>
+          <w:numId w:val="0"/>
+        </w:numPr>
+        <w:spacing w:line="360" w:lineRule="auto"/>
+        <w:rPr>
+          <w:rFonts w:hint="default"/>
+          <w:b w:val="0"/>
+          <w:bCs w:val="0"/>
+          <w:sz w:val="40"/>
+          <w:szCs w:val="40"/>
+          <w:lang w:val="en-US"/>
+        </w:rPr>
+      </w:pPr>
+      <w:r>
+        <w:rPr>
+          <w:rFonts w:hint="default"/>
+          <w:b/>
+          <w:bCs/>
+          <w:sz w:val="40"/>
+          <w:szCs w:val="40"/>
+          <w:lang w:val="en-US"/>
+        </w:rPr>
+        <w:t>Linalg:</w:t>
+      </w:r>
+      <w:r>
+        <w:rPr>
+          <w:rFonts w:hint="default"/>
+          <w:b w:val="0"/>
+          <w:bCs w:val="0"/>
+          <w:sz w:val="40"/>
+          <w:szCs w:val="40"/>
+          <w:lang w:val="en-US"/>
+        </w:rPr>
+        <w:t>linear algorithm</w:t>
+      </w:r>
+    </w:p>
+    <w:p>
+      <w:pPr>
+        <w:numPr>
+          <w:numId w:val="0"/>
+        </w:numPr>
+        <w:spacing w:line="360" w:lineRule="auto"/>
+        <w:rPr>
+          <w:rFonts w:hint="default"/>
+          <w:b/>
+          <w:bCs/>
+          <w:sz w:val="40"/>
+          <w:szCs w:val="40"/>
+          <w:lang w:val="en-US"/>
+        </w:rPr>
+      </w:pPr>
+      <w:r>
+        <w:rPr>
+          <w:rFonts w:hint="default"/>
+          <w:b/>
+          <w:bCs/>
+          <w:sz w:val="40"/>
+          <w:szCs w:val="40"/>
+          <w:lang w:val="en-US"/>
+        </w:rPr>
+        <w:t>Fn(): fn includes the following things</w:t>
+      </w:r>
+    </w:p>
+    <w:p>
+      <w:pPr>
+        <w:numPr>
+          <w:ilvl w:val="0"/>
+          <w:numId w:val="0"/>
+        </w:numPr>
+        <w:spacing w:line="360" w:lineRule="auto"/>
+        <w:rPr>
+          <w:rFonts w:hint="default"/>
+          <w:b/>
+          <w:bCs/>
+          <w:sz w:val="40"/>
+          <w:szCs w:val="40"/>
+          <w:lang w:val="en-US"/>
+        </w:rPr>
+      </w:pPr>
+      <w:r>
+        <w:rPr>
+          <w:rFonts w:hint="default"/>
+          <w:b w:val="0"/>
+          <w:bCs w:val="0"/>
+          <w:sz w:val="40"/>
+          <w:szCs w:val="40"/>
+          <w:lang w:val="en-US"/>
+        </w:rPr>
+        <w:t>a=[[1,2],[,3,4]]</w:t>
+      </w:r>
+    </w:p>
+    <w:p>
+      <w:pPr>
+        <w:numPr>
+          <w:ilvl w:val="0"/>
+          <w:numId w:val="11"/>
+        </w:numPr>
+        <w:tabs>
+          <w:tab w:val="clear" w:pos="425"/>
+        </w:tabs>
+        <w:spacing w:line="360" w:lineRule="auto"/>
+        <w:ind w:left="425" w:leftChars="0" w:hanging="425" w:firstLineChars="0"/>
+        <w:rPr>
+          <w:rFonts w:hint="default"/>
+          <w:b/>
+          <w:bCs/>
+          <w:sz w:val="40"/>
+          <w:szCs w:val="40"/>
+          <w:lang w:val="en-US"/>
+        </w:rPr>
+      </w:pPr>
+      <w:r>
+        <w:rPr>
+          <w:rFonts w:hint="default"/>
+          <w:b/>
+          <w:bCs/>
+          <w:sz w:val="40"/>
+          <w:szCs w:val="40"/>
+          <w:lang w:val="en-US"/>
+        </w:rPr>
+        <w:t>Det:</w:t>
+      </w:r>
+    </w:p>
+    <w:p>
+      <w:pPr>
+        <w:numPr>
+          <w:numId w:val="0"/>
+        </w:numPr>
+        <w:spacing w:line="360" w:lineRule="auto"/>
+        <w:rPr>
+          <w:rFonts w:hint="default"/>
+          <w:b w:val="0"/>
+          <w:bCs w:val="0"/>
+          <w:sz w:val="40"/>
+          <w:szCs w:val="40"/>
+          <w:lang w:val="en-US"/>
+        </w:rPr>
+      </w:pPr>
+      <w:r>
+        <w:rPr>
+          <w:rFonts w:hint="default"/>
+          <w:b/>
+          <w:bCs/>
+          <w:sz w:val="40"/>
+          <w:szCs w:val="40"/>
+          <w:lang w:val="en-US"/>
+        </w:rPr>
+        <w:t>E.G:</w:t>
+      </w:r>
+      <w:r>
+        <w:rPr>
+          <w:rFonts w:hint="default"/>
+          <w:b w:val="0"/>
+          <w:bCs w:val="0"/>
+          <w:sz w:val="40"/>
+          <w:szCs w:val="40"/>
+          <w:lang w:val="en-US"/>
+        </w:rPr>
+        <w:t xml:space="preserve"> b=np.linalg.det(a)</w:t>
+      </w:r>
+    </w:p>
+    <w:p>
+      <w:pPr>
+        <w:numPr>
+          <w:numId w:val="0"/>
+        </w:numPr>
+        <w:spacing w:line="360" w:lineRule="auto"/>
+        <w:rPr>
+          <w:rFonts w:hint="default"/>
+          <w:b w:val="0"/>
+          <w:bCs w:val="0"/>
+          <w:sz w:val="40"/>
+          <w:szCs w:val="40"/>
+          <w:lang w:val="en-US"/>
+        </w:rPr>
+      </w:pPr>
+      <w:r>
+        <w:rPr>
+          <w:rFonts w:hint="default"/>
+          <w:b w:val="0"/>
+          <w:bCs w:val="0"/>
+          <w:sz w:val="40"/>
+          <w:szCs w:val="40"/>
+          <w:lang w:val="en-US"/>
+        </w:rPr>
+        <w:t>It returns determinent of a</w:t>
+      </w:r>
+    </w:p>
+    <w:p>
+      <w:pPr>
+        <w:numPr>
+          <w:ilvl w:val="0"/>
+          <w:numId w:val="11"/>
+        </w:numPr>
+        <w:tabs>
+          <w:tab w:val="clear" w:pos="425"/>
+        </w:tabs>
+        <w:spacing w:line="360" w:lineRule="auto"/>
+        <w:ind w:left="425" w:leftChars="0" w:hanging="425" w:firstLineChars="0"/>
+        <w:rPr>
+          <w:rFonts w:hint="default"/>
+          <w:b/>
+          <w:bCs/>
+          <w:sz w:val="40"/>
+          <w:szCs w:val="40"/>
+          <w:lang w:val="en-US"/>
+        </w:rPr>
+      </w:pPr>
+      <w:r>
+        <w:rPr>
+          <w:rFonts w:hint="default"/>
+          <w:b/>
+          <w:bCs/>
+          <w:sz w:val="40"/>
+          <w:szCs w:val="40"/>
+          <w:lang w:val="en-US"/>
+        </w:rPr>
+        <w:t>Trace:</w:t>
+      </w:r>
+    </w:p>
+    <w:p>
+      <w:pPr>
+        <w:numPr>
+          <w:numId w:val="0"/>
+        </w:numPr>
+        <w:spacing w:line="360" w:lineRule="auto"/>
+        <w:rPr>
+          <w:rFonts w:hint="default"/>
+          <w:b w:val="0"/>
+          <w:bCs w:val="0"/>
+          <w:sz w:val="40"/>
+          <w:szCs w:val="40"/>
+          <w:lang w:val="en-US"/>
+        </w:rPr>
+      </w:pPr>
+      <w:r>
+        <w:rPr>
+          <w:rFonts w:hint="default"/>
+          <w:b/>
+          <w:bCs/>
+          <w:sz w:val="40"/>
+          <w:szCs w:val="40"/>
+          <w:lang w:val="en-US"/>
+        </w:rPr>
+        <w:t xml:space="preserve">E.g: </w:t>
+      </w:r>
+      <w:r>
+        <w:rPr>
+          <w:rFonts w:hint="default"/>
+          <w:b w:val="0"/>
+          <w:bCs w:val="0"/>
+          <w:sz w:val="40"/>
+          <w:szCs w:val="40"/>
+          <w:lang w:val="en-US"/>
+        </w:rPr>
+        <w:t>b=np.trace(a)</w:t>
+      </w:r>
+    </w:p>
+    <w:p>
+      <w:pPr>
+        <w:numPr>
+          <w:numId w:val="0"/>
+        </w:numPr>
+        <w:spacing w:line="360" w:lineRule="auto"/>
+        <w:rPr>
+          <w:rFonts w:hint="default"/>
+          <w:b w:val="0"/>
+          <w:bCs w:val="0"/>
+          <w:sz w:val="40"/>
+          <w:szCs w:val="40"/>
+          <w:lang w:val="en-US"/>
+        </w:rPr>
+      </w:pPr>
+      <w:r>
+        <w:rPr>
+          <w:rFonts w:hint="default"/>
+          <w:b w:val="0"/>
+          <w:bCs w:val="0"/>
+          <w:sz w:val="40"/>
+          <w:szCs w:val="40"/>
+          <w:lang w:val="en-US"/>
+        </w:rPr>
+        <w:t>Return sum of all daignols.</w:t>
+      </w:r>
+    </w:p>
+    <w:p>
+      <w:pPr>
+        <w:numPr>
+          <w:numId w:val="0"/>
+        </w:numPr>
+        <w:spacing w:line="360" w:lineRule="auto"/>
+        <w:rPr>
+          <w:rFonts w:hint="default"/>
+          <w:b w:val="0"/>
+          <w:bCs w:val="0"/>
+          <w:sz w:val="40"/>
+          <w:szCs w:val="40"/>
+          <w:lang w:val="en-US"/>
+        </w:rPr>
+      </w:pPr>
+      <w:r>
+        <w:drawing>
+          <wp:inline distT="0" distB="0" distL="114300" distR="114300">
+            <wp:extent cx="5272405" cy="3173730"/>
+            <wp:effectExtent l="0" t="0" r="4445" b="7620"/>
+            <wp:docPr id="1" name="Picture 1"/>
+            <wp:cNvGraphicFramePr>
+              <a:graphicFrameLocks xmlns:a="http://schemas.openxmlformats.org/drawingml/2006/main" noChangeAspect="1"/>
+            </wp:cNvGraphicFramePr>
+            <a:graphic xmlns:a="http://schemas.openxmlformats.org/drawingml/2006/main">
+              <a:graphicData uri="http://schemas.openxmlformats.org/drawingml/2006/picture">
+                <pic:pic xmlns:pic="http://schemas.openxmlformats.org/drawingml/2006/picture">
+                  <pic:nvPicPr>
+                    <pic:cNvPr id="1" name="Picture 1"/>
+                    <pic:cNvPicPr>
+                      <a:picLocks noChangeAspect="1"/>
+                    </pic:cNvPicPr>
+                  </pic:nvPicPr>
+                  <pic:blipFill>
+                    <a:blip r:embed="rId4"/>
+                    <a:stretch>
+                      <a:fillRect/>
+                    </a:stretch>
+                  </pic:blipFill>
+                  <pic:spPr>
+                    <a:xfrm>
+                      <a:off x="0" y="0"/>
+                      <a:ext cx="5272405" cy="3173730"/>
+                    </a:xfrm>
+                    <a:prstGeom prst="rect">
+                      <a:avLst/>
+                    </a:prstGeom>
+                    <a:noFill/>
+                    <a:ln>
+                      <a:noFill/>
+                    </a:ln>
+                  </pic:spPr>
+                </pic:pic>
+              </a:graphicData>
+            </a:graphic>
+          </wp:inline>
+        </w:drawing>
+      </w:r>
+    </w:p>
+    <w:p>
+      <w:pPr>
+        <w:numPr>
+          <w:ilvl w:val="0"/>
+          <w:numId w:val="11"/>
+        </w:numPr>
+        <w:tabs>
+          <w:tab w:val="clear" w:pos="425"/>
+        </w:tabs>
+        <w:spacing w:line="360" w:lineRule="auto"/>
+        <w:ind w:left="425" w:leftChars="0" w:hanging="425" w:firstLineChars="0"/>
+        <w:rPr>
+          <w:rFonts w:hint="default"/>
+          <w:b/>
+          <w:bCs/>
+          <w:sz w:val="40"/>
+          <w:szCs w:val="40"/>
+          <w:lang w:val="en-US"/>
+        </w:rPr>
+      </w:pPr>
+      <w:r>
+        <w:rPr>
+          <w:rFonts w:hint="default"/>
+          <w:b/>
+          <w:bCs/>
+          <w:sz w:val="40"/>
+          <w:szCs w:val="40"/>
+          <w:lang w:val="en-US"/>
+        </w:rPr>
+        <w:t>Np.linalg.inv(b):</w:t>
+      </w:r>
+    </w:p>
+    <w:p>
+      <w:pPr>
+        <w:numPr>
+          <w:numId w:val="0"/>
+        </w:numPr>
+        <w:spacing w:line="360" w:lineRule="auto"/>
+      </w:pPr>
+      <w:r>
+        <w:drawing>
+          <wp:inline distT="0" distB="0" distL="114300" distR="114300">
+            <wp:extent cx="2790825" cy="1047750"/>
+            <wp:effectExtent l="0" t="0" r="9525" b="0"/>
+            <wp:docPr id="2" name="Picture 2"/>
+            <wp:cNvGraphicFramePr>
+              <a:graphicFrameLocks xmlns:a="http://schemas.openxmlformats.org/drawingml/2006/main" noChangeAspect="1"/>
+            </wp:cNvGraphicFramePr>
+            <a:graphic xmlns:a="http://schemas.openxmlformats.org/drawingml/2006/main">
+              <a:graphicData uri="http://schemas.openxmlformats.org/drawingml/2006/picture">
+                <pic:pic xmlns:pic="http://schemas.openxmlformats.org/drawingml/2006/picture">
+                  <pic:nvPicPr>
+                    <pic:cNvPr id="2" name="Picture 2"/>
+                    <pic:cNvPicPr>
+                      <a:picLocks noChangeAspect="1"/>
+                    </pic:cNvPicPr>
+                  </pic:nvPicPr>
+                  <pic:blipFill>
+                    <a:blip r:embed="rId5"/>
+                    <a:stretch>
+                      <a:fillRect/>
+                    </a:stretch>
+                  </pic:blipFill>
+                  <pic:spPr>
+                    <a:xfrm>
+                      <a:off x="0" y="0"/>
+                      <a:ext cx="2790825" cy="1047750"/>
+                    </a:xfrm>
+                    <a:prstGeom prst="rect">
+                      <a:avLst/>
+                    </a:prstGeom>
+                    <a:noFill/>
+                    <a:ln>
+                      <a:noFill/>
+                    </a:ln>
+                  </pic:spPr>
+                </pic:pic>
+              </a:graphicData>
+            </a:graphic>
+          </wp:inline>
+        </w:drawing>
+      </w:r>
+    </w:p>
+    <w:p>
+      <w:pPr>
+        <w:numPr>
+          <w:numId w:val="0"/>
+        </w:numPr>
+        <w:spacing w:line="360" w:lineRule="auto"/>
+        <w:rPr>
+          <w:rFonts w:hint="default"/>
+          <w:lang w:val="en-US"/>
+        </w:rPr>
+      </w:pPr>
+      <w:r>
+        <w:rPr>
+          <w:rFonts w:hint="default"/>
+          <w:lang w:val="en-US"/>
+        </w:rPr>
+        <w:t>Returns inverse of matrix.</w:t>
+      </w:r>
+    </w:p>
+    <w:p>
+      <w:pPr>
+        <w:numPr>
+          <w:ilvl w:val="0"/>
+          <w:numId w:val="11"/>
+        </w:numPr>
+        <w:tabs>
+          <w:tab w:val="clear" w:pos="425"/>
+        </w:tabs>
+        <w:spacing w:line="360" w:lineRule="auto"/>
+        <w:ind w:left="425" w:leftChars="0" w:hanging="425" w:firstLineChars="0"/>
+        <w:rPr>
+          <w:rFonts w:hint="default"/>
+          <w:b/>
+          <w:bCs/>
+          <w:sz w:val="40"/>
+          <w:szCs w:val="40"/>
+          <w:lang w:val="en-US"/>
+        </w:rPr>
+      </w:pPr>
+      <w:r>
+        <w:rPr>
+          <w:rFonts w:hint="default"/>
+          <w:b/>
+          <w:bCs/>
+          <w:sz w:val="40"/>
+          <w:szCs w:val="40"/>
+          <w:lang w:val="en-US"/>
+        </w:rPr>
+        <w:t>Np.Transpose():</w:t>
+      </w:r>
+    </w:p>
+    <w:p>
+      <w:pPr>
+        <w:numPr>
+          <w:numId w:val="0"/>
+        </w:numPr>
+        <w:spacing w:line="360" w:lineRule="auto"/>
+        <w:rPr>
+          <w:rFonts w:hint="default"/>
+          <w:b w:val="0"/>
+          <w:bCs w:val="0"/>
+          <w:sz w:val="40"/>
+          <w:szCs w:val="40"/>
+          <w:lang w:val="en-US"/>
+        </w:rPr>
+      </w:pPr>
+      <w:r>
+        <w:rPr>
+          <w:rFonts w:hint="default"/>
+          <w:b w:val="0"/>
+          <w:bCs w:val="0"/>
+          <w:sz w:val="40"/>
+          <w:szCs w:val="40"/>
+          <w:lang w:val="en-US"/>
+        </w:rPr>
+        <w:t>Generate transpose of matrix.</w:t>
+      </w:r>
+    </w:p>
+    <w:p>
+      <w:pPr>
+        <w:numPr>
+          <w:numId w:val="0"/>
+        </w:numPr>
+        <w:spacing w:line="360" w:lineRule="auto"/>
+        <w:rPr>
+          <w:rFonts w:hint="default"/>
+          <w:b w:val="0"/>
+          <w:bCs w:val="0"/>
+          <w:sz w:val="40"/>
+          <w:szCs w:val="40"/>
+          <w:lang w:val="en-US"/>
+        </w:rPr>
+      </w:pPr>
+      <w:r>
+        <w:drawing>
+          <wp:inline distT="0" distB="0" distL="114300" distR="114300">
+            <wp:extent cx="2495550" cy="838200"/>
+            <wp:effectExtent l="0" t="0" r="0" b="0"/>
+            <wp:docPr id="3" name="Picture 3"/>
+            <wp:cNvGraphicFramePr>
+              <a:graphicFrameLocks xmlns:a="http://schemas.openxmlformats.org/drawingml/2006/main" noChangeAspect="1"/>
+            </wp:cNvGraphicFramePr>
+            <a:graphic xmlns:a="http://schemas.openxmlformats.org/drawingml/2006/main">
+              <a:graphicData uri="http://schemas.openxmlformats.org/drawingml/2006/picture">
+                <pic:pic xmlns:pic="http://schemas.openxmlformats.org/drawingml/2006/picture">
+                  <pic:nvPicPr>
+                    <pic:cNvPr id="3" name="Picture 3"/>
+                    <pic:cNvPicPr>
+                      <a:picLocks noChangeAspect="1"/>
+                    </pic:cNvPicPr>
+                  </pic:nvPicPr>
+                  <pic:blipFill>
+                    <a:blip r:embed="rId6"/>
+                    <a:stretch>
+                      <a:fillRect/>
+                    </a:stretch>
+                  </pic:blipFill>
+                  <pic:spPr>
+                    <a:xfrm>
+                      <a:off x="0" y="0"/>
+                      <a:ext cx="2495550" cy="838200"/>
+                    </a:xfrm>
+                    <a:prstGeom prst="rect">
+                      <a:avLst/>
+                    </a:prstGeom>
+                    <a:noFill/>
+                    <a:ln>
+                      <a:noFill/>
+                    </a:ln>
+                  </pic:spPr>
+                </pic:pic>
+              </a:graphicData>
+            </a:graphic>
+          </wp:inline>
+        </w:drawing>
+      </w:r>
+    </w:p>
+    <w:p>
+      <w:pPr>
+        <w:numPr>
+          <w:ilvl w:val="0"/>
+          <w:numId w:val="11"/>
+        </w:numPr>
+        <w:tabs>
+          <w:tab w:val="clear" w:pos="425"/>
+        </w:tabs>
+        <w:spacing w:line="360" w:lineRule="auto"/>
+        <w:ind w:left="425" w:leftChars="0" w:hanging="425" w:firstLineChars="0"/>
+        <w:rPr>
+          <w:rFonts w:hint="default"/>
+          <w:b/>
+          <w:bCs/>
+          <w:sz w:val="40"/>
+          <w:szCs w:val="40"/>
+          <w:lang w:val="en-US"/>
+        </w:rPr>
+      </w:pPr>
+      <w:r>
+        <w:rPr>
+          <w:rFonts w:hint="default"/>
+          <w:b/>
+          <w:bCs/>
+          <w:sz w:val="40"/>
+          <w:szCs w:val="40"/>
+          <w:lang w:val="en-US"/>
+        </w:rPr>
+        <w:t>Np.diag(a):</w:t>
+      </w:r>
+    </w:p>
+    <w:p>
+      <w:pPr>
+        <w:numPr>
+          <w:numId w:val="0"/>
+        </w:numPr>
+        <w:spacing w:line="360" w:lineRule="auto"/>
+        <w:rPr>
+          <w:rFonts w:hint="default"/>
+          <w:b/>
+          <w:bCs/>
+          <w:sz w:val="40"/>
+          <w:szCs w:val="40"/>
+          <w:lang w:val="en-US"/>
+        </w:rPr>
+      </w:pPr>
+      <w:r>
+        <w:rPr>
+          <w:rFonts w:hint="default"/>
+          <w:b/>
+          <w:bCs/>
+          <w:sz w:val="40"/>
+          <w:szCs w:val="40"/>
+          <w:lang w:val="en-US"/>
+        </w:rPr>
+        <w:t>b=np.diag(a)</w:t>
+      </w:r>
+    </w:p>
+    <w:p>
+      <w:pPr>
+        <w:numPr>
+          <w:numId w:val="0"/>
+        </w:numPr>
+        <w:spacing w:line="360" w:lineRule="auto"/>
+        <w:rPr>
+          <w:rFonts w:hint="default"/>
+          <w:b w:val="0"/>
+          <w:bCs w:val="0"/>
+          <w:sz w:val="40"/>
+          <w:szCs w:val="40"/>
+          <w:lang w:val="en-US"/>
+        </w:rPr>
+      </w:pPr>
+      <w:r>
+        <w:rPr>
+          <w:rFonts w:hint="default"/>
+          <w:b w:val="0"/>
+          <w:bCs w:val="0"/>
+          <w:sz w:val="40"/>
+          <w:szCs w:val="40"/>
+          <w:lang w:val="en-US"/>
+        </w:rPr>
+        <w:t>Create the array of daignols of matrix a.and assign it in b.</w:t>
+      </w:r>
+    </w:p>
+    <w:p>
+      <w:pPr>
+        <w:numPr>
+          <w:numId w:val="0"/>
+        </w:numPr>
+        <w:spacing w:line="360" w:lineRule="auto"/>
+        <w:rPr>
+          <w:rFonts w:hint="default"/>
+          <w:b w:val="0"/>
+          <w:bCs w:val="0"/>
+          <w:sz w:val="40"/>
+          <w:szCs w:val="40"/>
+          <w:lang w:val="en-US"/>
+        </w:rPr>
+      </w:pPr>
+      <w:r>
+        <w:drawing>
+          <wp:inline distT="0" distB="0" distL="114300" distR="114300">
+            <wp:extent cx="4514850" cy="1019175"/>
+            <wp:effectExtent l="0" t="0" r="0" b="9525"/>
+            <wp:docPr id="4" name="Picture 4"/>
+            <wp:cNvGraphicFramePr>
+              <a:graphicFrameLocks xmlns:a="http://schemas.openxmlformats.org/drawingml/2006/main" noChangeAspect="1"/>
+            </wp:cNvGraphicFramePr>
+            <a:graphic xmlns:a="http://schemas.openxmlformats.org/drawingml/2006/main">
+              <a:graphicData uri="http://schemas.openxmlformats.org/drawingml/2006/picture">
+                <pic:pic xmlns:pic="http://schemas.openxmlformats.org/drawingml/2006/picture">
+                  <pic:nvPicPr>
+                    <pic:cNvPr id="4" name="Picture 4"/>
+                    <pic:cNvPicPr>
+                      <a:picLocks noChangeAspect="1"/>
+                    </pic:cNvPicPr>
+                  </pic:nvPicPr>
+                  <pic:blipFill>
+                    <a:blip r:embed="rId7"/>
+                    <a:stretch>
+                      <a:fillRect/>
+                    </a:stretch>
+                  </pic:blipFill>
+                  <pic:spPr>
+                    <a:xfrm>
+                      <a:off x="0" y="0"/>
+                      <a:ext cx="4514850" cy="1019175"/>
+                    </a:xfrm>
+                    <a:prstGeom prst="rect">
+                      <a:avLst/>
+                    </a:prstGeom>
+                    <a:noFill/>
+                    <a:ln>
+                      <a:noFill/>
+                    </a:ln>
+                  </pic:spPr>
+                </pic:pic>
+              </a:graphicData>
+            </a:graphic>
+          </wp:inline>
+        </w:drawing>
+      </w:r>
+      <w:r>
+        <w:rPr>
+          <w:rFonts w:hint="default"/>
+          <w:b w:val="0"/>
+          <w:bCs w:val="0"/>
+          <w:sz w:val="40"/>
+          <w:szCs w:val="40"/>
+          <w:lang w:val="en-US"/>
+        </w:rPr>
+        <w:t xml:space="preserve"> </w:t>
+      </w:r>
+    </w:p>
+    <w:p>
+      <w:pPr>
+        <w:numPr>
+          <w:ilvl w:val="0"/>
+          <w:numId w:val="11"/>
+        </w:numPr>
+        <w:tabs>
+          <w:tab w:val="clear" w:pos="425"/>
+        </w:tabs>
+        <w:spacing w:line="360" w:lineRule="auto"/>
+        <w:ind w:left="425" w:leftChars="0" w:hanging="425" w:firstLineChars="0"/>
+        <w:rPr>
+          <w:rFonts w:hint="default"/>
+          <w:b/>
+          <w:bCs/>
+          <w:sz w:val="40"/>
+          <w:szCs w:val="40"/>
+          <w:lang w:val="en-US"/>
+        </w:rPr>
+      </w:pPr>
+      <w:r>
+        <w:rPr>
+          <w:rFonts w:hint="default"/>
+          <w:b/>
+          <w:bCs/>
+          <w:sz w:val="40"/>
+          <w:szCs w:val="40"/>
+          <w:lang w:val="en-US"/>
+        </w:rPr>
+        <w:t>Np.daig(b)</w:t>
+      </w:r>
+    </w:p>
+    <w:p>
+      <w:pPr>
+        <w:numPr>
+          <w:numId w:val="0"/>
+        </w:numPr>
+        <w:spacing w:line="360" w:lineRule="auto"/>
+        <w:rPr>
+          <w:rFonts w:hint="default"/>
+          <w:b/>
+          <w:bCs/>
+          <w:sz w:val="40"/>
+          <w:szCs w:val="40"/>
+          <w:lang w:val="en-US"/>
+        </w:rPr>
+      </w:pPr>
+      <w:r>
+        <w:rPr>
+          <w:rFonts w:hint="default"/>
+          <w:b/>
+          <w:bCs/>
+          <w:sz w:val="40"/>
+          <w:szCs w:val="40"/>
+          <w:lang w:val="en-US"/>
+        </w:rPr>
+        <w:t>Diag_sqmat=np.diag(b)</w:t>
+      </w:r>
+    </w:p>
+    <w:p>
+      <w:pPr>
+        <w:numPr>
+          <w:numId w:val="0"/>
+        </w:numPr>
+        <w:spacing w:line="360" w:lineRule="auto"/>
+        <w:rPr>
+          <w:rFonts w:hint="default"/>
+          <w:b w:val="0"/>
+          <w:bCs w:val="0"/>
+          <w:sz w:val="40"/>
+          <w:szCs w:val="40"/>
+          <w:lang w:val="en-US"/>
+        </w:rPr>
+      </w:pPr>
+      <w:r>
+        <w:rPr>
+          <w:rFonts w:hint="default"/>
+          <w:b w:val="0"/>
+          <w:bCs w:val="0"/>
+          <w:sz w:val="40"/>
+          <w:szCs w:val="40"/>
+          <w:lang w:val="en-US"/>
+        </w:rPr>
+        <w:t>Convert the 1D array into daignols of square matrix. Having upper and lower triangles with zero.</w:t>
+      </w:r>
+    </w:p>
+    <w:p>
+      <w:pPr>
+        <w:numPr>
+          <w:numId w:val="0"/>
+        </w:numPr>
+        <w:spacing w:line="360" w:lineRule="auto"/>
+        <w:rPr>
+          <w:rFonts w:hint="default"/>
+          <w:b w:val="0"/>
+          <w:bCs w:val="0"/>
+          <w:sz w:val="40"/>
+          <w:szCs w:val="40"/>
+          <w:lang w:val="en-US"/>
+        </w:rPr>
+      </w:pPr>
+      <w:r>
+        <w:drawing>
+          <wp:inline distT="0" distB="0" distL="114300" distR="114300">
+            <wp:extent cx="5029200" cy="1190625"/>
+            <wp:effectExtent l="0" t="0" r="0" b="9525"/>
+            <wp:docPr id="5" name="Picture 5"/>
+            <wp:cNvGraphicFramePr>
+              <a:graphicFrameLocks xmlns:a="http://schemas.openxmlformats.org/drawingml/2006/main" noChangeAspect="1"/>
+            </wp:cNvGraphicFramePr>
+            <a:graphic xmlns:a="http://schemas.openxmlformats.org/drawingml/2006/main">
+              <a:graphicData uri="http://schemas.openxmlformats.org/drawingml/2006/picture">
+                <pic:pic xmlns:pic="http://schemas.openxmlformats.org/drawingml/2006/picture">
+                  <pic:nvPicPr>
+                    <pic:cNvPr id="5" name="Picture 5"/>
+                    <pic:cNvPicPr>
+                      <a:picLocks noChangeAspect="1"/>
+                    </pic:cNvPicPr>
+                  </pic:nvPicPr>
+                  <pic:blipFill>
+                    <a:blip r:embed="rId8"/>
+                    <a:stretch>
+                      <a:fillRect/>
+                    </a:stretch>
+                  </pic:blipFill>
+                  <pic:spPr>
+                    <a:xfrm>
+                      <a:off x="0" y="0"/>
+                      <a:ext cx="5029200" cy="1190625"/>
+                    </a:xfrm>
+                    <a:prstGeom prst="rect">
+                      <a:avLst/>
+                    </a:prstGeom>
+                    <a:noFill/>
+                    <a:ln>
+                      <a:noFill/>
+                    </a:ln>
+                  </pic:spPr>
+                </pic:pic>
+              </a:graphicData>
+            </a:graphic>
+          </wp:inline>
+        </w:drawing>
+      </w:r>
+    </w:p>
+    <w:p>
+      <w:pPr>
+        <w:numPr>
+          <w:ilvl w:val="0"/>
+          <w:numId w:val="11"/>
+        </w:numPr>
+        <w:tabs>
+          <w:tab w:val="clear" w:pos="425"/>
+        </w:tabs>
+        <w:spacing w:line="360" w:lineRule="auto"/>
+        <w:ind w:left="425" w:leftChars="0" w:hanging="425" w:firstLineChars="0"/>
+        <w:rPr>
+          <w:rFonts w:hint="default"/>
+          <w:b/>
+          <w:bCs/>
+          <w:sz w:val="40"/>
+          <w:szCs w:val="40"/>
+          <w:lang w:val="en-US"/>
+        </w:rPr>
+      </w:pPr>
+      <w:r>
+        <w:rPr>
+          <w:rFonts w:hint="default"/>
+          <w:b/>
+          <w:bCs/>
+          <w:sz w:val="40"/>
+          <w:szCs w:val="40"/>
+          <w:lang w:val="en-US"/>
+        </w:rPr>
+        <w:t>Np.trace(a):</w:t>
+      </w:r>
+    </w:p>
+    <w:p>
+      <w:pPr>
+        <w:numPr>
+          <w:numId w:val="0"/>
+        </w:numPr>
+        <w:spacing w:line="360" w:lineRule="auto"/>
+        <w:rPr>
+          <w:rFonts w:hint="default"/>
+          <w:b w:val="0"/>
+          <w:bCs w:val="0"/>
+          <w:sz w:val="40"/>
+          <w:szCs w:val="40"/>
+          <w:lang w:val="en-US"/>
+        </w:rPr>
+      </w:pPr>
+      <w:r>
+        <w:rPr>
+          <w:rFonts w:hint="default"/>
+          <w:b w:val="0"/>
+          <w:bCs w:val="0"/>
+          <w:sz w:val="40"/>
+          <w:szCs w:val="40"/>
+          <w:lang w:val="en-US"/>
+        </w:rPr>
+        <w:t>Calculate the sum of daignols of matrix a.</w:t>
+      </w:r>
+    </w:p>
+    <w:p>
+      <w:pPr>
+        <w:numPr>
+          <w:numId w:val="0"/>
+        </w:numPr>
+        <w:spacing w:line="360" w:lineRule="auto"/>
+        <w:rPr>
+          <w:rFonts w:hint="default"/>
+          <w:b/>
+          <w:bCs/>
+          <w:sz w:val="40"/>
+          <w:szCs w:val="40"/>
+          <w:lang w:val="en-US"/>
+        </w:rPr>
+      </w:pPr>
+      <w:r>
+        <w:rPr>
+          <w:rFonts w:hint="default"/>
+          <w:b/>
+          <w:bCs/>
+          <w:sz w:val="40"/>
+          <w:szCs w:val="40"/>
+          <w:lang w:val="en-US"/>
+        </w:rPr>
+        <w:t>E.g:sum=np.trace(a)</w:t>
+      </w:r>
+    </w:p>
+    <w:p>
+      <w:pPr>
+        <w:numPr>
+          <w:numId w:val="0"/>
+        </w:numPr>
+        <w:spacing w:line="360" w:lineRule="auto"/>
+        <w:rPr>
+          <w:rFonts w:hint="default"/>
+          <w:b/>
+          <w:bCs/>
+          <w:sz w:val="40"/>
+          <w:szCs w:val="40"/>
+          <w:lang w:val="en-US"/>
+        </w:rPr>
+      </w:pPr>
+      <w:r>
+        <w:rPr>
+          <w:rFonts w:hint="default"/>
+          <w:b/>
+          <w:bCs/>
+          <w:sz w:val="40"/>
+          <w:szCs w:val="40"/>
+          <w:lang w:val="en-US"/>
+        </w:rPr>
+        <w:t>Sum=5</w:t>
+      </w:r>
+    </w:p>
+    <w:p>
+      <w:pPr>
+        <w:numPr>
+          <w:numId w:val="0"/>
+        </w:numPr>
+        <w:spacing w:line="360" w:lineRule="auto"/>
+        <w:rPr>
+          <w:rFonts w:hint="default"/>
+          <w:b/>
+          <w:bCs/>
+          <w:sz w:val="40"/>
+          <w:szCs w:val="40"/>
+          <w:lang w:val="en-US"/>
+        </w:rPr>
+      </w:pPr>
+      <w:r>
+        <w:drawing>
+          <wp:inline distT="0" distB="0" distL="114300" distR="114300">
+            <wp:extent cx="2790825" cy="647700"/>
+            <wp:effectExtent l="0" t="0" r="9525" b="0"/>
+            <wp:docPr id="7" name="Picture 7"/>
+            <wp:cNvGraphicFramePr>
+              <a:graphicFrameLocks xmlns:a="http://schemas.openxmlformats.org/drawingml/2006/main" noChangeAspect="1"/>
+            </wp:cNvGraphicFramePr>
+            <a:graphic xmlns:a="http://schemas.openxmlformats.org/drawingml/2006/main">
+              <a:graphicData uri="http://schemas.openxmlformats.org/drawingml/2006/picture">
+                <pic:pic xmlns:pic="http://schemas.openxmlformats.org/drawingml/2006/picture">
+                  <pic:nvPicPr>
+                    <pic:cNvPr id="7" name="Picture 7"/>
+                    <pic:cNvPicPr>
+                      <a:picLocks noChangeAspect="1"/>
+                    </pic:cNvPicPr>
+                  </pic:nvPicPr>
+                  <pic:blipFill>
+                    <a:blip r:embed="rId9"/>
+                    <a:stretch>
+                      <a:fillRect/>
+                    </a:stretch>
+                  </pic:blipFill>
+                  <pic:spPr>
+                    <a:xfrm>
+                      <a:off x="0" y="0"/>
+                      <a:ext cx="2790825" cy="647700"/>
+                    </a:xfrm>
+                    <a:prstGeom prst="rect">
+                      <a:avLst/>
+                    </a:prstGeom>
+                    <a:noFill/>
+                    <a:ln>
+                      <a:noFill/>
+                    </a:ln>
+                  </pic:spPr>
+                </pic:pic>
+              </a:graphicData>
+            </a:graphic>
+          </wp:inline>
+        </w:drawing>
+      </w:r>
+      <w:bookmarkStart w:id="0" w:name="_GoBack"/>
+      <w:bookmarkEnd w:id="0"/>
+    </w:p>
+    <w:p>
+      <w:pPr>
+        <w:numPr>
+          <w:ilvl w:val="0"/>
+          <w:numId w:val="11"/>
+        </w:numPr>
+        <w:tabs>
+          <w:tab w:val="clear" w:pos="425"/>
+        </w:tabs>
+        <w:spacing w:line="360" w:lineRule="auto"/>
+        <w:ind w:left="425" w:leftChars="0" w:hanging="425" w:firstLineChars="0"/>
+        <w:rPr>
+          <w:rFonts w:hint="default"/>
+          <w:b/>
+          <w:bCs/>
+          <w:sz w:val="40"/>
+          <w:szCs w:val="40"/>
+          <w:lang w:val="en-US"/>
+        </w:rPr>
+      </w:pPr>
+    </w:p>
+    <w:p>
+      <w:pPr>
+        <w:numPr>
+          <w:numId w:val="0"/>
+        </w:numPr>
+        <w:spacing w:line="360" w:lineRule="auto"/>
+        <w:rPr>
+          <w:rFonts w:hint="default"/>
+          <w:b/>
+          <w:bCs/>
+          <w:sz w:val="40"/>
+          <w:szCs w:val="40"/>
+          <w:lang w:val="en-US"/>
+        </w:rPr>
+      </w:pPr>
+    </w:p>
+    <w:p>
+      <w:pPr>
+        <w:numPr>
+          <w:numId w:val="0"/>
+        </w:numPr>
+        <w:spacing w:line="360" w:lineRule="auto"/>
+        <w:rPr>
+          <w:rFonts w:hint="default"/>
+          <w:b/>
+          <w:bCs/>
+          <w:sz w:val="40"/>
+          <w:szCs w:val="40"/>
+          <w:lang w:val="en-US"/>
+        </w:rPr>
+      </w:pPr>
+    </w:p>
+    <w:p>
+      <w:pPr>
+        <w:numPr>
+          <w:numId w:val="0"/>
+        </w:numPr>
+        <w:spacing w:line="360" w:lineRule="auto"/>
+        <w:ind w:leftChars="0"/>
+        <w:rPr>
+          <w:rFonts w:hint="default"/>
+          <w:b/>
+          <w:bCs/>
+          <w:sz w:val="40"/>
+          <w:szCs w:val="40"/>
+          <w:lang w:val="en-US"/>
+        </w:rPr>
+      </w:pPr>
+    </w:p>
+    <w:p>
+      <w:pPr>
+        <w:numPr>
+          <w:ilvl w:val="0"/>
+          <w:numId w:val="4"/>
+        </w:numPr>
+        <w:tabs>
+          <w:tab w:val="clear" w:pos="420"/>
+        </w:tabs>
+        <w:spacing w:line="360" w:lineRule="auto"/>
+        <w:ind w:left="420" w:leftChars="0" w:hanging="420" w:firstLineChars="0"/>
+        <w:rPr>
+          <w:rFonts w:hint="default"/>
+          <w:b/>
+          <w:bCs/>
+          <w:sz w:val="40"/>
+          <w:szCs w:val="40"/>
+          <w:lang w:val="en-US"/>
+        </w:rPr>
+      </w:pPr>
+    </w:p>
+    <w:p>
+      <w:pPr>
+        <w:numPr>
+          <w:ilvl w:val="0"/>
           <w:numId w:val="0"/>
         </w:numPr>
         <w:spacing w:line="360" w:lineRule="auto"/>
@@ -3321,6 +4482,26 @@
     </w:lvl>
   </w:abstractNum>
   <w:abstractNum w:abstractNumId="6">
+    <w:nsid w:val="13AC6622"/>
+    <w:multiLevelType w:val="singleLevel"/>
+    <w:tmpl w:val="13AC6622"/>
+    <w:lvl w:ilvl="0" w:tentative="0">
+      <w:start w:val="1"/>
+      <w:numFmt w:val="decimal"/>
+      <w:lvlText w:val="%1."/>
+      <w:lvlJc w:val="left"/>
+      <w:pPr>
+        <w:tabs>
+          <w:tab w:val="left" w:pos="425"/>
+        </w:tabs>
+        <w:ind w:left="425" w:leftChars="0" w:hanging="425" w:firstLineChars="0"/>
+      </w:pPr>
+      <w:rPr>
+        <w:rFonts w:hint="default"/>
+      </w:rPr>
+    </w:lvl>
+  </w:abstractNum>
+  <w:abstractNum w:abstractNumId="7">
     <w:nsid w:val="1BB62A73"/>
     <w:multiLevelType w:val="singleLevel"/>
     <w:tmpl w:val="1BB62A73"/>
@@ -3340,7 +4521,7 @@
       </w:rPr>
     </w:lvl>
   </w:abstractNum>
-  <w:abstractNum w:abstractNumId="7">
+  <w:abstractNum w:abstractNumId="8">
     <w:nsid w:val="376FCEF5"/>
     <w:multiLevelType w:val="singleLevel"/>
     <w:tmpl w:val="376FCEF5"/>
@@ -3360,7 +4541,7 @@
       </w:rPr>
     </w:lvl>
   </w:abstractNum>
-  <w:abstractNum w:abstractNumId="8">
+  <w:abstractNum w:abstractNumId="9">
     <w:nsid w:val="5D242BC6"/>
     <w:multiLevelType w:val="singleLevel"/>
     <w:tmpl w:val="5D242BC6"/>
@@ -3380,7 +4561,7 @@
       </w:rPr>
     </w:lvl>
   </w:abstractNum>
-  <w:abstractNum w:abstractNumId="9">
+  <w:abstractNum w:abstractNumId="10">
     <w:nsid w:val="6E1DC18A"/>
     <w:multiLevelType w:val="singleLevel"/>
     <w:tmpl w:val="6E1DC18A"/>
@@ -3401,7 +4582,7 @@
     </w:lvl>
   </w:abstractNum>
   <w:num w:numId="1">
-    <w:abstractNumId w:val="9"/>
+    <w:abstractNumId w:val="10"/>
   </w:num>
   <w:num w:numId="2">
     <w:abstractNumId w:val="2"/>
@@ -3413,10 +4594,10 @@
     <w:abstractNumId w:val="1"/>
   </w:num>
   <w:num w:numId="5">
-    <w:abstractNumId w:val="7"/>
+    <w:abstractNumId w:val="8"/>
   </w:num>
   <w:num w:numId="6">
-    <w:abstractNumId w:val="8"/>
+    <w:abstractNumId w:val="9"/>
   </w:num>
   <w:num w:numId="7">
     <w:abstractNumId w:val="3"/>
@@ -3428,6 +4609,9 @@
     <w:abstractNumId w:val="5"/>
   </w:num>
   <w:num w:numId="10">
+    <w:abstractNumId w:val="7"/>
+  </w:num>
+  <w:num w:numId="11">
     <w:abstractNumId w:val="6"/>
   </w:num>
 </w:numbering>

</xml_diff>

<commit_message>
add notes in numpybasics.docx
</commit_message>
<xml_diff>
--- a/NumPy basics.docx
+++ b/NumPy basics.docx
@@ -3142,6 +3142,7 @@
     <w:p>
       <w:pPr>
         <w:numPr>
+          <w:ilvl w:val="0"/>
           <w:numId w:val="0"/>
         </w:numPr>
         <w:spacing w:line="360" w:lineRule="auto"/>
@@ -3180,6 +3181,7 @@
     <w:p>
       <w:pPr>
         <w:numPr>
+          <w:ilvl w:val="0"/>
           <w:numId w:val="0"/>
         </w:numPr>
         <w:spacing w:line="360" w:lineRule="auto"/>
@@ -3267,6 +3269,7 @@
     <w:p>
       <w:pPr>
         <w:numPr>
+          <w:ilvl w:val="0"/>
           <w:numId w:val="0"/>
         </w:numPr>
         <w:spacing w:line="360" w:lineRule="auto"/>
@@ -3305,6 +3308,7 @@
     <w:p>
       <w:pPr>
         <w:numPr>
+          <w:ilvl w:val="0"/>
           <w:numId w:val="0"/>
         </w:numPr>
         <w:spacing w:line="360" w:lineRule="auto"/>
@@ -3364,6 +3368,7 @@
     <w:p>
       <w:pPr>
         <w:numPr>
+          <w:ilvl w:val="0"/>
           <w:numId w:val="0"/>
         </w:numPr>
         <w:spacing w:line="360" w:lineRule="auto"/>
@@ -3402,6 +3407,7 @@
     <w:p>
       <w:pPr>
         <w:numPr>
+          <w:ilvl w:val="0"/>
           <w:numId w:val="0"/>
         </w:numPr>
         <w:spacing w:line="360" w:lineRule="auto"/>
@@ -3429,6 +3435,7 @@
     <w:p>
       <w:pPr>
         <w:numPr>
+          <w:ilvl w:val="0"/>
           <w:numId w:val="0"/>
         </w:numPr>
         <w:spacing w:line="360" w:lineRule="auto"/>
@@ -3520,6 +3527,7 @@
     <w:p>
       <w:pPr>
         <w:numPr>
+          <w:ilvl w:val="0"/>
           <w:numId w:val="0"/>
         </w:numPr>
         <w:spacing w:line="360" w:lineRule="auto"/>
@@ -3571,6 +3579,7 @@
     <w:p>
       <w:pPr>
         <w:numPr>
+          <w:ilvl w:val="0"/>
           <w:numId w:val="0"/>
         </w:numPr>
         <w:spacing w:line="360" w:lineRule="auto"/>
@@ -3622,6 +3631,7 @@
     <w:p>
       <w:pPr>
         <w:numPr>
+          <w:ilvl w:val="0"/>
           <w:numId w:val="0"/>
         </w:numPr>
         <w:spacing w:line="360" w:lineRule="auto"/>
@@ -3649,6 +3659,7 @@
     <w:p>
       <w:pPr>
         <w:numPr>
+          <w:ilvl w:val="0"/>
           <w:numId w:val="0"/>
         </w:numPr>
         <w:spacing w:line="360" w:lineRule="auto"/>
@@ -3740,6 +3751,7 @@
     <w:p>
       <w:pPr>
         <w:numPr>
+          <w:ilvl w:val="0"/>
           <w:numId w:val="0"/>
         </w:numPr>
         <w:spacing w:line="360" w:lineRule="auto"/>
@@ -3767,6 +3779,7 @@
     <w:p>
       <w:pPr>
         <w:numPr>
+          <w:ilvl w:val="0"/>
           <w:numId w:val="0"/>
         </w:numPr>
         <w:spacing w:line="360" w:lineRule="auto"/>
@@ -3794,6 +3807,7 @@
     <w:p>
       <w:pPr>
         <w:numPr>
+          <w:ilvl w:val="0"/>
           <w:numId w:val="0"/>
         </w:numPr>
         <w:spacing w:line="360" w:lineRule="auto"/>
@@ -3896,6 +3910,7 @@
     <w:p>
       <w:pPr>
         <w:numPr>
+          <w:ilvl w:val="0"/>
           <w:numId w:val="0"/>
         </w:numPr>
         <w:spacing w:line="360" w:lineRule="auto"/>
@@ -3923,6 +3938,7 @@
     <w:p>
       <w:pPr>
         <w:numPr>
+          <w:ilvl w:val="0"/>
           <w:numId w:val="0"/>
         </w:numPr>
         <w:spacing w:line="360" w:lineRule="auto"/>
@@ -3950,6 +3966,7 @@
     <w:p>
       <w:pPr>
         <w:numPr>
+          <w:ilvl w:val="0"/>
           <w:numId w:val="0"/>
         </w:numPr>
         <w:spacing w:line="360" w:lineRule="auto"/>
@@ -4041,6 +4058,7 @@
     <w:p>
       <w:pPr>
         <w:numPr>
+          <w:ilvl w:val="0"/>
           <w:numId w:val="0"/>
         </w:numPr>
         <w:spacing w:line="360" w:lineRule="auto"/>
@@ -4068,6 +4086,7 @@
     <w:p>
       <w:pPr>
         <w:numPr>
+          <w:ilvl w:val="0"/>
           <w:numId w:val="0"/>
         </w:numPr>
         <w:spacing w:line="360" w:lineRule="auto"/>
@@ -4095,6 +4114,7 @@
     <w:p>
       <w:pPr>
         <w:numPr>
+          <w:ilvl w:val="0"/>
           <w:numId w:val="0"/>
         </w:numPr>
         <w:spacing w:line="360" w:lineRule="auto"/>
@@ -4122,6 +4142,7 @@
     <w:p>
       <w:pPr>
         <w:numPr>
+          <w:ilvl w:val="0"/>
           <w:numId w:val="0"/>
         </w:numPr>
         <w:spacing w:line="360" w:lineRule="auto"/>
@@ -4177,6 +4198,247 @@
           </wp:inline>
         </w:drawing>
       </w:r>
+    </w:p>
+    <w:p>
+      <w:pPr>
+        <w:numPr>
+          <w:ilvl w:val="0"/>
+          <w:numId w:val="11"/>
+        </w:numPr>
+        <w:tabs>
+          <w:tab w:val="clear" w:pos="425"/>
+        </w:tabs>
+        <w:spacing w:line="360" w:lineRule="auto"/>
+        <w:ind w:left="425" w:leftChars="0" w:hanging="425" w:firstLineChars="0"/>
+        <w:rPr>
+          <w:rFonts w:hint="default"/>
+          <w:b/>
+          <w:bCs/>
+          <w:sz w:val="40"/>
+          <w:szCs w:val="40"/>
+          <w:lang w:val="en-US"/>
+        </w:rPr>
+      </w:pPr>
+      <w:r>
+        <w:rPr>
+          <w:rFonts w:hint="default"/>
+          <w:b/>
+          <w:bCs/>
+          <w:sz w:val="40"/>
+          <w:szCs w:val="40"/>
+          <w:lang w:val="en-US"/>
+        </w:rPr>
+        <w:t>Random Number Generator:</w:t>
+      </w:r>
+    </w:p>
+    <w:p>
+      <w:pPr>
+        <w:numPr>
+          <w:numId w:val="0"/>
+        </w:numPr>
+        <w:spacing w:line="360" w:lineRule="auto"/>
+        <w:rPr>
+          <w:rFonts w:hint="default"/>
+          <w:b/>
+          <w:bCs/>
+          <w:sz w:val="40"/>
+          <w:szCs w:val="40"/>
+          <w:lang w:val="en-US"/>
+        </w:rPr>
+      </w:pPr>
+      <w:r>
+        <w:rPr>
+          <w:rFonts w:hint="default"/>
+          <w:b/>
+          <w:bCs/>
+          <w:sz w:val="40"/>
+          <w:szCs w:val="40"/>
+          <w:lang w:val="en-US"/>
+        </w:rPr>
+        <w:t>Random number generation formulas:</w:t>
+      </w:r>
+    </w:p>
+    <w:p>
+      <w:pPr>
+        <w:numPr>
+          <w:ilvl w:val="0"/>
+          <w:numId w:val="12"/>
+        </w:numPr>
+        <w:tabs>
+          <w:tab w:val="clear" w:pos="420"/>
+        </w:tabs>
+        <w:spacing w:line="360" w:lineRule="auto"/>
+        <w:ind w:left="420" w:leftChars="0" w:hanging="420" w:firstLineChars="0"/>
+        <w:rPr>
+          <w:rFonts w:hint="default"/>
+          <w:b w:val="0"/>
+          <w:bCs w:val="0"/>
+          <w:sz w:val="40"/>
+          <w:szCs w:val="40"/>
+          <w:lang w:val="en-US"/>
+        </w:rPr>
+      </w:pPr>
+      <w:r>
+        <w:rPr>
+          <w:rFonts w:hint="default"/>
+          <w:b w:val="0"/>
+          <w:bCs w:val="0"/>
+          <w:sz w:val="40"/>
+          <w:szCs w:val="40"/>
+          <w:lang w:val="en-US"/>
+        </w:rPr>
+        <w:t>Normal():</w:t>
+      </w:r>
+    </w:p>
+    <w:p>
+      <w:pPr>
+        <w:numPr>
+          <w:ilvl w:val="0"/>
+          <w:numId w:val="12"/>
+        </w:numPr>
+        <w:tabs>
+          <w:tab w:val="clear" w:pos="420"/>
+        </w:tabs>
+        <w:spacing w:line="360" w:lineRule="auto"/>
+        <w:ind w:left="420" w:leftChars="0" w:hanging="420" w:firstLineChars="0"/>
+        <w:rPr>
+          <w:rFonts w:hint="default"/>
+          <w:b w:val="0"/>
+          <w:bCs w:val="0"/>
+          <w:sz w:val="40"/>
+          <w:szCs w:val="40"/>
+          <w:lang w:val="en-US"/>
+        </w:rPr>
+      </w:pPr>
+      <w:r>
+        <w:rPr>
+          <w:rFonts w:hint="default"/>
+          <w:b w:val="0"/>
+          <w:bCs w:val="0"/>
+          <w:sz w:val="40"/>
+          <w:szCs w:val="40"/>
+          <w:lang w:val="en-US"/>
+        </w:rPr>
+        <w:t>Seed()</w:t>
+      </w:r>
+    </w:p>
+    <w:p>
+      <w:pPr>
+        <w:numPr>
+          <w:ilvl w:val="0"/>
+          <w:numId w:val="12"/>
+        </w:numPr>
+        <w:tabs>
+          <w:tab w:val="clear" w:pos="420"/>
+        </w:tabs>
+        <w:spacing w:line="360" w:lineRule="auto"/>
+        <w:ind w:left="420" w:leftChars="0" w:hanging="420" w:firstLineChars="0"/>
+        <w:rPr>
+          <w:rFonts w:hint="default"/>
+          <w:b w:val="0"/>
+          <w:bCs w:val="0"/>
+          <w:sz w:val="40"/>
+          <w:szCs w:val="40"/>
+          <w:lang w:val="en-US"/>
+        </w:rPr>
+      </w:pPr>
+      <w:r>
+        <w:rPr>
+          <w:rFonts w:hint="default"/>
+          <w:b w:val="0"/>
+          <w:bCs w:val="0"/>
+          <w:sz w:val="40"/>
+          <w:szCs w:val="40"/>
+          <w:lang w:val="en-US"/>
+        </w:rPr>
+        <w:t>Gamma()</w:t>
+      </w:r>
+    </w:p>
+    <w:p>
+      <w:pPr>
+        <w:numPr>
+          <w:ilvl w:val="0"/>
+          <w:numId w:val="12"/>
+        </w:numPr>
+        <w:tabs>
+          <w:tab w:val="clear" w:pos="420"/>
+        </w:tabs>
+        <w:spacing w:line="360" w:lineRule="auto"/>
+        <w:ind w:left="420" w:leftChars="0" w:hanging="420" w:firstLineChars="0"/>
+        <w:rPr>
+          <w:rFonts w:hint="default"/>
+          <w:b w:val="0"/>
+          <w:bCs w:val="0"/>
+          <w:sz w:val="40"/>
+          <w:szCs w:val="40"/>
+          <w:lang w:val="en-US"/>
+        </w:rPr>
+      </w:pPr>
+      <w:r>
+        <w:rPr>
+          <w:rFonts w:hint="default"/>
+          <w:b w:val="0"/>
+          <w:bCs w:val="0"/>
+          <w:sz w:val="40"/>
+          <w:szCs w:val="40"/>
+          <w:lang w:val="en-US"/>
+        </w:rPr>
+        <w:t>Uniform()</w:t>
+      </w:r>
+    </w:p>
+    <w:p>
+      <w:pPr>
+        <w:numPr>
+          <w:ilvl w:val="0"/>
+          <w:numId w:val="12"/>
+        </w:numPr>
+        <w:tabs>
+          <w:tab w:val="clear" w:pos="420"/>
+        </w:tabs>
+        <w:spacing w:line="360" w:lineRule="auto"/>
+        <w:ind w:left="420" w:leftChars="0" w:hanging="420" w:firstLineChars="0"/>
+        <w:rPr>
+          <w:rFonts w:hint="default"/>
+          <w:b w:val="0"/>
+          <w:bCs w:val="0"/>
+          <w:sz w:val="40"/>
+          <w:szCs w:val="40"/>
+          <w:lang w:val="en-US"/>
+        </w:rPr>
+      </w:pPr>
+      <w:r>
+        <w:rPr>
+          <w:rFonts w:hint="default"/>
+          <w:b w:val="0"/>
+          <w:bCs w:val="0"/>
+          <w:sz w:val="40"/>
+          <w:szCs w:val="40"/>
+          <w:lang w:val="en-US"/>
+        </w:rPr>
+        <w:t xml:space="preserve">To generate a number we need to give seed value which generates random number according to </w:t>
+      </w:r>
+      <w:r>
+        <w:rPr>
+          <w:rFonts w:hint="default"/>
+          <w:b/>
+          <w:bCs/>
+          <w:sz w:val="40"/>
+          <w:szCs w:val="40"/>
+          <w:lang w:val="en-US"/>
+        </w:rPr>
+        <w:t>seed value</w:t>
+      </w:r>
+      <w:r>
+        <w:rPr>
+          <w:rFonts w:hint="default"/>
+          <w:b w:val="0"/>
+          <w:bCs w:val="0"/>
+          <w:sz w:val="40"/>
+          <w:szCs w:val="40"/>
+          <w:lang w:val="en-US"/>
+        </w:rPr>
+        <w:t>.</w:t>
+      </w:r>
       <w:bookmarkStart w:id="0" w:name="_GoBack"/>
       <w:bookmarkEnd w:id="0"/>
     </w:p>
@@ -4184,6 +4446,49 @@
       <w:pPr>
         <w:numPr>
           <w:ilvl w:val="0"/>
+          <w:numId w:val="12"/>
+        </w:numPr>
+        <w:tabs>
+          <w:tab w:val="clear" w:pos="420"/>
+        </w:tabs>
+        <w:spacing w:line="360" w:lineRule="auto"/>
+        <w:ind w:left="420" w:leftChars="0" w:hanging="420" w:firstLineChars="0"/>
+        <w:rPr>
+          <w:rFonts w:hint="default"/>
+          <w:b w:val="0"/>
+          <w:bCs w:val="0"/>
+          <w:sz w:val="40"/>
+          <w:szCs w:val="40"/>
+          <w:lang w:val="en-US"/>
+        </w:rPr>
+      </w:pPr>
+      <w:r>
+        <w:rPr>
+          <w:rFonts w:hint="default"/>
+          <w:b/>
+          <w:bCs/>
+          <w:sz w:val="40"/>
+          <w:szCs w:val="40"/>
+          <w:lang w:val="en-US"/>
+        </w:rPr>
+        <w:t>Seed value:</w:t>
+      </w:r>
+      <w:r>
+        <w:rPr>
+          <w:rFonts w:hint="default"/>
+          <w:b w:val="0"/>
+          <w:bCs w:val="0"/>
+          <w:sz w:val="40"/>
+          <w:szCs w:val="40"/>
+          <w:lang w:val="en-US"/>
+        </w:rPr>
+        <w:t xml:space="preserve"> seed is an initial value to be feed into random number generator and generates number crossesponding to that seed.</w:t>
+      </w:r>
+    </w:p>
+    <w:p>
+      <w:pPr>
+        <w:numPr>
+          <w:ilvl w:val="0"/>
           <w:numId w:val="11"/>
         </w:numPr>
         <w:tabs>
@@ -4204,38 +4509,41 @@
     <w:p>
       <w:pPr>
         <w:numPr>
-          <w:numId w:val="0"/>
-        </w:numPr>
-        <w:spacing w:line="360" w:lineRule="auto"/>
-        <w:rPr>
-          <w:rFonts w:hint="default"/>
-          <w:b/>
-          <w:bCs/>
-          <w:sz w:val="40"/>
-          <w:szCs w:val="40"/>
-          <w:lang w:val="en-US"/>
-        </w:rPr>
-      </w:pPr>
-    </w:p>
-    <w:p>
-      <w:pPr>
-        <w:numPr>
-          <w:numId w:val="0"/>
-        </w:numPr>
-        <w:spacing w:line="360" w:lineRule="auto"/>
-        <w:rPr>
-          <w:rFonts w:hint="default"/>
-          <w:b/>
-          <w:bCs/>
-          <w:sz w:val="40"/>
-          <w:szCs w:val="40"/>
-          <w:lang w:val="en-US"/>
-        </w:rPr>
-      </w:pPr>
-    </w:p>
-    <w:p>
-      <w:pPr>
-        <w:numPr>
+          <w:ilvl w:val="0"/>
+          <w:numId w:val="0"/>
+        </w:numPr>
+        <w:spacing w:line="360" w:lineRule="auto"/>
+        <w:rPr>
+          <w:rFonts w:hint="default"/>
+          <w:b/>
+          <w:bCs/>
+          <w:sz w:val="40"/>
+          <w:szCs w:val="40"/>
+          <w:lang w:val="en-US"/>
+        </w:rPr>
+      </w:pPr>
+    </w:p>
+    <w:p>
+      <w:pPr>
+        <w:numPr>
+          <w:ilvl w:val="0"/>
+          <w:numId w:val="0"/>
+        </w:numPr>
+        <w:spacing w:line="360" w:lineRule="auto"/>
+        <w:rPr>
+          <w:rFonts w:hint="default"/>
+          <w:b/>
+          <w:bCs/>
+          <w:sz w:val="40"/>
+          <w:szCs w:val="40"/>
+          <w:lang w:val="en-US"/>
+        </w:rPr>
+      </w:pPr>
+    </w:p>
+    <w:p>
+      <w:pPr>
+        <w:numPr>
+          <w:ilvl w:val="0"/>
           <w:numId w:val="0"/>
         </w:numPr>
         <w:spacing w:line="360" w:lineRule="auto"/>
@@ -4442,6 +4750,26 @@
     </w:lvl>
   </w:abstractNum>
   <w:abstractNum w:abstractNumId="4">
+    <w:nsid w:val="F8046BE2"/>
+    <w:multiLevelType w:val="singleLevel"/>
+    <w:tmpl w:val="F8046BE2"/>
+    <w:lvl w:ilvl="0" w:tentative="0">
+      <w:start w:val="1"/>
+      <w:numFmt w:val="bullet"/>
+      <w:lvlText w:val=""/>
+      <w:lvlJc w:val="left"/>
+      <w:pPr>
+        <w:tabs>
+          <w:tab w:val="left" w:pos="420"/>
+        </w:tabs>
+        <w:ind w:left="420" w:leftChars="0" w:hanging="420" w:firstLineChars="0"/>
+      </w:pPr>
+      <w:rPr>
+        <w:rFonts w:hint="default" w:ascii="Wingdings" w:hAnsi="Wingdings"/>
+      </w:rPr>
+    </w:lvl>
+  </w:abstractNum>
+  <w:abstractNum w:abstractNumId="5">
     <w:nsid w:val="028A33AD"/>
     <w:multiLevelType w:val="singleLevel"/>
     <w:tmpl w:val="028A33AD"/>
@@ -4461,7 +4789,7 @@
       </w:rPr>
     </w:lvl>
   </w:abstractNum>
-  <w:abstractNum w:abstractNumId="5">
+  <w:abstractNum w:abstractNumId="6">
     <w:nsid w:val="079DF786"/>
     <w:multiLevelType w:val="singleLevel"/>
     <w:tmpl w:val="079DF786"/>
@@ -4481,7 +4809,7 @@
       </w:rPr>
     </w:lvl>
   </w:abstractNum>
-  <w:abstractNum w:abstractNumId="6">
+  <w:abstractNum w:abstractNumId="7">
     <w:nsid w:val="13AC6622"/>
     <w:multiLevelType w:val="singleLevel"/>
     <w:tmpl w:val="13AC6622"/>
@@ -4501,7 +4829,7 @@
       </w:rPr>
     </w:lvl>
   </w:abstractNum>
-  <w:abstractNum w:abstractNumId="7">
+  <w:abstractNum w:abstractNumId="8">
     <w:nsid w:val="1BB62A73"/>
     <w:multiLevelType w:val="singleLevel"/>
     <w:tmpl w:val="1BB62A73"/>
@@ -4521,7 +4849,7 @@
       </w:rPr>
     </w:lvl>
   </w:abstractNum>
-  <w:abstractNum w:abstractNumId="8">
+  <w:abstractNum w:abstractNumId="9">
     <w:nsid w:val="376FCEF5"/>
     <w:multiLevelType w:val="singleLevel"/>
     <w:tmpl w:val="376FCEF5"/>
@@ -4541,7 +4869,7 @@
       </w:rPr>
     </w:lvl>
   </w:abstractNum>
-  <w:abstractNum w:abstractNumId="9">
+  <w:abstractNum w:abstractNumId="10">
     <w:nsid w:val="5D242BC6"/>
     <w:multiLevelType w:val="singleLevel"/>
     <w:tmpl w:val="5D242BC6"/>
@@ -4561,7 +4889,7 @@
       </w:rPr>
     </w:lvl>
   </w:abstractNum>
-  <w:abstractNum w:abstractNumId="10">
+  <w:abstractNum w:abstractNumId="11">
     <w:nsid w:val="6E1DC18A"/>
     <w:multiLevelType w:val="singleLevel"/>
     <w:tmpl w:val="6E1DC18A"/>
@@ -4582,7 +4910,7 @@
     </w:lvl>
   </w:abstractNum>
   <w:num w:numId="1">
-    <w:abstractNumId w:val="10"/>
+    <w:abstractNumId w:val="11"/>
   </w:num>
   <w:num w:numId="2">
     <w:abstractNumId w:val="2"/>
@@ -4594,25 +4922,28 @@
     <w:abstractNumId w:val="1"/>
   </w:num>
   <w:num w:numId="5">
-    <w:abstractNumId w:val="8"/>
+    <w:abstractNumId w:val="9"/>
   </w:num>
   <w:num w:numId="6">
-    <w:abstractNumId w:val="9"/>
+    <w:abstractNumId w:val="10"/>
   </w:num>
   <w:num w:numId="7">
     <w:abstractNumId w:val="3"/>
   </w:num>
   <w:num w:numId="8">
-    <w:abstractNumId w:val="4"/>
+    <w:abstractNumId w:val="5"/>
   </w:num>
   <w:num w:numId="9">
-    <w:abstractNumId w:val="5"/>
+    <w:abstractNumId w:val="6"/>
   </w:num>
   <w:num w:numId="10">
+    <w:abstractNumId w:val="8"/>
+  </w:num>
+  <w:num w:numId="11">
     <w:abstractNumId w:val="7"/>
   </w:num>
-  <w:num w:numId="11">
-    <w:abstractNumId w:val="6"/>
+  <w:num w:numId="12">
+    <w:abstractNumId w:val="4"/>
   </w:num>
 </w:numbering>
 </file>

</xml_diff>

<commit_message>
added notes of example in normal and uniform distribution
</commit_message>
<xml_diff>
--- a/NumPy basics.docx
+++ b/NumPy basics.docx
@@ -4439,50 +4439,424 @@
         </w:rPr>
         <w:t>.</w:t>
       </w:r>
+    </w:p>
+    <w:p>
+      <w:pPr>
+        <w:numPr>
+          <w:ilvl w:val="0"/>
+          <w:numId w:val="12"/>
+        </w:numPr>
+        <w:tabs>
+          <w:tab w:val="clear" w:pos="420"/>
+        </w:tabs>
+        <w:spacing w:line="360" w:lineRule="auto"/>
+        <w:ind w:left="420" w:leftChars="0" w:hanging="420" w:firstLineChars="0"/>
+        <w:rPr>
+          <w:rFonts w:hint="default"/>
+          <w:b w:val="0"/>
+          <w:bCs w:val="0"/>
+          <w:sz w:val="40"/>
+          <w:szCs w:val="40"/>
+          <w:lang w:val="en-US"/>
+        </w:rPr>
+      </w:pPr>
+      <w:r>
+        <w:rPr>
+          <w:rFonts w:hint="default"/>
+          <w:b/>
+          <w:bCs/>
+          <w:sz w:val="40"/>
+          <w:szCs w:val="40"/>
+          <w:lang w:val="en-US"/>
+        </w:rPr>
+        <w:t>Seed value:</w:t>
+      </w:r>
+      <w:r>
+        <w:rPr>
+          <w:rFonts w:hint="default"/>
+          <w:b w:val="0"/>
+          <w:bCs w:val="0"/>
+          <w:sz w:val="40"/>
+          <w:szCs w:val="40"/>
+          <w:lang w:val="en-US"/>
+        </w:rPr>
+        <w:t xml:space="preserve"> seed is an initial value to be feed into random number generator and generates number crossesponding to that seed.</w:t>
+      </w:r>
+    </w:p>
+    <w:p>
+      <w:pPr>
+        <w:numPr>
+          <w:ilvl w:val="0"/>
+          <w:numId w:val="11"/>
+        </w:numPr>
+        <w:tabs>
+          <w:tab w:val="clear" w:pos="425"/>
+        </w:tabs>
+        <w:spacing w:line="360" w:lineRule="auto"/>
+        <w:ind w:left="425" w:leftChars="0" w:hanging="425" w:firstLineChars="0"/>
+        <w:rPr>
+          <w:rFonts w:hint="default"/>
+          <w:b/>
+          <w:bCs/>
+          <w:sz w:val="40"/>
+          <w:szCs w:val="40"/>
+          <w:lang w:val="en-US"/>
+        </w:rPr>
+      </w:pPr>
+      <w:r>
+        <w:rPr>
+          <w:rFonts w:hint="default"/>
+          <w:b/>
+          <w:bCs/>
+          <w:sz w:val="40"/>
+          <w:szCs w:val="40"/>
+          <w:lang w:val="en-US"/>
+        </w:rPr>
+        <w:t>Np.random.seed(int)</w:t>
+      </w:r>
+    </w:p>
+    <w:p>
+      <w:pPr>
+        <w:numPr>
+          <w:ilvl w:val="0"/>
+          <w:numId w:val="13"/>
+        </w:numPr>
+        <w:tabs>
+          <w:tab w:val="clear" w:pos="420"/>
+        </w:tabs>
+        <w:spacing w:line="360" w:lineRule="auto"/>
+        <w:ind w:left="420" w:leftChars="0" w:hanging="420" w:firstLineChars="0"/>
+        <w:rPr>
+          <w:rFonts w:hint="default"/>
+          <w:b/>
+          <w:bCs/>
+          <w:sz w:val="40"/>
+          <w:szCs w:val="40"/>
+          <w:lang w:val="en-US"/>
+        </w:rPr>
+      </w:pPr>
+      <w:r>
+        <w:rPr>
+          <w:rFonts w:hint="default"/>
+          <w:b/>
+          <w:bCs/>
+          <w:sz w:val="40"/>
+          <w:szCs w:val="40"/>
+          <w:lang w:val="en-US"/>
+        </w:rPr>
+        <w:t>E.g:</w:t>
+      </w:r>
+    </w:p>
+    <w:p>
+      <w:pPr>
+        <w:numPr>
+          <w:numId w:val="0"/>
+        </w:numPr>
+        <w:spacing w:line="360" w:lineRule="auto"/>
+        <w:rPr>
+          <w:rFonts w:hint="default"/>
+          <w:b w:val="0"/>
+          <w:bCs w:val="0"/>
+          <w:sz w:val="40"/>
+          <w:szCs w:val="40"/>
+          <w:lang w:val="en-US"/>
+        </w:rPr>
+      </w:pPr>
+      <w:r>
+        <w:rPr>
+          <w:rFonts w:hint="default"/>
+          <w:b w:val="0"/>
+          <w:bCs w:val="0"/>
+          <w:sz w:val="40"/>
+          <w:szCs w:val="40"/>
+          <w:lang w:val="en-US"/>
+        </w:rPr>
+        <w:t>Np.random.seed(7):</w:t>
+      </w:r>
+    </w:p>
+    <w:p>
+      <w:pPr>
+        <w:numPr>
+          <w:ilvl w:val="0"/>
+          <w:numId w:val="13"/>
+        </w:numPr>
+        <w:tabs>
+          <w:tab w:val="clear" w:pos="420"/>
+        </w:tabs>
+        <w:spacing w:line="360" w:lineRule="auto"/>
+        <w:ind w:left="420" w:leftChars="0" w:hanging="420" w:firstLineChars="0"/>
+        <w:rPr>
+          <w:rFonts w:hint="default"/>
+          <w:b/>
+          <w:bCs/>
+          <w:sz w:val="40"/>
+          <w:szCs w:val="40"/>
+          <w:lang w:val="en-US"/>
+        </w:rPr>
+      </w:pPr>
+      <w:r>
+        <w:rPr>
+          <w:rFonts w:hint="default"/>
+          <w:b/>
+          <w:bCs/>
+          <w:sz w:val="40"/>
+          <w:szCs w:val="40"/>
+          <w:lang w:val="en-US"/>
+        </w:rPr>
+        <w:t>Int:</w:t>
+      </w:r>
+      <w:r>
+        <w:rPr>
+          <w:rFonts w:hint="default"/>
+          <w:b w:val="0"/>
+          <w:bCs w:val="0"/>
+          <w:sz w:val="40"/>
+          <w:szCs w:val="40"/>
+          <w:lang w:val="en-US"/>
+        </w:rPr>
+        <w:t>used as seed value for a type of distribution</w:t>
+      </w:r>
+    </w:p>
+    <w:p>
+      <w:pPr>
+        <w:numPr>
+          <w:numId w:val="0"/>
+        </w:numPr>
+        <w:spacing w:line="360" w:lineRule="auto"/>
+        <w:ind w:leftChars="0"/>
+        <w:rPr>
+          <w:rFonts w:hint="default"/>
+          <w:b/>
+          <w:bCs/>
+          <w:sz w:val="40"/>
+          <w:szCs w:val="40"/>
+          <w:lang w:val="en-US"/>
+        </w:rPr>
+      </w:pPr>
+    </w:p>
+    <w:p>
+      <w:pPr>
+        <w:numPr>
+          <w:ilvl w:val="0"/>
+          <w:numId w:val="11"/>
+        </w:numPr>
+        <w:tabs>
+          <w:tab w:val="clear" w:pos="425"/>
+        </w:tabs>
+        <w:spacing w:line="360" w:lineRule="auto"/>
+        <w:ind w:left="425" w:leftChars="0" w:hanging="425" w:firstLineChars="0"/>
+        <w:rPr>
+          <w:rFonts w:hint="default"/>
+          <w:b/>
+          <w:bCs/>
+          <w:sz w:val="40"/>
+          <w:szCs w:val="40"/>
+          <w:lang w:val="en-US"/>
+        </w:rPr>
+      </w:pPr>
+      <w:r>
+        <w:rPr>
+          <w:rFonts w:hint="default"/>
+          <w:b/>
+          <w:bCs/>
+          <w:sz w:val="40"/>
+          <w:szCs w:val="40"/>
+          <w:lang w:val="en-US"/>
+        </w:rPr>
+        <w:t>Np.random.normal()/np.random.uniform():</w:t>
+      </w:r>
+    </w:p>
+    <w:p>
+      <w:pPr>
+        <w:numPr>
+          <w:numId w:val="0"/>
+        </w:numPr>
+        <w:spacing w:line="360" w:lineRule="auto"/>
+        <w:rPr>
+          <w:rFonts w:hint="default"/>
+          <w:b w:val="0"/>
+          <w:bCs w:val="0"/>
+          <w:sz w:val="40"/>
+          <w:szCs w:val="40"/>
+          <w:lang w:val="en-US"/>
+        </w:rPr>
+      </w:pPr>
+      <w:r>
+        <w:rPr>
+          <w:rFonts w:hint="default"/>
+          <w:b/>
+          <w:bCs/>
+          <w:sz w:val="40"/>
+          <w:szCs w:val="40"/>
+          <w:lang w:val="en-US"/>
+        </w:rPr>
+        <w:t xml:space="preserve">E.g: </w:t>
+      </w:r>
+      <w:r>
+        <w:rPr>
+          <w:rFonts w:hint="default"/>
+          <w:b w:val="0"/>
+          <w:bCs w:val="0"/>
+          <w:sz w:val="40"/>
+          <w:szCs w:val="40"/>
+          <w:lang w:val="en-US"/>
+        </w:rPr>
+        <w:t>np.random.normal(size=(2,2)):</w:t>
+      </w:r>
+    </w:p>
+    <w:p>
+      <w:pPr>
+        <w:numPr>
+          <w:numId w:val="0"/>
+        </w:numPr>
+        <w:spacing w:line="360" w:lineRule="auto"/>
+        <w:rPr>
+          <w:rFonts w:hint="default"/>
+          <w:b w:val="0"/>
+          <w:bCs w:val="0"/>
+          <w:sz w:val="40"/>
+          <w:szCs w:val="40"/>
+          <w:lang w:val="en-US"/>
+        </w:rPr>
+      </w:pPr>
+      <w:r>
+        <w:rPr>
+          <w:rFonts w:hint="default"/>
+          <w:b w:val="0"/>
+          <w:bCs w:val="0"/>
+          <w:sz w:val="40"/>
+          <w:szCs w:val="40"/>
+          <w:lang w:val="en-US"/>
+        </w:rPr>
+        <w:t>Return array of normal distribution in with a size of 2X2.</w:t>
+      </w:r>
+    </w:p>
+    <w:p>
+      <w:pPr>
+        <w:numPr>
+          <w:ilvl w:val="0"/>
+          <w:numId w:val="0"/>
+        </w:numPr>
+        <w:spacing w:line="360" w:lineRule="auto"/>
+        <w:rPr>
+          <w:rFonts w:hint="default"/>
+          <w:b w:val="0"/>
+          <w:bCs w:val="0"/>
+          <w:sz w:val="40"/>
+          <w:szCs w:val="40"/>
+          <w:lang w:val="en-US"/>
+        </w:rPr>
+      </w:pPr>
+      <w:r>
+        <w:rPr>
+          <w:rFonts w:hint="default"/>
+          <w:b/>
+          <w:bCs/>
+          <w:sz w:val="40"/>
+          <w:szCs w:val="40"/>
+          <w:lang w:val="en-US"/>
+        </w:rPr>
+        <w:t xml:space="preserve">E.g: </w:t>
+      </w:r>
+      <w:r>
+        <w:rPr>
+          <w:rFonts w:hint="default"/>
+          <w:b w:val="0"/>
+          <w:bCs w:val="0"/>
+          <w:sz w:val="40"/>
+          <w:szCs w:val="40"/>
+          <w:lang w:val="en-US"/>
+        </w:rPr>
+        <w:t>np.random.unifor</w:t>
+      </w:r>
       <w:bookmarkStart w:id="0" w:name="_GoBack"/>
       <w:bookmarkEnd w:id="0"/>
-    </w:p>
-    <w:p>
-      <w:pPr>
-        <w:numPr>
-          <w:ilvl w:val="0"/>
-          <w:numId w:val="12"/>
-        </w:numPr>
-        <w:tabs>
-          <w:tab w:val="clear" w:pos="420"/>
-        </w:tabs>
-        <w:spacing w:line="360" w:lineRule="auto"/>
-        <w:ind w:left="420" w:leftChars="0" w:hanging="420" w:firstLineChars="0"/>
-        <w:rPr>
-          <w:rFonts w:hint="default"/>
-          <w:b w:val="0"/>
-          <w:bCs w:val="0"/>
-          <w:sz w:val="40"/>
-          <w:szCs w:val="40"/>
-          <w:lang w:val="en-US"/>
-        </w:rPr>
-      </w:pPr>
-      <w:r>
-        <w:rPr>
-          <w:rFonts w:hint="default"/>
-          <w:b/>
-          <w:bCs/>
-          <w:sz w:val="40"/>
-          <w:szCs w:val="40"/>
-          <w:lang w:val="en-US"/>
-        </w:rPr>
-        <w:t>Seed value:</w:t>
-      </w:r>
-      <w:r>
-        <w:rPr>
-          <w:rFonts w:hint="default"/>
-          <w:b w:val="0"/>
-          <w:bCs w:val="0"/>
-          <w:sz w:val="40"/>
-          <w:szCs w:val="40"/>
-          <w:lang w:val="en-US"/>
-        </w:rPr>
-        <w:t xml:space="preserve"> seed is an initial value to be feed into random number generator and generates number crossesponding to that seed.</w:t>
+      <w:r>
+        <w:rPr>
+          <w:rFonts w:hint="default"/>
+          <w:b w:val="0"/>
+          <w:bCs w:val="0"/>
+          <w:sz w:val="40"/>
+          <w:szCs w:val="40"/>
+          <w:lang w:val="en-US"/>
+        </w:rPr>
+        <w:t>m(size=(2,2)):</w:t>
+      </w:r>
+    </w:p>
+    <w:p>
+      <w:pPr>
+        <w:numPr>
+          <w:numId w:val="0"/>
+        </w:numPr>
+        <w:spacing w:line="360" w:lineRule="auto"/>
+        <w:rPr>
+          <w:rFonts w:hint="default"/>
+          <w:b w:val="0"/>
+          <w:bCs w:val="0"/>
+          <w:sz w:val="40"/>
+          <w:szCs w:val="40"/>
+          <w:lang w:val="en-US"/>
+        </w:rPr>
+      </w:pPr>
+      <w:r>
+        <w:rPr>
+          <w:rFonts w:hint="default"/>
+          <w:b w:val="0"/>
+          <w:bCs w:val="0"/>
+          <w:sz w:val="40"/>
+          <w:szCs w:val="40"/>
+          <w:lang w:val="en-US"/>
+        </w:rPr>
+        <w:t>Return array of uniform distribution in with a size of 2X2.</w:t>
+      </w:r>
+    </w:p>
+    <w:p>
+      <w:pPr>
+        <w:numPr>
+          <w:ilvl w:val="0"/>
+          <w:numId w:val="11"/>
+        </w:numPr>
+        <w:tabs>
+          <w:tab w:val="clear" w:pos="425"/>
+        </w:tabs>
+        <w:spacing w:line="360" w:lineRule="auto"/>
+        <w:ind w:left="425" w:leftChars="0" w:hanging="425" w:firstLineChars="0"/>
+        <w:rPr>
+          <w:rFonts w:hint="default"/>
+          <w:b/>
+          <w:bCs/>
+          <w:sz w:val="40"/>
+          <w:szCs w:val="40"/>
+          <w:lang w:val="en-US"/>
+        </w:rPr>
+      </w:pPr>
+    </w:p>
+    <w:p>
+      <w:pPr>
+        <w:numPr>
+          <w:numId w:val="0"/>
+        </w:numPr>
+        <w:spacing w:line="360" w:lineRule="auto"/>
+        <w:ind w:leftChars="0"/>
+        <w:rPr>
+          <w:rFonts w:hint="default"/>
+          <w:b/>
+          <w:bCs/>
+          <w:sz w:val="40"/>
+          <w:szCs w:val="40"/>
+          <w:lang w:val="en-US"/>
+        </w:rPr>
+      </w:pPr>
+      <w:r>
+        <w:rPr>
+          <w:rFonts w:hint="default"/>
+          <w:b/>
+          <w:bCs/>
+          <w:sz w:val="40"/>
+          <w:szCs w:val="40"/>
+          <w:lang w:val="en-US"/>
+        </w:rPr>
+        <w:br w:type="textWrapping"/>
       </w:r>
     </w:p>
     <w:p>
@@ -4810,6 +5184,26 @@
     </w:lvl>
   </w:abstractNum>
   <w:abstractNum w:abstractNumId="7">
+    <w:nsid w:val="0E9F6098"/>
+    <w:multiLevelType w:val="singleLevel"/>
+    <w:tmpl w:val="0E9F6098"/>
+    <w:lvl w:ilvl="0" w:tentative="0">
+      <w:start w:val="1"/>
+      <w:numFmt w:val="bullet"/>
+      <w:lvlText w:val=""/>
+      <w:lvlJc w:val="left"/>
+      <w:pPr>
+        <w:tabs>
+          <w:tab w:val="left" w:pos="420"/>
+        </w:tabs>
+        <w:ind w:left="420" w:leftChars="0" w:hanging="420" w:firstLineChars="0"/>
+      </w:pPr>
+      <w:rPr>
+        <w:rFonts w:hint="default" w:ascii="Wingdings" w:hAnsi="Wingdings"/>
+      </w:rPr>
+    </w:lvl>
+  </w:abstractNum>
+  <w:abstractNum w:abstractNumId="8">
     <w:nsid w:val="13AC6622"/>
     <w:multiLevelType w:val="singleLevel"/>
     <w:tmpl w:val="13AC6622"/>
@@ -4829,7 +5223,7 @@
       </w:rPr>
     </w:lvl>
   </w:abstractNum>
-  <w:abstractNum w:abstractNumId="8">
+  <w:abstractNum w:abstractNumId="9">
     <w:nsid w:val="1BB62A73"/>
     <w:multiLevelType w:val="singleLevel"/>
     <w:tmpl w:val="1BB62A73"/>
@@ -4849,7 +5243,7 @@
       </w:rPr>
     </w:lvl>
   </w:abstractNum>
-  <w:abstractNum w:abstractNumId="9">
+  <w:abstractNum w:abstractNumId="10">
     <w:nsid w:val="376FCEF5"/>
     <w:multiLevelType w:val="singleLevel"/>
     <w:tmpl w:val="376FCEF5"/>
@@ -4869,7 +5263,7 @@
       </w:rPr>
     </w:lvl>
   </w:abstractNum>
-  <w:abstractNum w:abstractNumId="10">
+  <w:abstractNum w:abstractNumId="11">
     <w:nsid w:val="5D242BC6"/>
     <w:multiLevelType w:val="singleLevel"/>
     <w:tmpl w:val="5D242BC6"/>
@@ -4889,7 +5283,7 @@
       </w:rPr>
     </w:lvl>
   </w:abstractNum>
-  <w:abstractNum w:abstractNumId="11">
+  <w:abstractNum w:abstractNumId="12">
     <w:nsid w:val="6E1DC18A"/>
     <w:multiLevelType w:val="singleLevel"/>
     <w:tmpl w:val="6E1DC18A"/>
@@ -4910,7 +5304,7 @@
     </w:lvl>
   </w:abstractNum>
   <w:num w:numId="1">
-    <w:abstractNumId w:val="11"/>
+    <w:abstractNumId w:val="12"/>
   </w:num>
   <w:num w:numId="2">
     <w:abstractNumId w:val="2"/>
@@ -4922,10 +5316,10 @@
     <w:abstractNumId w:val="1"/>
   </w:num>
   <w:num w:numId="5">
-    <w:abstractNumId w:val="9"/>
+    <w:abstractNumId w:val="10"/>
   </w:num>
   <w:num w:numId="6">
-    <w:abstractNumId w:val="10"/>
+    <w:abstractNumId w:val="11"/>
   </w:num>
   <w:num w:numId="7">
     <w:abstractNumId w:val="3"/>
@@ -4937,13 +5331,16 @@
     <w:abstractNumId w:val="6"/>
   </w:num>
   <w:num w:numId="10">
-    <w:abstractNumId w:val="8"/>
+    <w:abstractNumId w:val="9"/>
   </w:num>
   <w:num w:numId="11">
-    <w:abstractNumId w:val="7"/>
+    <w:abstractNumId w:val="8"/>
   </w:num>
   <w:num w:numId="12">
     <w:abstractNumId w:val="4"/>
+  </w:num>
+  <w:num w:numId="13">
+    <w:abstractNumId w:val="7"/>
   </w:num>
 </w:numbering>
 </file>

</xml_diff>

<commit_message>
added notes on concetenation
</commit_message>
<xml_diff>
--- a/NumPy basics.docx
+++ b/NumPy basics.docx
@@ -6869,6 +6869,10 @@
             <w:insideH w:val="single" w:color="auto" w:sz="4" w:space="0"/>
             <w:insideV w:val="single" w:color="auto" w:sz="4" w:space="0"/>
           </w:tblBorders>
+          <w:tblCellMar>
+            <w:left w:w="108" w:type="dxa"/>
+            <w:right w:w="108" w:type="dxa"/>
+          </w:tblCellMar>
         </w:tblPrEx>
         <w:tc>
           <w:tcPr>
@@ -7546,21 +7550,88 @@
           <w:szCs w:val="40"/>
           <w:lang w:val="en-US"/>
         </w:rPr>
-        <w:t>By default matrix would be in row meas</w:t>
-      </w:r>
-      <w:bookmarkStart w:id="0" w:name="_GoBack"/>
-      <w:bookmarkEnd w:id="0"/>
-      <w:r>
-        <w:rPr>
-          <w:rFonts w:hint="default"/>
-          <w:b w:val="0"/>
-          <w:bCs w:val="0"/>
-          <w:sz w:val="40"/>
-          <w:szCs w:val="40"/>
-          <w:lang w:val="en-US"/>
-        </w:rPr>
-        <w:t>ure.</w:t>
-      </w:r>
+        <w:t>By default matrix would be in row measure.</w:t>
+      </w:r>
+    </w:p>
+    <w:p>
+      <w:pPr>
+        <w:numPr>
+          <w:ilvl w:val="0"/>
+          <w:numId w:val="14"/>
+        </w:numPr>
+        <w:tabs>
+          <w:tab w:val="clear" w:pos="420"/>
+        </w:tabs>
+        <w:spacing w:line="360" w:lineRule="auto"/>
+        <w:ind w:left="420" w:leftChars="0" w:hanging="420" w:firstLineChars="0"/>
+        <w:rPr>
+          <w:rFonts w:hint="default"/>
+          <w:b/>
+          <w:bCs/>
+          <w:sz w:val="40"/>
+          <w:szCs w:val="40"/>
+          <w:lang w:val="en-US"/>
+        </w:rPr>
+      </w:pPr>
+      <w:r>
+        <w:rPr>
+          <w:rFonts w:hint="default"/>
+          <w:b/>
+          <w:bCs/>
+          <w:sz w:val="40"/>
+          <w:szCs w:val="40"/>
+          <w:lang w:val="en-US"/>
+        </w:rPr>
+        <w:t>Array.ravel()/Array.flatten():</w:t>
+      </w:r>
+    </w:p>
+    <w:p>
+      <w:pPr>
+        <w:numPr>
+          <w:numId w:val="0"/>
+        </w:numPr>
+        <w:spacing w:line="360" w:lineRule="auto"/>
+        <w:rPr>
+          <w:rFonts w:hint="default"/>
+          <w:b w:val="0"/>
+          <w:bCs w:val="0"/>
+          <w:sz w:val="40"/>
+          <w:szCs w:val="40"/>
+          <w:lang w:val="en-US"/>
+        </w:rPr>
+      </w:pPr>
+      <w:r>
+        <w:rPr>
+          <w:rFonts w:hint="default"/>
+          <w:b w:val="0"/>
+          <w:bCs w:val="0"/>
+          <w:sz w:val="40"/>
+          <w:szCs w:val="40"/>
+          <w:lang w:val="en-US"/>
+        </w:rPr>
+        <w:t>Converts arrays in one dimension</w:t>
+      </w:r>
+    </w:p>
+    <w:p>
+      <w:pPr>
+        <w:numPr>
+          <w:ilvl w:val="0"/>
+          <w:numId w:val="14"/>
+        </w:numPr>
+        <w:tabs>
+          <w:tab w:val="clear" w:pos="420"/>
+        </w:tabs>
+        <w:spacing w:line="360" w:lineRule="auto"/>
+        <w:ind w:left="420" w:leftChars="0" w:hanging="420" w:firstLineChars="0"/>
+        <w:rPr>
+          <w:rFonts w:hint="default"/>
+          <w:b/>
+          <w:bCs/>
+          <w:sz w:val="40"/>
+          <w:szCs w:val="40"/>
+          <w:lang w:val="en-US"/>
+        </w:rPr>
+      </w:pPr>
     </w:p>
     <w:p>
       <w:pPr>
@@ -7582,6 +7653,126 @@
           <w:lang w:val="en-US"/>
         </w:rPr>
       </w:pPr>
+      <w:r>
+        <w:rPr>
+          <w:rFonts w:hint="default"/>
+          <w:b/>
+          <w:bCs/>
+          <w:sz w:val="40"/>
+          <w:szCs w:val="40"/>
+          <w:lang w:val="en-US"/>
+        </w:rPr>
+        <w:t>CONCETENATION:</w:t>
+      </w:r>
+    </w:p>
+    <w:p>
+      <w:pPr>
+        <w:numPr>
+          <w:ilvl w:val="0"/>
+          <w:numId w:val="15"/>
+        </w:numPr>
+        <w:tabs>
+          <w:tab w:val="clear" w:pos="420"/>
+        </w:tabs>
+        <w:spacing w:line="360" w:lineRule="auto"/>
+        <w:ind w:left="420" w:leftChars="0" w:hanging="420" w:firstLineChars="0"/>
+        <w:rPr>
+          <w:rFonts w:hint="default"/>
+          <w:b/>
+          <w:bCs/>
+          <w:sz w:val="40"/>
+          <w:szCs w:val="40"/>
+          <w:lang w:val="en-US"/>
+        </w:rPr>
+      </w:pPr>
+      <w:r>
+        <w:rPr>
+          <w:rFonts w:hint="default"/>
+          <w:b/>
+          <w:bCs/>
+          <w:sz w:val="40"/>
+          <w:szCs w:val="40"/>
+          <w:lang w:val="en-US"/>
+        </w:rPr>
+        <w:t>Np.concetenate((tuple),axis=0):</w:t>
+      </w:r>
+    </w:p>
+    <w:p>
+      <w:pPr>
+        <w:numPr>
+          <w:ilvl w:val="0"/>
+          <w:numId w:val="16"/>
+        </w:numPr>
+        <w:tabs>
+          <w:tab w:val="clear" w:pos="420"/>
+        </w:tabs>
+        <w:spacing w:line="360" w:lineRule="auto"/>
+        <w:ind w:left="420" w:leftChars="0" w:hanging="420" w:firstLineChars="0"/>
+        <w:rPr>
+          <w:rFonts w:hint="default"/>
+          <w:b/>
+          <w:bCs/>
+          <w:sz w:val="40"/>
+          <w:szCs w:val="40"/>
+          <w:lang w:val="en-US"/>
+        </w:rPr>
+      </w:pPr>
+      <w:r>
+        <w:rPr>
+          <w:rFonts w:hint="default"/>
+          <w:b/>
+          <w:bCs/>
+          <w:sz w:val="40"/>
+          <w:szCs w:val="40"/>
+          <w:lang w:val="en-US"/>
+        </w:rPr>
+        <w:t>Tuple:</w:t>
+      </w:r>
+      <w:r>
+        <w:rPr>
+          <w:rFonts w:hint="default"/>
+          <w:b w:val="0"/>
+          <w:bCs w:val="0"/>
+          <w:sz w:val="40"/>
+          <w:szCs w:val="40"/>
+          <w:lang w:val="en-US"/>
+        </w:rPr>
+        <w:t xml:space="preserve">number of arrays can be passed in the form of tuple </w:t>
+      </w:r>
+      <w:r>
+        <w:rPr>
+          <w:rFonts w:hint="default"/>
+          <w:b/>
+          <w:bCs/>
+          <w:sz w:val="40"/>
+          <w:szCs w:val="40"/>
+          <w:lang w:val="en-US"/>
+        </w:rPr>
+        <w:t>E.g:(</w:t>
+      </w:r>
+      <w:r>
+        <w:rPr>
+          <w:rFonts w:hint="default"/>
+          <w:b w:val="0"/>
+          <w:bCs w:val="0"/>
+          <w:sz w:val="40"/>
+          <w:szCs w:val="40"/>
+          <w:highlight w:val="yellow"/>
+          <w:lang w:val="en-US"/>
+        </w:rPr>
+        <w:t>array1,array2</w:t>
+      </w:r>
+      <w:r>
+        <w:rPr>
+          <w:rFonts w:hint="default"/>
+          <w:b/>
+          <w:bCs/>
+          <w:sz w:val="40"/>
+          <w:szCs w:val="40"/>
+          <w:lang w:val="en-US"/>
+        </w:rPr>
+        <w:t>)</w:t>
+      </w:r>
     </w:p>
     <w:p>
       <w:pPr>
@@ -7589,6 +7780,152 @@
           <w:numId w:val="0"/>
         </w:numPr>
         <w:spacing w:line="360" w:lineRule="auto"/>
+        <w:rPr>
+          <w:rFonts w:hint="default"/>
+          <w:b w:val="0"/>
+          <w:bCs w:val="0"/>
+          <w:sz w:val="40"/>
+          <w:szCs w:val="40"/>
+          <w:lang w:val="en-US"/>
+        </w:rPr>
+      </w:pPr>
+      <w:r>
+        <w:rPr>
+          <w:rFonts w:hint="default"/>
+          <w:b w:val="0"/>
+          <w:bCs w:val="0"/>
+          <w:sz w:val="40"/>
+          <w:szCs w:val="40"/>
+          <w:lang w:val="en-US"/>
+        </w:rPr>
+        <w:t>It’s used for concetenate Arrays w.r.t row.</w:t>
+      </w:r>
+    </w:p>
+    <w:p>
+      <w:pPr>
+        <w:numPr>
+          <w:numId w:val="0"/>
+        </w:numPr>
+        <w:spacing w:line="360" w:lineRule="auto"/>
+        <w:rPr>
+          <w:rFonts w:hint="default"/>
+          <w:b w:val="0"/>
+          <w:bCs w:val="0"/>
+          <w:sz w:val="40"/>
+          <w:szCs w:val="40"/>
+          <w:lang w:val="en-US"/>
+        </w:rPr>
+      </w:pPr>
+      <w:r>
+        <w:drawing>
+          <wp:inline distT="0" distB="0" distL="114300" distR="114300">
+            <wp:extent cx="5114925" cy="3038475"/>
+            <wp:effectExtent l="0" t="0" r="9525" b="9525"/>
+            <wp:docPr id="27" name="Picture 1"/>
+            <wp:cNvGraphicFramePr>
+              <a:graphicFrameLocks xmlns:a="http://schemas.openxmlformats.org/drawingml/2006/main" noChangeAspect="1"/>
+            </wp:cNvGraphicFramePr>
+            <a:graphic xmlns:a="http://schemas.openxmlformats.org/drawingml/2006/main">
+              <a:graphicData uri="http://schemas.openxmlformats.org/drawingml/2006/picture">
+                <pic:pic xmlns:pic="http://schemas.openxmlformats.org/drawingml/2006/picture">
+                  <pic:nvPicPr>
+                    <pic:cNvPr id="27" name="Picture 1"/>
+                    <pic:cNvPicPr>
+                      <a:picLocks noChangeAspect="1"/>
+                    </pic:cNvPicPr>
+                  </pic:nvPicPr>
+                  <pic:blipFill>
+                    <a:blip r:embed="rId10"/>
+                    <a:stretch>
+                      <a:fillRect/>
+                    </a:stretch>
+                  </pic:blipFill>
+                  <pic:spPr>
+                    <a:xfrm>
+                      <a:off x="0" y="0"/>
+                      <a:ext cx="5114925" cy="3038475"/>
+                    </a:xfrm>
+                    <a:prstGeom prst="rect">
+                      <a:avLst/>
+                    </a:prstGeom>
+                    <a:noFill/>
+                    <a:ln>
+                      <a:noFill/>
+                    </a:ln>
+                  </pic:spPr>
+                </pic:pic>
+              </a:graphicData>
+            </a:graphic>
+          </wp:inline>
+        </w:drawing>
+      </w:r>
+    </w:p>
+    <w:p>
+      <w:pPr>
+        <w:numPr>
+          <w:ilvl w:val="0"/>
+          <w:numId w:val="15"/>
+        </w:numPr>
+        <w:tabs>
+          <w:tab w:val="clear" w:pos="420"/>
+        </w:tabs>
+        <w:spacing w:line="360" w:lineRule="auto"/>
+        <w:ind w:left="420" w:leftChars="0" w:hanging="420" w:firstLineChars="0"/>
+        <w:rPr>
+          <w:rFonts w:hint="default"/>
+          <w:b/>
+          <w:bCs/>
+          <w:sz w:val="40"/>
+          <w:szCs w:val="40"/>
+          <w:lang w:val="en-US"/>
+        </w:rPr>
+      </w:pPr>
+      <w:r>
+        <w:rPr>
+          <w:rFonts w:hint="default"/>
+          <w:b/>
+          <w:bCs/>
+          <w:sz w:val="40"/>
+          <w:szCs w:val="40"/>
+          <w:lang w:val="en-US"/>
+        </w:rPr>
+        <w:t>Np.concetenate(axis=1):</w:t>
+      </w:r>
+    </w:p>
+    <w:p>
+      <w:pPr>
+        <w:numPr>
+          <w:ilvl w:val="0"/>
+          <w:numId w:val="0"/>
+        </w:numPr>
+        <w:spacing w:line="360" w:lineRule="auto"/>
+        <w:rPr>
+          <w:rFonts w:hint="default"/>
+          <w:b w:val="0"/>
+          <w:bCs w:val="0"/>
+          <w:sz w:val="40"/>
+          <w:szCs w:val="40"/>
+          <w:lang w:val="en-US"/>
+        </w:rPr>
+      </w:pPr>
+      <w:r>
+        <w:rPr>
+          <w:rFonts w:hint="default"/>
+          <w:b w:val="0"/>
+          <w:bCs w:val="0"/>
+          <w:sz w:val="40"/>
+          <w:szCs w:val="40"/>
+          <w:lang w:val="en-US"/>
+        </w:rPr>
+        <w:t>It’s used for concetenate Arrays w.r.t Column.</w:t>
+      </w:r>
+    </w:p>
+    <w:p>
+      <w:pPr>
+        <w:numPr>
+          <w:numId w:val="0"/>
+        </w:numPr>
+        <w:spacing w:line="360" w:lineRule="auto"/>
         <w:ind w:leftChars="0"/>
         <w:rPr>
           <w:rFonts w:hint="default"/>
@@ -7600,6 +7937,49 @@
         </w:rPr>
       </w:pPr>
       <w:r>
+        <w:drawing>
+          <wp:inline distT="0" distB="0" distL="114300" distR="114300">
+            <wp:extent cx="4972050" cy="2895600"/>
+            <wp:effectExtent l="0" t="0" r="0" b="0"/>
+            <wp:docPr id="28" name="Picture 2"/>
+            <wp:cNvGraphicFramePr>
+              <a:graphicFrameLocks xmlns:a="http://schemas.openxmlformats.org/drawingml/2006/main" noChangeAspect="1"/>
+            </wp:cNvGraphicFramePr>
+            <a:graphic xmlns:a="http://schemas.openxmlformats.org/drawingml/2006/main">
+              <a:graphicData uri="http://schemas.openxmlformats.org/drawingml/2006/picture">
+                <pic:pic xmlns:pic="http://schemas.openxmlformats.org/drawingml/2006/picture">
+                  <pic:nvPicPr>
+                    <pic:cNvPr id="28" name="Picture 2"/>
+                    <pic:cNvPicPr>
+                      <a:picLocks noChangeAspect="1"/>
+                    </pic:cNvPicPr>
+                  </pic:nvPicPr>
+                  <pic:blipFill>
+                    <a:blip r:embed="rId11"/>
+                    <a:stretch>
+                      <a:fillRect/>
+                    </a:stretch>
+                  </pic:blipFill>
+                  <pic:spPr>
+                    <a:xfrm>
+                      <a:off x="0" y="0"/>
+                      <a:ext cx="4972050" cy="2895600"/>
+                    </a:xfrm>
+                    <a:prstGeom prst="rect">
+                      <a:avLst/>
+                    </a:prstGeom>
+                    <a:noFill/>
+                    <a:ln>
+                      <a:noFill/>
+                    </a:ln>
+                  </pic:spPr>
+                </pic:pic>
+              </a:graphicData>
+            </a:graphic>
+          </wp:inline>
+        </w:drawing>
+      </w:r>
+      <w:r>
         <w:rPr>
           <w:rFonts w:hint="default"/>
           <w:b/>
@@ -7610,6 +7990,297 @@
         </w:rPr>
         <w:br w:type="textWrapping"/>
       </w:r>
+    </w:p>
+    <w:p>
+      <w:pPr>
+        <w:numPr>
+          <w:ilvl w:val="0"/>
+          <w:numId w:val="11"/>
+        </w:numPr>
+        <w:tabs>
+          <w:tab w:val="clear" w:pos="425"/>
+        </w:tabs>
+        <w:spacing w:line="360" w:lineRule="auto"/>
+        <w:ind w:left="425" w:leftChars="0" w:hanging="425" w:firstLineChars="0"/>
+        <w:rPr>
+          <w:rFonts w:hint="default"/>
+          <w:b/>
+          <w:bCs/>
+          <w:sz w:val="40"/>
+          <w:szCs w:val="40"/>
+          <w:lang w:val="en-US"/>
+        </w:rPr>
+      </w:pPr>
+      <w:r>
+        <w:rPr>
+          <w:rFonts w:hint="default"/>
+          <w:b/>
+          <w:bCs/>
+          <w:sz w:val="40"/>
+          <w:szCs w:val="40"/>
+          <w:lang w:val="en-US"/>
+        </w:rPr>
+        <w:t>Np.hstack((tuple)):</w:t>
+      </w:r>
+    </w:p>
+    <w:p>
+      <w:pPr>
+        <w:numPr>
+          <w:ilvl w:val="0"/>
+          <w:numId w:val="16"/>
+        </w:numPr>
+        <w:tabs>
+          <w:tab w:val="clear" w:pos="420"/>
+        </w:tabs>
+        <w:spacing w:line="360" w:lineRule="auto"/>
+        <w:ind w:left="420" w:leftChars="0" w:hanging="420" w:firstLineChars="0"/>
+        <w:rPr>
+          <w:rFonts w:hint="default"/>
+          <w:b/>
+          <w:bCs/>
+          <w:sz w:val="40"/>
+          <w:szCs w:val="40"/>
+          <w:lang w:val="en-US"/>
+        </w:rPr>
+      </w:pPr>
+      <w:r>
+        <w:rPr>
+          <w:rFonts w:hint="default"/>
+          <w:b/>
+          <w:bCs/>
+          <w:sz w:val="40"/>
+          <w:szCs w:val="40"/>
+          <w:lang w:val="en-US"/>
+        </w:rPr>
+        <w:t>Tuple:</w:t>
+      </w:r>
+      <w:r>
+        <w:rPr>
+          <w:rFonts w:hint="default"/>
+          <w:b w:val="0"/>
+          <w:bCs w:val="0"/>
+          <w:sz w:val="40"/>
+          <w:szCs w:val="40"/>
+          <w:lang w:val="en-US"/>
+        </w:rPr>
+        <w:t xml:space="preserve">number of arrays can be passed in the form of tuple </w:t>
+      </w:r>
+      <w:r>
+        <w:rPr>
+          <w:rFonts w:hint="default"/>
+          <w:b/>
+          <w:bCs/>
+          <w:sz w:val="40"/>
+          <w:szCs w:val="40"/>
+          <w:lang w:val="en-US"/>
+        </w:rPr>
+        <w:t>E.g:(</w:t>
+      </w:r>
+      <w:r>
+        <w:rPr>
+          <w:rFonts w:hint="default"/>
+          <w:b w:val="0"/>
+          <w:bCs w:val="0"/>
+          <w:sz w:val="40"/>
+          <w:szCs w:val="40"/>
+          <w:highlight w:val="yellow"/>
+          <w:lang w:val="en-US"/>
+        </w:rPr>
+        <w:t>array1,array2</w:t>
+      </w:r>
+      <w:r>
+        <w:rPr>
+          <w:rFonts w:hint="default"/>
+          <w:b/>
+          <w:bCs/>
+          <w:sz w:val="40"/>
+          <w:szCs w:val="40"/>
+          <w:lang w:val="en-US"/>
+        </w:rPr>
+        <w:t>)</w:t>
+      </w:r>
+    </w:p>
+    <w:p>
+      <w:pPr>
+        <w:numPr>
+          <w:ilvl w:val="0"/>
+          <w:numId w:val="0"/>
+        </w:numPr>
+        <w:spacing w:line="360" w:lineRule="auto"/>
+        <w:rPr>
+          <w:rFonts w:hint="default"/>
+          <w:b w:val="0"/>
+          <w:bCs w:val="0"/>
+          <w:sz w:val="40"/>
+          <w:szCs w:val="40"/>
+          <w:lang w:val="en-US"/>
+        </w:rPr>
+      </w:pPr>
+      <w:r>
+        <w:rPr>
+          <w:rFonts w:hint="default"/>
+          <w:b w:val="0"/>
+          <w:bCs w:val="0"/>
+          <w:sz w:val="40"/>
+          <w:szCs w:val="40"/>
+          <w:lang w:val="en-US"/>
+        </w:rPr>
+        <w:t>It’s used for concetenate Arrays w.r.t column.</w:t>
+      </w:r>
+    </w:p>
+    <w:p>
+      <w:pPr>
+        <w:numPr>
+          <w:numId w:val="0"/>
+        </w:numPr>
+        <w:spacing w:line="360" w:lineRule="auto"/>
+        <w:rPr>
+          <w:rFonts w:hint="default"/>
+          <w:b/>
+          <w:bCs/>
+          <w:sz w:val="40"/>
+          <w:szCs w:val="40"/>
+          <w:lang w:val="en-US"/>
+        </w:rPr>
+      </w:pPr>
+    </w:p>
+    <w:p>
+      <w:pPr>
+        <w:numPr>
+          <w:ilvl w:val="0"/>
+          <w:numId w:val="11"/>
+        </w:numPr>
+        <w:tabs>
+          <w:tab w:val="clear" w:pos="425"/>
+        </w:tabs>
+        <w:spacing w:line="360" w:lineRule="auto"/>
+        <w:ind w:left="425" w:leftChars="0" w:hanging="425" w:firstLineChars="0"/>
+        <w:rPr>
+          <w:rFonts w:hint="default"/>
+          <w:b/>
+          <w:bCs/>
+          <w:sz w:val="40"/>
+          <w:szCs w:val="40"/>
+          <w:lang w:val="en-US"/>
+        </w:rPr>
+      </w:pPr>
+      <w:r>
+        <w:rPr>
+          <w:rFonts w:hint="default"/>
+          <w:b/>
+          <w:bCs/>
+          <w:sz w:val="40"/>
+          <w:szCs w:val="40"/>
+          <w:lang w:val="en-US"/>
+        </w:rPr>
+        <w:t>Np.vstack((tuple)):</w:t>
+      </w:r>
+    </w:p>
+    <w:p>
+      <w:pPr>
+        <w:numPr>
+          <w:ilvl w:val="0"/>
+          <w:numId w:val="16"/>
+        </w:numPr>
+        <w:tabs>
+          <w:tab w:val="clear" w:pos="420"/>
+        </w:tabs>
+        <w:spacing w:line="360" w:lineRule="auto"/>
+        <w:ind w:left="420" w:leftChars="0" w:hanging="420" w:firstLineChars="0"/>
+        <w:rPr>
+          <w:rFonts w:hint="default"/>
+          <w:b/>
+          <w:bCs/>
+          <w:sz w:val="40"/>
+          <w:szCs w:val="40"/>
+          <w:lang w:val="en-US"/>
+        </w:rPr>
+      </w:pPr>
+      <w:r>
+        <w:rPr>
+          <w:rFonts w:hint="default"/>
+          <w:b/>
+          <w:bCs/>
+          <w:sz w:val="40"/>
+          <w:szCs w:val="40"/>
+          <w:lang w:val="en-US"/>
+        </w:rPr>
+        <w:t>Tuple:</w:t>
+      </w:r>
+      <w:r>
+        <w:rPr>
+          <w:rFonts w:hint="default"/>
+          <w:b w:val="0"/>
+          <w:bCs w:val="0"/>
+          <w:sz w:val="40"/>
+          <w:szCs w:val="40"/>
+          <w:lang w:val="en-US"/>
+        </w:rPr>
+        <w:t xml:space="preserve">number of arrays can be passed in the form of tuple </w:t>
+      </w:r>
+      <w:r>
+        <w:rPr>
+          <w:rFonts w:hint="default"/>
+          <w:b/>
+          <w:bCs/>
+          <w:sz w:val="40"/>
+          <w:szCs w:val="40"/>
+          <w:lang w:val="en-US"/>
+        </w:rPr>
+        <w:t>E.g:(</w:t>
+      </w:r>
+      <w:r>
+        <w:rPr>
+          <w:rFonts w:hint="default"/>
+          <w:b w:val="0"/>
+          <w:bCs w:val="0"/>
+          <w:sz w:val="40"/>
+          <w:szCs w:val="40"/>
+          <w:highlight w:val="yellow"/>
+          <w:lang w:val="en-US"/>
+        </w:rPr>
+        <w:t>array1,array2</w:t>
+      </w:r>
+      <w:r>
+        <w:rPr>
+          <w:rFonts w:hint="default"/>
+          <w:b/>
+          <w:bCs/>
+          <w:sz w:val="40"/>
+          <w:szCs w:val="40"/>
+          <w:lang w:val="en-US"/>
+        </w:rPr>
+        <w:t>)</w:t>
+      </w:r>
+    </w:p>
+    <w:p>
+      <w:pPr>
+        <w:numPr>
+          <w:numId w:val="0"/>
+        </w:numPr>
+        <w:spacing w:line="360" w:lineRule="auto"/>
+        <w:rPr>
+          <w:rFonts w:hint="default"/>
+          <w:b/>
+          <w:bCs/>
+          <w:sz w:val="40"/>
+          <w:szCs w:val="40"/>
+          <w:lang w:val="en-US"/>
+        </w:rPr>
+      </w:pPr>
+      <w:r>
+        <w:rPr>
+          <w:rFonts w:hint="default"/>
+          <w:b w:val="0"/>
+          <w:bCs w:val="0"/>
+          <w:sz w:val="40"/>
+          <w:szCs w:val="40"/>
+          <w:lang w:val="en-US"/>
+        </w:rPr>
+        <w:t>It’s used for concetenate Arrays w.r.t row.</w:t>
+      </w:r>
+      <w:bookmarkStart w:id="0" w:name="_GoBack"/>
+      <w:bookmarkEnd w:id="0"/>
     </w:p>
     <w:p>
       <w:pPr>
@@ -7816,6 +8487,26 @@
     </w:lvl>
   </w:abstractNum>
   <w:abstractNum w:abstractNumId="1">
+    <w:nsid w:val="925F0159"/>
+    <w:multiLevelType w:val="singleLevel"/>
+    <w:tmpl w:val="925F0159"/>
+    <w:lvl w:ilvl="0" w:tentative="0">
+      <w:start w:val="1"/>
+      <w:numFmt w:val="bullet"/>
+      <w:lvlText w:val=""/>
+      <w:lvlJc w:val="left"/>
+      <w:pPr>
+        <w:tabs>
+          <w:tab w:val="left" w:pos="420"/>
+        </w:tabs>
+        <w:ind w:left="420" w:leftChars="0" w:hanging="420" w:firstLineChars="0"/>
+      </w:pPr>
+      <w:rPr>
+        <w:rFonts w:hint="default" w:ascii="Wingdings" w:hAnsi="Wingdings"/>
+      </w:rPr>
+    </w:lvl>
+  </w:abstractNum>
+  <w:abstractNum w:abstractNumId="2">
     <w:nsid w:val="AAA58B41"/>
     <w:multiLevelType w:val="singleLevel"/>
     <w:tmpl w:val="AAA58B41"/>
@@ -7835,7 +8526,7 @@
       </w:rPr>
     </w:lvl>
   </w:abstractNum>
-  <w:abstractNum w:abstractNumId="2">
+  <w:abstractNum w:abstractNumId="3">
     <w:nsid w:val="AD40DE18"/>
     <w:multiLevelType w:val="singleLevel"/>
     <w:tmpl w:val="AD40DE18"/>
@@ -7855,7 +8546,7 @@
       </w:rPr>
     </w:lvl>
   </w:abstractNum>
-  <w:abstractNum w:abstractNumId="3">
+  <w:abstractNum w:abstractNumId="4">
     <w:nsid w:val="C5E5FA98"/>
     <w:multiLevelType w:val="singleLevel"/>
     <w:tmpl w:val="C5E5FA98"/>
@@ -7875,7 +8566,7 @@
       </w:rPr>
     </w:lvl>
   </w:abstractNum>
-  <w:abstractNum w:abstractNumId="4">
+  <w:abstractNum w:abstractNumId="5">
     <w:nsid w:val="E2EDEFBD"/>
     <w:multiLevelType w:val="singleLevel"/>
     <w:tmpl w:val="E2EDEFBD"/>
@@ -7895,7 +8586,7 @@
       </w:rPr>
     </w:lvl>
   </w:abstractNum>
-  <w:abstractNum w:abstractNumId="5">
+  <w:abstractNum w:abstractNumId="6">
     <w:nsid w:val="F8046BE2"/>
     <w:multiLevelType w:val="singleLevel"/>
     <w:tmpl w:val="F8046BE2"/>
@@ -7915,7 +8606,7 @@
       </w:rPr>
     </w:lvl>
   </w:abstractNum>
-  <w:abstractNum w:abstractNumId="6">
+  <w:abstractNum w:abstractNumId="7">
     <w:nsid w:val="028A33AD"/>
     <w:multiLevelType w:val="singleLevel"/>
     <w:tmpl w:val="028A33AD"/>
@@ -7935,7 +8626,7 @@
       </w:rPr>
     </w:lvl>
   </w:abstractNum>
-  <w:abstractNum w:abstractNumId="7">
+  <w:abstractNum w:abstractNumId="8">
     <w:nsid w:val="079DF786"/>
     <w:multiLevelType w:val="singleLevel"/>
     <w:tmpl w:val="079DF786"/>
@@ -7955,7 +8646,27 @@
       </w:rPr>
     </w:lvl>
   </w:abstractNum>
-  <w:abstractNum w:abstractNumId="8">
+  <w:abstractNum w:abstractNumId="9">
+    <w:nsid w:val="0854484A"/>
+    <w:multiLevelType w:val="singleLevel"/>
+    <w:tmpl w:val="0854484A"/>
+    <w:lvl w:ilvl="0" w:tentative="0">
+      <w:start w:val="1"/>
+      <w:numFmt w:val="bullet"/>
+      <w:lvlText w:val=""/>
+      <w:lvlJc w:val="left"/>
+      <w:pPr>
+        <w:tabs>
+          <w:tab w:val="left" w:pos="420"/>
+        </w:tabs>
+        <w:ind w:left="420" w:leftChars="0" w:hanging="420" w:firstLineChars="0"/>
+      </w:pPr>
+      <w:rPr>
+        <w:rFonts w:hint="default" w:ascii="Wingdings" w:hAnsi="Wingdings"/>
+      </w:rPr>
+    </w:lvl>
+  </w:abstractNum>
+  <w:abstractNum w:abstractNumId="10">
     <w:nsid w:val="0E9F6098"/>
     <w:multiLevelType w:val="singleLevel"/>
     <w:tmpl w:val="0E9F6098"/>
@@ -7975,7 +8686,7 @@
       </w:rPr>
     </w:lvl>
   </w:abstractNum>
-  <w:abstractNum w:abstractNumId="9">
+  <w:abstractNum w:abstractNumId="11">
     <w:nsid w:val="13AC6622"/>
     <w:multiLevelType w:val="singleLevel"/>
     <w:tmpl w:val="13AC6622"/>
@@ -7995,7 +8706,7 @@
       </w:rPr>
     </w:lvl>
   </w:abstractNum>
-  <w:abstractNum w:abstractNumId="10">
+  <w:abstractNum w:abstractNumId="12">
     <w:nsid w:val="1BB62A73"/>
     <w:multiLevelType w:val="singleLevel"/>
     <w:tmpl w:val="1BB62A73"/>
@@ -8015,7 +8726,7 @@
       </w:rPr>
     </w:lvl>
   </w:abstractNum>
-  <w:abstractNum w:abstractNumId="11">
+  <w:abstractNum w:abstractNumId="13">
     <w:nsid w:val="376FCEF5"/>
     <w:multiLevelType w:val="singleLevel"/>
     <w:tmpl w:val="376FCEF5"/>
@@ -8035,7 +8746,7 @@
       </w:rPr>
     </w:lvl>
   </w:abstractNum>
-  <w:abstractNum w:abstractNumId="12">
+  <w:abstractNum w:abstractNumId="14">
     <w:nsid w:val="5D242BC6"/>
     <w:multiLevelType w:val="singleLevel"/>
     <w:tmpl w:val="5D242BC6"/>
@@ -8055,7 +8766,7 @@
       </w:rPr>
     </w:lvl>
   </w:abstractNum>
-  <w:abstractNum w:abstractNumId="13">
+  <w:abstractNum w:abstractNumId="15">
     <w:nsid w:val="6E1DC18A"/>
     <w:multiLevelType w:val="singleLevel"/>
     <w:tmpl w:val="6E1DC18A"/>
@@ -8076,46 +8787,52 @@
     </w:lvl>
   </w:abstractNum>
   <w:num w:numId="1">
-    <w:abstractNumId w:val="13"/>
+    <w:abstractNumId w:val="15"/>
   </w:num>
   <w:num w:numId="2">
-    <w:abstractNumId w:val="2"/>
+    <w:abstractNumId w:val="3"/>
   </w:num>
   <w:num w:numId="3">
     <w:abstractNumId w:val="0"/>
   </w:num>
   <w:num w:numId="4">
+    <w:abstractNumId w:val="2"/>
+  </w:num>
+  <w:num w:numId="5">
+    <w:abstractNumId w:val="13"/>
+  </w:num>
+  <w:num w:numId="6">
+    <w:abstractNumId w:val="14"/>
+  </w:num>
+  <w:num w:numId="7">
+    <w:abstractNumId w:val="4"/>
+  </w:num>
+  <w:num w:numId="8">
+    <w:abstractNumId w:val="7"/>
+  </w:num>
+  <w:num w:numId="9">
+    <w:abstractNumId w:val="8"/>
+  </w:num>
+  <w:num w:numId="10">
+    <w:abstractNumId w:val="12"/>
+  </w:num>
+  <w:num w:numId="11">
+    <w:abstractNumId w:val="11"/>
+  </w:num>
+  <w:num w:numId="12">
+    <w:abstractNumId w:val="6"/>
+  </w:num>
+  <w:num w:numId="13">
+    <w:abstractNumId w:val="10"/>
+  </w:num>
+  <w:num w:numId="14">
+    <w:abstractNumId w:val="5"/>
+  </w:num>
+  <w:num w:numId="15">
     <w:abstractNumId w:val="1"/>
   </w:num>
-  <w:num w:numId="5">
-    <w:abstractNumId w:val="11"/>
-  </w:num>
-  <w:num w:numId="6">
-    <w:abstractNumId w:val="12"/>
-  </w:num>
-  <w:num w:numId="7">
-    <w:abstractNumId w:val="3"/>
-  </w:num>
-  <w:num w:numId="8">
-    <w:abstractNumId w:val="6"/>
-  </w:num>
-  <w:num w:numId="9">
-    <w:abstractNumId w:val="7"/>
-  </w:num>
-  <w:num w:numId="10">
-    <w:abstractNumId w:val="10"/>
-  </w:num>
-  <w:num w:numId="11">
+  <w:num w:numId="16">
     <w:abstractNumId w:val="9"/>
-  </w:num>
-  <w:num w:numId="12">
-    <w:abstractNumId w:val="5"/>
-  </w:num>
-  <w:num w:numId="13">
-    <w:abstractNumId w:val="8"/>
-  </w:num>
-  <w:num w:numId="14">
-    <w:abstractNumId w:val="4"/>
   </w:num>
 </w:numbering>
 </file>

</xml_diff>